<commit_message>
Some steps further, handling more complexity
</commit_message>
<xml_diff>
--- a/Investigating the OvertureMaps schemas from an ISO.docx
+++ b/Investigating the OvertureMaps schemas from an ISO.docx
@@ -1413,13 +1413,7 @@
         <w:rPr>
           <w:lang w:val="en-GB"/>
         </w:rPr>
-        <w:t xml:space="preserve">” </w:t>
-      </w:r>
-      <w:r>
-        <w:rPr>
-          <w:lang w:val="en-GB"/>
-        </w:rPr>
-        <w:t xml:space="preserve">in </w:t>
+        <w:t xml:space="preserve">” in </w:t>
       </w:r>
       <w:r>
         <w:rPr>
@@ -1629,13 +1623,7 @@
         <w:rPr>
           <w:lang w:val="en-GB"/>
         </w:rPr>
-        <w:t xml:space="preserve"> (</w:t>
-      </w:r>
-      <w:r>
-        <w:rPr>
-          <w:lang w:val="en-GB"/>
-        </w:rPr>
-        <w:t>“$</w:t>
+        <w:t xml:space="preserve"> (“$</w:t>
       </w:r>
       <w:proofErr w:type="spellStart"/>
       <w:r>
@@ -1663,13 +1651,7 @@
         <w:rPr>
           <w:lang w:val="en-GB"/>
         </w:rPr>
-        <w:t>”</w:t>
-      </w:r>
-      <w:r>
-        <w:rPr>
-          <w:lang w:val="en-GB"/>
-        </w:rPr>
-        <w:t>) for use only on the object type.</w:t>
+        <w:t>”) for use only on the object type.</w:t>
       </w:r>
     </w:p>
     <w:p>
@@ -1788,13 +1770,7 @@
         <w:rPr>
           <w:lang w:val="en-GB"/>
         </w:rPr>
-        <w:t xml:space="preserve"> (ref </w:t>
-      </w:r>
-      <w:r>
-        <w:rPr>
-          <w:lang w:val="en-GB"/>
-        </w:rPr>
-        <w:t xml:space="preserve"> </w:t>
+        <w:t xml:space="preserve"> (ref  </w:t>
       </w:r>
       <w:r>
         <w:rPr>
@@ -2157,13 +2133,7 @@
         <w:rPr>
           <w:lang w:val="en-GB"/>
         </w:rPr>
-        <w:t xml:space="preserve">property </w:t>
-      </w:r>
-      <w:r>
-        <w:rPr>
-          <w:lang w:val="en-GB"/>
-        </w:rPr>
-        <w:t>container</w:t>
+        <w:t>property container</w:t>
       </w:r>
       <w:r>
         <w:rPr>
@@ -2175,19 +2145,7 @@
         <w:rPr>
           <w:lang w:val="en-GB"/>
         </w:rPr>
-        <w:t>s</w:t>
-      </w:r>
-      <w:r>
-        <w:rPr>
-          <w:lang w:val="en-GB"/>
-        </w:rPr>
-        <w:t xml:space="preserve"> for use in any Overture Maps schema, schema within an Overture Maps theme, or the object type in question</w:t>
-      </w:r>
-      <w:r>
-        <w:rPr>
-          <w:lang w:val="en-GB"/>
-        </w:rPr>
-        <w:t>.</w:t>
+        <w:t>s for use in any Overture Maps schema, schema within an Overture Maps theme, or the object type in question.</w:t>
       </w:r>
     </w:p>
     <w:p>
@@ -2246,13 +2204,7 @@
         <w:rPr>
           <w:lang w:val="en-GB"/>
         </w:rPr>
-        <w:t xml:space="preserve">” and with </w:t>
-      </w:r>
-      <w:r>
-        <w:rPr>
-          <w:lang w:val="en-GB"/>
-        </w:rPr>
-        <w:t xml:space="preserve">name = </w:t>
+        <w:t xml:space="preserve">” and with name = </w:t>
       </w:r>
       <w:r>
         <w:rPr>
@@ -2264,19 +2216,7 @@
         <w:rPr>
           <w:lang w:val="en-GB"/>
         </w:rPr>
-        <w:t>(</w:t>
-      </w:r>
-      <w:r>
-        <w:rPr>
-          <w:lang w:val="en-GB"/>
-        </w:rPr>
-        <w:t>schema</w:t>
-      </w:r>
-      <w:r>
-        <w:rPr>
-          <w:lang w:val="en-GB"/>
-        </w:rPr>
-        <w:t xml:space="preserve"> name).</w:t>
+        <w:t>(schema name).</w:t>
       </w:r>
     </w:p>
     <w:p>
@@ -2296,19 +2236,7 @@
         <w:rPr>
           <w:lang w:val="en-GB"/>
         </w:rPr>
-        <w:t xml:space="preserve"> can be considered a list of global property types for use in any class </w:t>
-      </w:r>
-      <w:r>
-        <w:rPr>
-          <w:lang w:val="en-GB"/>
-        </w:rPr>
-        <w:t>in any Overture Maps schema, any schema within an Overture Maps theme, or the object type in question</w:t>
-      </w:r>
-      <w:r>
-        <w:rPr>
-          <w:lang w:val="en-GB"/>
-        </w:rPr>
-        <w:t xml:space="preserve">. </w:t>
+        <w:t xml:space="preserve"> can be considered a list of global property types for use in any class in any Overture Maps schema, any schema within an Overture Maps theme, or the object type in question. </w:t>
       </w:r>
       <w:r>
         <w:rPr>
@@ -2872,13 +2800,7 @@
         <w:rPr>
           <w:lang w:val="en-GB"/>
         </w:rPr>
-        <w:t xml:space="preserve">Conversion rule: </w:t>
-      </w:r>
-      <w:r>
-        <w:rPr>
-          <w:lang w:val="en-GB"/>
-        </w:rPr>
-        <w:t>For Property</w:t>
+        <w:t>Conversion rule: For Property</w:t>
       </w:r>
       <w:r>
         <w:rPr>
@@ -2890,13 +2812,7 @@
         <w:rPr>
           <w:lang w:val="en-GB"/>
         </w:rPr>
-        <w:t xml:space="preserve">types with </w:t>
-      </w:r>
-      <w:r>
-        <w:rPr>
-          <w:lang w:val="en-GB"/>
-        </w:rPr>
-        <w:t>“</w:t>
+        <w:t>types with “</w:t>
       </w:r>
       <w:proofErr w:type="spellStart"/>
       <w:r>
@@ -2910,25 +2826,7 @@
         <w:rPr>
           <w:lang w:val="en-GB"/>
         </w:rPr>
-        <w:t xml:space="preserve">” values, </w:t>
-      </w:r>
-      <w:r>
-        <w:rPr>
-          <w:lang w:val="en-GB"/>
-        </w:rPr>
-        <w:t>a</w:t>
-      </w:r>
-      <w:r>
-        <w:rPr>
-          <w:lang w:val="en-GB"/>
-        </w:rPr>
-        <w:t xml:space="preserve">n enumeration </w:t>
-      </w:r>
-      <w:r>
-        <w:rPr>
-          <w:lang w:val="en-GB"/>
-        </w:rPr>
-        <w:t>is created with name = Upper Camel Case (property type name + “</w:t>
+        <w:t>” values, an enumeration is created with name = Upper Camel Case (property type name + “</w:t>
       </w:r>
       <w:r>
         <w:rPr>
@@ -2960,25 +2858,7 @@
           <w:lang w:val="en-GB"/>
         </w:rPr>
         <w:lastRenderedPageBreak/>
-        <w:t xml:space="preserve">Besides property </w:t>
-      </w:r>
-      <w:r>
-        <w:rPr>
-          <w:lang w:val="en-GB"/>
-        </w:rPr>
-        <w:t>definition</w:t>
-      </w:r>
-      <w:r>
-        <w:rPr>
-          <w:lang w:val="en-GB"/>
-        </w:rPr>
-        <w:t xml:space="preserve"> types</w:t>
-      </w:r>
-      <w:r>
-        <w:rPr>
-          <w:lang w:val="en-GB"/>
-        </w:rPr>
-        <w:t xml:space="preserve"> with “</w:t>
+        <w:t>Besides property definition types with “</w:t>
       </w:r>
       <w:proofErr w:type="spellStart"/>
       <w:r>
@@ -2992,19 +2872,7 @@
         <w:rPr>
           <w:lang w:val="en-GB"/>
         </w:rPr>
-        <w:t>” values</w:t>
-      </w:r>
-      <w:r>
-        <w:rPr>
-          <w:lang w:val="en-GB"/>
-        </w:rPr>
-        <w:t xml:space="preserve">, the Overture Maps schemas also contain </w:t>
-      </w:r>
-      <w:r>
-        <w:rPr>
-          <w:lang w:val="en-GB"/>
-        </w:rPr>
-        <w:t>“</w:t>
+        <w:t>” values, the Overture Maps schemas also contain “</w:t>
       </w:r>
       <w:proofErr w:type="spellStart"/>
       <w:r>
@@ -3018,19 +2886,7 @@
         <w:rPr>
           <w:lang w:val="en-GB"/>
         </w:rPr>
-        <w:t xml:space="preserve">” values for </w:t>
-      </w:r>
-      <w:r>
-        <w:rPr>
-          <w:lang w:val="en-GB"/>
-        </w:rPr>
-        <w:t>property types with</w:t>
-      </w:r>
-      <w:r>
-        <w:rPr>
-          <w:lang w:val="en-GB"/>
-        </w:rPr>
-        <w:t>in the specific object type. These must be given a prefix to avoid duplication.</w:t>
+        <w:t>” values for property types within the specific object type. These must be given a prefix to avoid duplication.</w:t>
       </w:r>
     </w:p>
     <w:p>
@@ -3063,31 +2919,7 @@
         <w:rPr>
           <w:lang w:val="en-GB"/>
         </w:rPr>
-        <w:t xml:space="preserve">” values, </w:t>
-      </w:r>
-      <w:r>
-        <w:rPr>
-          <w:lang w:val="en-GB"/>
-        </w:rPr>
-        <w:t xml:space="preserve">within an object type, </w:t>
-      </w:r>
-      <w:r>
-        <w:rPr>
-          <w:lang w:val="en-GB"/>
-        </w:rPr>
-        <w:t>an enumeration is created with name = Upper Camel Case (</w:t>
-      </w:r>
-      <w:r>
-        <w:rPr>
-          <w:lang w:val="en-GB"/>
-        </w:rPr>
-        <w:t xml:space="preserve">Feature type name + </w:t>
-      </w:r>
-      <w:r>
-        <w:rPr>
-          <w:lang w:val="en-GB"/>
-        </w:rPr>
-        <w:t>property type name + “</w:t>
+        <w:t>” values, within an object type, an enumeration is created with name = Upper Camel Case (Feature type name + property type name + “</w:t>
       </w:r>
       <w:r>
         <w:rPr>
@@ -3490,6 +3322,13 @@
     </w:p>
     <w:p>
       <w:pPr>
+        <w:rPr>
+          <w:lang w:val="en-GB"/>
+        </w:rPr>
+      </w:pPr>
+    </w:p>
+    <w:p>
+      <w:pPr>
         <w:pBdr>
           <w:top w:val="single" w:sz="4" w:space="1" w:color="auto"/>
           <w:left w:val="single" w:sz="4" w:space="4" w:color="auto"/>
@@ -3515,6 +3354,13 @@
     </w:p>
     <w:p>
       <w:pPr>
+        <w:rPr>
+          <w:lang w:val="en-GB"/>
+        </w:rPr>
+      </w:pPr>
+    </w:p>
+    <w:p>
+      <w:pPr>
         <w:pBdr>
           <w:top w:val="single" w:sz="4" w:space="1" w:color="auto"/>
           <w:left w:val="single" w:sz="4" w:space="4" w:color="auto"/>
@@ -3535,100 +3381,1582 @@
         <w:rPr>
           <w:lang w:val="en-GB"/>
         </w:rPr>
+        <w:t xml:space="preserve"> The name is not changed from YAML.</w:t>
+      </w:r>
+    </w:p>
+    <w:p>
+      <w:pPr>
+        <w:rPr>
+          <w:lang w:val="en-GB"/>
+        </w:rPr>
+      </w:pPr>
+    </w:p>
+    <w:p>
+      <w:pPr>
+        <w:rPr>
+          <w:lang w:val="en-GB"/>
+        </w:rPr>
+      </w:pPr>
+      <w:r>
+        <w:rPr>
+          <w:lang w:val="en-GB"/>
+        </w:rPr>
+        <w:t xml:space="preserve">Conversion of property type value types is the most complex part of the process since the Overture Maps YAML schemas contain more advanced constructs where properties may have one or </w:t>
+      </w:r>
+      <w:proofErr w:type="gramStart"/>
+      <w:r>
+        <w:rPr>
+          <w:lang w:val="en-GB"/>
+        </w:rPr>
+        <w:t>all of</w:t>
+      </w:r>
+      <w:proofErr w:type="gramEnd"/>
+      <w:r>
+        <w:rPr>
+          <w:lang w:val="en-GB"/>
+        </w:rPr>
+        <w:t xml:space="preserve"> the selected value types. </w:t>
+      </w:r>
+    </w:p>
+    <w:p>
+      <w:pPr>
+        <w:rPr>
+          <w:lang w:val="en-GB"/>
+        </w:rPr>
+      </w:pPr>
+      <w:r>
+        <w:rPr>
+          <w:lang w:val="en-GB"/>
+        </w:rPr>
+        <w:t xml:space="preserve">Value types for </w:t>
+      </w:r>
+      <w:r>
+        <w:rPr>
+          <w:lang w:val="en-GB"/>
+        </w:rPr>
+        <w:t>primitive</w:t>
+      </w:r>
+      <w:r>
+        <w:rPr>
+          <w:lang w:val="en-GB"/>
+        </w:rPr>
+        <w:t xml:space="preserve"> property types and property definition types are, for the most, easily converted into ISO/TC 211 UML types. </w:t>
+      </w:r>
+    </w:p>
+    <w:p>
+      <w:pPr>
+        <w:pBdr>
+          <w:top w:val="single" w:sz="4" w:space="1" w:color="auto"/>
+          <w:left w:val="single" w:sz="4" w:space="4" w:color="auto"/>
+          <w:bottom w:val="single" w:sz="4" w:space="1" w:color="auto"/>
+          <w:right w:val="single" w:sz="4" w:space="4" w:color="auto"/>
+        </w:pBdr>
+        <w:rPr>
+          <w:lang w:val="en-GB"/>
+        </w:rPr>
+      </w:pPr>
+      <w:r>
+        <w:rPr>
+          <w:lang w:val="en-GB"/>
+        </w:rPr>
+        <w:t xml:space="preserve">Conversion rule: </w:t>
+      </w:r>
+      <w:r>
+        <w:rPr>
+          <w:lang w:val="en-GB"/>
+        </w:rPr>
+        <w:t>Transformation</w:t>
+      </w:r>
+      <w:r>
+        <w:rPr>
+          <w:lang w:val="en-GB"/>
+        </w:rPr>
+        <w:t xml:space="preserve"> from simple YAML/JSON Schema types to ISO/TC 211 types</w:t>
+      </w:r>
+      <w:r>
+        <w:rPr>
+          <w:lang w:val="en-GB"/>
+        </w:rPr>
+        <w:t>:</w:t>
+      </w:r>
+    </w:p>
+    <w:p>
+      <w:pPr>
+        <w:pBdr>
+          <w:top w:val="single" w:sz="4" w:space="1" w:color="auto"/>
+          <w:left w:val="single" w:sz="4" w:space="4" w:color="auto"/>
+          <w:bottom w:val="single" w:sz="4" w:space="1" w:color="auto"/>
+          <w:right w:val="single" w:sz="4" w:space="4" w:color="auto"/>
+        </w:pBdr>
+        <w:rPr>
+          <w:lang w:val="en-GB"/>
+        </w:rPr>
+      </w:pPr>
+      <w:proofErr w:type="spellStart"/>
+      <w:r>
+        <w:rPr>
+          <w:lang w:val="en-GB"/>
+        </w:rPr>
+        <w:t>YAML.</w:t>
+      </w:r>
+      <w:r>
+        <w:rPr>
+          <w:lang w:val="en-GB"/>
+        </w:rPr>
+        <w:t>string</w:t>
+      </w:r>
+      <w:proofErr w:type="spellEnd"/>
+      <w:r>
+        <w:rPr>
+          <w:lang w:val="en-GB"/>
+        </w:rPr>
+        <w:t xml:space="preserve"> to </w:t>
+      </w:r>
+      <w:proofErr w:type="spellStart"/>
+      <w:r>
+        <w:rPr>
+          <w:lang w:val="en-GB"/>
+        </w:rPr>
+        <w:t>UML.</w:t>
+      </w:r>
+      <w:r>
+        <w:rPr>
+          <w:lang w:val="en-GB"/>
+        </w:rPr>
+        <w:t>CharacterString</w:t>
+      </w:r>
+      <w:proofErr w:type="spellEnd"/>
+    </w:p>
+    <w:p>
+      <w:pPr>
+        <w:pBdr>
+          <w:top w:val="single" w:sz="4" w:space="1" w:color="auto"/>
+          <w:left w:val="single" w:sz="4" w:space="4" w:color="auto"/>
+          <w:bottom w:val="single" w:sz="4" w:space="1" w:color="auto"/>
+          <w:right w:val="single" w:sz="4" w:space="4" w:color="auto"/>
+        </w:pBdr>
+        <w:rPr>
+          <w:lang w:val="en-GB"/>
+        </w:rPr>
+      </w:pPr>
+      <w:proofErr w:type="spellStart"/>
+      <w:r>
+        <w:rPr>
+          <w:lang w:val="en-GB"/>
+        </w:rPr>
+        <w:t>YAML.</w:t>
+      </w:r>
+      <w:r>
+        <w:rPr>
+          <w:lang w:val="en-GB"/>
+        </w:rPr>
+        <w:t>integer</w:t>
+      </w:r>
+      <w:proofErr w:type="spellEnd"/>
+      <w:r>
+        <w:rPr>
+          <w:lang w:val="en-GB"/>
+        </w:rPr>
+        <w:t xml:space="preserve"> to </w:t>
+      </w:r>
+      <w:proofErr w:type="spellStart"/>
+      <w:r>
+        <w:rPr>
+          <w:lang w:val="en-GB"/>
+        </w:rPr>
+        <w:t>UML.</w:t>
+      </w:r>
+      <w:r>
+        <w:rPr>
+          <w:lang w:val="en-GB"/>
+        </w:rPr>
+        <w:t>Integer</w:t>
+      </w:r>
+      <w:proofErr w:type="spellEnd"/>
+    </w:p>
+    <w:p>
+      <w:pPr>
+        <w:pBdr>
+          <w:top w:val="single" w:sz="4" w:space="1" w:color="auto"/>
+          <w:left w:val="single" w:sz="4" w:space="4" w:color="auto"/>
+          <w:bottom w:val="single" w:sz="4" w:space="1" w:color="auto"/>
+          <w:right w:val="single" w:sz="4" w:space="4" w:color="auto"/>
+        </w:pBdr>
+        <w:rPr>
+          <w:lang w:val="en-GB"/>
+        </w:rPr>
+      </w:pPr>
+      <w:proofErr w:type="spellStart"/>
+      <w:r>
+        <w:rPr>
+          <w:lang w:val="en-GB"/>
+        </w:rPr>
+        <w:t>YAML.</w:t>
+      </w:r>
+      <w:r>
+        <w:rPr>
+          <w:lang w:val="en-GB"/>
+        </w:rPr>
+        <w:t>number</w:t>
+      </w:r>
+      <w:proofErr w:type="spellEnd"/>
+      <w:r>
+        <w:rPr>
+          <w:lang w:val="en-GB"/>
+        </w:rPr>
+        <w:t xml:space="preserve"> to </w:t>
+      </w:r>
+      <w:proofErr w:type="spellStart"/>
+      <w:r>
+        <w:rPr>
+          <w:lang w:val="en-GB"/>
+        </w:rPr>
+        <w:t>UML.</w:t>
+      </w:r>
+      <w:r>
+        <w:rPr>
+          <w:lang w:val="en-GB"/>
+        </w:rPr>
+        <w:t>Real</w:t>
+      </w:r>
+      <w:proofErr w:type="spellEnd"/>
+    </w:p>
+    <w:p>
+      <w:pPr>
+        <w:pBdr>
+          <w:top w:val="single" w:sz="4" w:space="1" w:color="auto"/>
+          <w:left w:val="single" w:sz="4" w:space="4" w:color="auto"/>
+          <w:bottom w:val="single" w:sz="4" w:space="1" w:color="auto"/>
+          <w:right w:val="single" w:sz="4" w:space="4" w:color="auto"/>
+        </w:pBdr>
+        <w:rPr>
+          <w:lang w:val="en-GB"/>
+        </w:rPr>
+      </w:pPr>
+      <w:proofErr w:type="spellStart"/>
+      <w:r>
+        <w:rPr>
+          <w:lang w:val="en-GB"/>
+        </w:rPr>
+        <w:t>YAML.</w:t>
+      </w:r>
+      <w:r>
+        <w:rPr>
+          <w:lang w:val="en-GB"/>
+        </w:rPr>
+        <w:t>boolean</w:t>
+      </w:r>
+      <w:proofErr w:type="spellEnd"/>
+      <w:r>
+        <w:rPr>
+          <w:lang w:val="en-GB"/>
+        </w:rPr>
+        <w:t xml:space="preserve"> to </w:t>
+      </w:r>
+      <w:proofErr w:type="spellStart"/>
+      <w:r>
+        <w:rPr>
+          <w:lang w:val="en-GB"/>
+        </w:rPr>
+        <w:t>UML.</w:t>
+      </w:r>
+      <w:r>
+        <w:rPr>
+          <w:lang w:val="en-GB"/>
+        </w:rPr>
+        <w:t>Boolean</w:t>
+      </w:r>
+      <w:proofErr w:type="spellEnd"/>
+      <w:r>
+        <w:rPr>
+          <w:lang w:val="en-GB"/>
+        </w:rPr>
         <w:t xml:space="preserve"> </w:t>
       </w:r>
-      <w:r>
-        <w:rPr>
-          <w:lang w:val="en-GB"/>
-        </w:rPr>
-        <w:t>The name is not changed from YAML.</w:t>
-      </w:r>
-    </w:p>
-    <w:p>
-      <w:pPr>
-        <w:rPr>
-          <w:lang w:val="en-GB"/>
-        </w:rPr>
-      </w:pPr>
-    </w:p>
-    <w:p>
-      <w:pPr>
-        <w:rPr>
-          <w:lang w:val="en-GB"/>
-        </w:rPr>
-      </w:pPr>
-      <w:r>
-        <w:rPr>
-          <w:lang w:val="en-GB"/>
-        </w:rPr>
-        <w:t>…conversion of property value type to ISO/TC 211 types…</w:t>
-      </w:r>
-    </w:p>
-    <w:p>
-      <w:pPr>
-        <w:rPr>
-          <w:lang w:val="en-GB"/>
-        </w:rPr>
-      </w:pPr>
-      <w:r>
-        <w:rPr>
-          <w:lang w:val="en-GB"/>
-        </w:rPr>
-        <w:t>…array</w:t>
-      </w:r>
-    </w:p>
-    <w:p>
-      <w:pPr>
-        <w:rPr>
-          <w:lang w:val="en-GB"/>
-        </w:rPr>
-      </w:pPr>
-      <w:r>
-        <w:rPr>
-          <w:lang w:val="en-GB"/>
-        </w:rPr>
-        <w:t xml:space="preserve">…min, max, unique, </w:t>
+    </w:p>
+    <w:p>
+      <w:pPr>
+        <w:jc w:val="both"/>
+        <w:rPr>
+          <w:lang w:val="en-GB"/>
+        </w:rPr>
+      </w:pPr>
+      <w:r>
+        <w:rPr>
+          <w:lang w:val="en-GB"/>
+        </w:rPr>
+        <w:t xml:space="preserve">Alternatively, property types and property definition types in YAML can have references to a property type or a property definition type defined elsewhere (“$ref:”).  Such a reference means that the property type shall have the same characteristics as the referenced type. </w:t>
+      </w:r>
+    </w:p>
+    <w:p>
+      <w:pPr>
+        <w:jc w:val="both"/>
+        <w:rPr>
+          <w:lang w:val="en-GB"/>
+        </w:rPr>
+      </w:pPr>
+      <w:r>
+        <w:rPr>
+          <w:lang w:val="en-GB"/>
+        </w:rPr>
+        <w:t>For example, each Overture Maps object type has an attribute “id”, with reference to “</w:t>
+      </w:r>
+      <w:r>
+        <w:rPr>
+          <w:lang w:val="en-GB"/>
+        </w:rPr>
+        <w:t>../</w:t>
       </w:r>
       <w:proofErr w:type="spellStart"/>
       <w:r>
         <w:rPr>
           <w:lang w:val="en-GB"/>
         </w:rPr>
-        <w:t>defalt</w:t>
+        <w:t>defs.yaml</w:t>
       </w:r>
       <w:proofErr w:type="spellEnd"/>
       <w:r>
         <w:rPr>
           <w:lang w:val="en-GB"/>
         </w:rPr>
-        <w:t>…</w:t>
-      </w:r>
-    </w:p>
-    <w:p>
-      <w:pPr>
-        <w:rPr>
-          <w:lang w:val="en-GB"/>
-        </w:rPr>
-      </w:pPr>
-      <w:r>
-        <w:rPr>
-          <w:lang w:val="en-GB"/>
-        </w:rPr>
-        <w:t>…$ref, items…</w:t>
-      </w:r>
-    </w:p>
-    <w:p>
-      <w:pPr>
-        <w:rPr>
-          <w:lang w:val="en-GB"/>
-        </w:rPr>
-      </w:pPr>
+        <w:t>#/$defs/propertyDefinitions/id</w:t>
+      </w:r>
+      <w:r>
+        <w:rPr>
+          <w:lang w:val="en-GB"/>
+        </w:rPr>
+        <w:t>”. This property definition type is defined in the core “</w:t>
+      </w:r>
+      <w:proofErr w:type="spellStart"/>
+      <w:proofErr w:type="gramStart"/>
+      <w:r>
+        <w:rPr>
+          <w:lang w:val="en-GB"/>
+        </w:rPr>
+        <w:t>defs.yaml</w:t>
+      </w:r>
+      <w:proofErr w:type="spellEnd"/>
+      <w:proofErr w:type="gramEnd"/>
+      <w:r>
+        <w:rPr>
+          <w:lang w:val="en-GB"/>
+        </w:rPr>
+        <w:t>” schema, with value type “string”, which is “</w:t>
+      </w:r>
+      <w:proofErr w:type="spellStart"/>
+      <w:r>
+        <w:rPr>
+          <w:lang w:val="en-GB"/>
+        </w:rPr>
+        <w:t>CharacterString</w:t>
+      </w:r>
+      <w:proofErr w:type="spellEnd"/>
+      <w:r>
+        <w:rPr>
+          <w:lang w:val="en-GB"/>
+        </w:rPr>
+        <w:t>” in the UML model. Therefore, the attribute “id” in each schema also shall have value type “</w:t>
+      </w:r>
+      <w:proofErr w:type="spellStart"/>
+      <w:r>
+        <w:rPr>
+          <w:lang w:val="en-GB"/>
+        </w:rPr>
+        <w:t>CharacterString</w:t>
+      </w:r>
+      <w:proofErr w:type="spellEnd"/>
+      <w:r>
+        <w:rPr>
+          <w:lang w:val="en-GB"/>
+        </w:rPr>
+        <w:t xml:space="preserve">”. </w:t>
+      </w:r>
+      <w:r>
+        <w:rPr>
+          <w:lang w:val="en-GB"/>
+        </w:rPr>
+        <w:t xml:space="preserve">Furthermore, the </w:t>
+      </w:r>
+      <w:proofErr w:type="spellStart"/>
+      <w:r>
+        <w:rPr>
+          <w:lang w:val="en-GB"/>
+        </w:rPr>
+        <w:t>definiton</w:t>
+      </w:r>
+      <w:proofErr w:type="spellEnd"/>
+      <w:r>
+        <w:rPr>
+          <w:lang w:val="en-GB"/>
+        </w:rPr>
+        <w:t xml:space="preserve"> and multiplicity of the referenced type is also inherited if it is not specifically defined for the type in question. </w:t>
+      </w:r>
+    </w:p>
+    <w:p>
+      <w:pPr>
+        <w:pBdr>
+          <w:top w:val="single" w:sz="4" w:space="1" w:color="auto"/>
+          <w:left w:val="single" w:sz="4" w:space="4" w:color="auto"/>
+          <w:bottom w:val="single" w:sz="4" w:space="1" w:color="auto"/>
+          <w:right w:val="single" w:sz="4" w:space="4" w:color="auto"/>
+        </w:pBdr>
+        <w:rPr>
+          <w:lang w:val="en-GB"/>
+        </w:rPr>
+      </w:pPr>
+      <w:r>
+        <w:rPr>
+          <w:lang w:val="en-GB"/>
+        </w:rPr>
+        <w:t xml:space="preserve">Conversion rule: </w:t>
+      </w:r>
+      <w:r>
+        <w:rPr>
+          <w:lang w:val="en-GB"/>
+        </w:rPr>
+        <w:t>For references to property definition types (“$ref:”), the following applies:</w:t>
+      </w:r>
+    </w:p>
+    <w:p>
+      <w:pPr>
+        <w:pBdr>
+          <w:top w:val="single" w:sz="4" w:space="1" w:color="auto"/>
+          <w:left w:val="single" w:sz="4" w:space="4" w:color="auto"/>
+          <w:bottom w:val="single" w:sz="4" w:space="1" w:color="auto"/>
+          <w:right w:val="single" w:sz="4" w:space="4" w:color="auto"/>
+        </w:pBdr>
+        <w:rPr>
+          <w:lang w:val="en-GB"/>
+        </w:rPr>
+      </w:pPr>
+      <w:proofErr w:type="spellStart"/>
+      <w:r>
+        <w:rPr>
+          <w:lang w:val="en-GB"/>
+        </w:rPr>
+        <w:t>UML.Type</w:t>
+      </w:r>
+      <w:proofErr w:type="spellEnd"/>
+      <w:r>
+        <w:rPr>
+          <w:lang w:val="en-GB"/>
+        </w:rPr>
+        <w:t xml:space="preserve"> = The type of the referenced property definition type</w:t>
+      </w:r>
+    </w:p>
+    <w:p>
+      <w:pPr>
+        <w:pBdr>
+          <w:top w:val="single" w:sz="4" w:space="1" w:color="auto"/>
+          <w:left w:val="single" w:sz="4" w:space="4" w:color="auto"/>
+          <w:bottom w:val="single" w:sz="4" w:space="1" w:color="auto"/>
+          <w:right w:val="single" w:sz="4" w:space="4" w:color="auto"/>
+        </w:pBdr>
+        <w:rPr>
+          <w:lang w:val="en-GB"/>
+        </w:rPr>
+      </w:pPr>
+      <w:r>
+        <w:rPr>
+          <w:lang w:val="en-GB"/>
+        </w:rPr>
+        <w:t xml:space="preserve">If UML cardinality is </w:t>
+      </w:r>
+      <w:r>
+        <w:rPr>
+          <w:lang w:val="en-GB"/>
+        </w:rPr>
+        <w:t xml:space="preserve">not specifically defined: </w:t>
+      </w:r>
+      <w:r>
+        <w:rPr>
+          <w:lang w:val="en-GB"/>
+        </w:rPr>
+        <w:t xml:space="preserve">The cardinality is set identical to the cardinality of the referenced property definition </w:t>
+      </w:r>
+      <w:proofErr w:type="gramStart"/>
+      <w:r>
+        <w:rPr>
+          <w:lang w:val="en-GB"/>
+        </w:rPr>
+        <w:t>type</w:t>
+      </w:r>
+      <w:proofErr w:type="gramEnd"/>
+    </w:p>
+    <w:p>
+      <w:pPr>
+        <w:pBdr>
+          <w:top w:val="single" w:sz="4" w:space="1" w:color="auto"/>
+          <w:left w:val="single" w:sz="4" w:space="4" w:color="auto"/>
+          <w:bottom w:val="single" w:sz="4" w:space="1" w:color="auto"/>
+          <w:right w:val="single" w:sz="4" w:space="4" w:color="auto"/>
+        </w:pBdr>
+        <w:rPr>
+          <w:lang w:val="en-GB"/>
+        </w:rPr>
+      </w:pPr>
+      <w:r>
+        <w:rPr>
+          <w:lang w:val="en-GB"/>
+        </w:rPr>
+        <w:lastRenderedPageBreak/>
+        <w:t>If the property type does not have a definition: The definition is set identical to the definition of the referenced property definition type.</w:t>
+      </w:r>
+    </w:p>
+    <w:p>
+      <w:pPr>
+        <w:jc w:val="both"/>
+        <w:rPr>
+          <w:lang w:val="en-GB"/>
+        </w:rPr>
+      </w:pPr>
+      <w:r>
+        <w:rPr>
+          <w:lang w:val="en-GB"/>
+        </w:rPr>
+        <w:t>The value type “array” in YAML is used when there may be multiple items of a property type under one object type. In principle, this is equivalent to multiplicity (cardinality) with an upper bound of more than 1 in UML. For example, a property type with no upper limit has cardinality [</w:t>
+      </w:r>
+      <w:proofErr w:type="gramStart"/>
+      <w:r>
+        <w:rPr>
+          <w:lang w:val="en-GB"/>
+        </w:rPr>
+        <w:t>0..</w:t>
+      </w:r>
+      <w:proofErr w:type="gramEnd"/>
+      <w:r>
+        <w:rPr>
+          <w:lang w:val="en-GB"/>
+        </w:rPr>
+        <w:t xml:space="preserve">*], while a property type that shall have exactly two items has cardinality [2]. </w:t>
+      </w:r>
+    </w:p>
+    <w:p>
+      <w:pPr>
+        <w:jc w:val="both"/>
+        <w:rPr>
+          <w:lang w:val="en-GB"/>
+        </w:rPr>
+      </w:pPr>
+      <w:r>
+        <w:rPr>
+          <w:lang w:val="en-GB"/>
+        </w:rPr>
+        <w:t xml:space="preserve">While UML can have multiple instances (items) of any property type defined by the upper bound, this is only relevant for arrays in YAML. Therefore, only property types with value type “array” can have an upper bound of more than one. </w:t>
+      </w:r>
+    </w:p>
+    <w:p>
+      <w:pPr>
+        <w:jc w:val="both"/>
+        <w:rPr>
+          <w:lang w:val="en-GB"/>
+        </w:rPr>
+      </w:pPr>
+      <w:r>
+        <w:rPr>
+          <w:lang w:val="en-GB"/>
+        </w:rPr>
+        <w:t xml:space="preserve">Like the value type for other property types, arrays can be simple or complex. A simple array can have specified a primitive value type (string, integer, etc.), or it can have a reference (“$ref”) to a property definition type. </w:t>
+      </w:r>
+    </w:p>
+    <w:p>
+      <w:pPr>
+        <w:pBdr>
+          <w:top w:val="single" w:sz="4" w:space="1" w:color="auto"/>
+          <w:left w:val="single" w:sz="4" w:space="4" w:color="auto"/>
+          <w:bottom w:val="single" w:sz="4" w:space="1" w:color="auto"/>
+          <w:right w:val="single" w:sz="4" w:space="4" w:color="auto"/>
+        </w:pBdr>
+        <w:rPr>
+          <w:lang w:val="en-GB"/>
+        </w:rPr>
+      </w:pPr>
+      <w:r>
+        <w:rPr>
+          <w:lang w:val="en-GB"/>
+        </w:rPr>
+        <w:t>Conversion rule: Transformation of value types for simple arrays.</w:t>
+      </w:r>
+    </w:p>
+    <w:p>
+      <w:pPr>
+        <w:pBdr>
+          <w:top w:val="single" w:sz="4" w:space="1" w:color="auto"/>
+          <w:left w:val="single" w:sz="4" w:space="4" w:color="auto"/>
+          <w:bottom w:val="single" w:sz="4" w:space="1" w:color="auto"/>
+          <w:right w:val="single" w:sz="4" w:space="4" w:color="auto"/>
+        </w:pBdr>
+        <w:rPr>
+          <w:lang w:val="en-GB"/>
+        </w:rPr>
+      </w:pPr>
+      <w:r>
+        <w:rPr>
+          <w:lang w:val="en-GB"/>
+        </w:rPr>
+        <w:t xml:space="preserve">Simple value types </w:t>
+      </w:r>
+      <w:r>
+        <w:rPr>
+          <w:lang w:val="en-GB"/>
+        </w:rPr>
+        <w:t xml:space="preserve">and simple references </w:t>
+      </w:r>
+      <w:r>
+        <w:rPr>
+          <w:lang w:val="en-GB"/>
+        </w:rPr>
+        <w:t xml:space="preserve">are transformed to ISO/TC 211 types as described earlier. </w:t>
+      </w:r>
+    </w:p>
+    <w:p>
+      <w:pPr>
+        <w:jc w:val="both"/>
+        <w:rPr>
+          <w:lang w:val="en-GB"/>
+        </w:rPr>
+      </w:pPr>
+    </w:p>
+    <w:p>
+      <w:pPr>
+        <w:rPr>
+          <w:lang w:val="en-GB"/>
+        </w:rPr>
+      </w:pPr>
+      <w:r>
+        <w:rPr>
+          <w:highlight w:val="yellow"/>
+          <w:lang w:val="en-GB"/>
+        </w:rPr>
+        <w:t xml:space="preserve">Complex array (levels inside items): Need to create data </w:t>
+      </w:r>
+      <w:proofErr w:type="gramStart"/>
+      <w:r>
+        <w:rPr>
+          <w:highlight w:val="yellow"/>
+          <w:lang w:val="en-GB"/>
+        </w:rPr>
+        <w:t>type</w:t>
+      </w:r>
+      <w:proofErr w:type="gramEnd"/>
+    </w:p>
+    <w:p>
+      <w:pPr>
+        <w:rPr>
+          <w:lang w:val="en-GB"/>
+        </w:rPr>
+      </w:pPr>
+    </w:p>
+    <w:p>
+      <w:pPr>
+        <w:rPr>
+          <w:lang w:val="en-GB"/>
+        </w:rPr>
+      </w:pPr>
+      <w:proofErr w:type="spellStart"/>
+      <w:r>
+        <w:rPr>
+          <w:highlight w:val="yellow"/>
+          <w:lang w:val="en-GB"/>
+        </w:rPr>
+        <w:t>PrefixItem</w:t>
+      </w:r>
+      <w:proofErr w:type="spellEnd"/>
+      <w:r>
+        <w:rPr>
+          <w:highlight w:val="yellow"/>
+          <w:lang w:val="en-GB"/>
+        </w:rPr>
+        <w:t>: Array where each item has a different schema. [</w:t>
+      </w:r>
+      <w:proofErr w:type="gramStart"/>
+      <w:r>
+        <w:rPr>
+          <w:highlight w:val="yellow"/>
+          <w:lang w:val="en-GB"/>
+        </w:rPr>
+        <w:t>1..</w:t>
+      </w:r>
+      <w:proofErr w:type="gramEnd"/>
+      <w:r>
+        <w:rPr>
+          <w:highlight w:val="yellow"/>
+          <w:lang w:val="en-GB"/>
+        </w:rPr>
+        <w:t>1] for the data type.</w:t>
+      </w:r>
       <w:r>
         <w:rPr>
           <w:lang w:val="en-GB"/>
         </w:rPr>
         <w:t xml:space="preserve"> </w:t>
       </w:r>
+      <w:r>
+        <w:rPr>
+          <w:i/>
+          <w:iCs/>
+          <w:lang w:val="en-GB"/>
+        </w:rPr>
+        <w:t>“</w:t>
+      </w:r>
+      <w:proofErr w:type="spellStart"/>
+      <w:r>
+        <w:rPr>
+          <w:i/>
+          <w:iCs/>
+          <w:lang w:val="en-GB"/>
+        </w:rPr>
+        <w:t>prefixItems</w:t>
+      </w:r>
+      <w:proofErr w:type="spellEnd"/>
+      <w:r>
+        <w:rPr>
+          <w:i/>
+          <w:iCs/>
+          <w:lang w:val="en-GB"/>
+        </w:rPr>
+        <w:t xml:space="preserve"> is an array, where each item is a schema that corresponds to each index of the document's array. That is, an array where the first element validates the first element of the input array, the second element validates the second element of the input array, etc.</w:t>
+      </w:r>
+      <w:r>
+        <w:rPr>
+          <w:i/>
+          <w:iCs/>
+          <w:lang w:val="en-GB"/>
+        </w:rPr>
+        <w:t>”</w:t>
+      </w:r>
+    </w:p>
+    <w:p>
+      <w:pPr>
+        <w:jc w:val="both"/>
+        <w:rPr>
+          <w:lang w:val="en-GB"/>
+        </w:rPr>
+      </w:pPr>
+      <w:r>
+        <w:rPr>
+          <w:lang w:val="en-GB"/>
+        </w:rPr>
+        <w:t xml:space="preserve">For some object types and data types, the YAML schemas contain lists of required property types, following the keyword “required”. </w:t>
+      </w:r>
+      <w:r>
+        <w:rPr>
+          <w:lang w:val="en-GB"/>
+        </w:rPr>
+        <w:t>Specific lower and upper bounds in YAML are specified with the keywords “</w:t>
+      </w:r>
+      <w:proofErr w:type="spellStart"/>
+      <w:r>
+        <w:rPr>
+          <w:lang w:val="en-GB"/>
+        </w:rPr>
+        <w:t>minItems</w:t>
+      </w:r>
+      <w:proofErr w:type="spellEnd"/>
+      <w:r>
+        <w:rPr>
+          <w:lang w:val="en-GB"/>
+        </w:rPr>
+        <w:t>” and “</w:t>
+      </w:r>
+      <w:proofErr w:type="spellStart"/>
+      <w:r>
+        <w:rPr>
+          <w:lang w:val="en-GB"/>
+        </w:rPr>
+        <w:t>maxItems</w:t>
+      </w:r>
+      <w:proofErr w:type="spellEnd"/>
+      <w:r>
+        <w:rPr>
+          <w:lang w:val="en-GB"/>
+        </w:rPr>
+        <w:t>”. Property types without these settings are considered to have UML multiplicity [</w:t>
+      </w:r>
+      <w:proofErr w:type="gramStart"/>
+      <w:r>
+        <w:rPr>
+          <w:lang w:val="en-GB"/>
+        </w:rPr>
+        <w:t>0..</w:t>
+      </w:r>
+      <w:proofErr w:type="gramEnd"/>
+      <w:r>
+        <w:rPr>
+          <w:lang w:val="en-GB"/>
+        </w:rPr>
+        <w:t>1], except for arrays, which are considered to have default multiplicity [0..*]. Besides, “</w:t>
+      </w:r>
+      <w:proofErr w:type="spellStart"/>
+      <w:r>
+        <w:rPr>
+          <w:lang w:val="en-GB"/>
+        </w:rPr>
+        <w:t>uniqueItems</w:t>
+      </w:r>
+      <w:proofErr w:type="spellEnd"/>
+      <w:r>
+        <w:rPr>
+          <w:lang w:val="en-GB"/>
+        </w:rPr>
+        <w:t xml:space="preserve">” can specify that duplicates are not allowed, and “default” can specify a default value for the property type. </w:t>
+      </w:r>
+    </w:p>
+    <w:p>
+      <w:pPr>
+        <w:jc w:val="both"/>
+        <w:rPr>
+          <w:lang w:val="en-GB"/>
+        </w:rPr>
+      </w:pPr>
+      <w:r>
+        <w:rPr>
+          <w:lang w:val="en-GB"/>
+        </w:rPr>
+        <w:t>NOTE: Some occurrences exists where a property type is not defined as required but has a “</w:t>
+      </w:r>
+      <w:proofErr w:type="spellStart"/>
+      <w:r>
+        <w:rPr>
+          <w:lang w:val="en-GB"/>
+        </w:rPr>
+        <w:t>minItems</w:t>
+      </w:r>
+      <w:proofErr w:type="spellEnd"/>
+      <w:r>
+        <w:rPr>
+          <w:lang w:val="en-GB"/>
+        </w:rPr>
+        <w:t xml:space="preserve">” making it required. On this point, there seems to be some inconsistency in the schemas. </w:t>
+      </w:r>
+    </w:p>
+    <w:p>
+      <w:pPr>
+        <w:pBdr>
+          <w:top w:val="single" w:sz="4" w:space="1" w:color="auto"/>
+          <w:left w:val="single" w:sz="4" w:space="1" w:color="auto"/>
+          <w:bottom w:val="single" w:sz="4" w:space="1" w:color="auto"/>
+          <w:right w:val="single" w:sz="4" w:space="1" w:color="auto"/>
+        </w:pBdr>
+        <w:rPr>
+          <w:lang w:val="en-GB"/>
+        </w:rPr>
+      </w:pPr>
+      <w:r>
+        <w:rPr>
+          <w:lang w:val="en-GB"/>
+        </w:rPr>
+        <w:t>Conversion rule: Transformation of cardinality, uniqueness, and default value information from YAML to UML:</w:t>
+      </w:r>
+    </w:p>
+    <w:p>
+      <w:pPr>
+        <w:pBdr>
+          <w:top w:val="single" w:sz="4" w:space="1" w:color="auto"/>
+          <w:left w:val="single" w:sz="4" w:space="1" w:color="auto"/>
+          <w:bottom w:val="single" w:sz="4" w:space="1" w:color="auto"/>
+          <w:right w:val="single" w:sz="4" w:space="1" w:color="auto"/>
+        </w:pBdr>
+        <w:rPr>
+          <w:lang w:val="en-GB"/>
+        </w:rPr>
+      </w:pPr>
+      <w:r>
+        <w:rPr>
+          <w:lang w:val="en-GB"/>
+        </w:rPr>
+        <w:t xml:space="preserve">Default: </w:t>
+      </w:r>
+      <w:proofErr w:type="spellStart"/>
+      <w:r>
+        <w:rPr>
+          <w:lang w:val="en-GB"/>
+        </w:rPr>
+        <w:t>UML.LowerBound</w:t>
+      </w:r>
+      <w:proofErr w:type="spellEnd"/>
+      <w:r>
+        <w:rPr>
+          <w:lang w:val="en-GB"/>
+        </w:rPr>
+        <w:t xml:space="preserve"> = 0. </w:t>
+      </w:r>
+    </w:p>
+    <w:p>
+      <w:pPr>
+        <w:pBdr>
+          <w:top w:val="single" w:sz="4" w:space="1" w:color="auto"/>
+          <w:left w:val="single" w:sz="4" w:space="1" w:color="auto"/>
+          <w:bottom w:val="single" w:sz="4" w:space="1" w:color="auto"/>
+          <w:right w:val="single" w:sz="4" w:space="1" w:color="auto"/>
+        </w:pBdr>
+        <w:rPr>
+          <w:lang w:val="en-GB"/>
+        </w:rPr>
+      </w:pPr>
+      <w:r>
+        <w:rPr>
+          <w:lang w:val="en-GB"/>
+        </w:rPr>
+        <w:t xml:space="preserve">If </w:t>
+      </w:r>
+      <w:proofErr w:type="spellStart"/>
+      <w:r>
+        <w:rPr>
+          <w:lang w:val="en-GB"/>
+        </w:rPr>
+        <w:t>YAML.required</w:t>
+      </w:r>
+      <w:proofErr w:type="spellEnd"/>
+      <w:r>
+        <w:rPr>
+          <w:lang w:val="en-GB"/>
+        </w:rPr>
+        <w:t xml:space="preserve"> contains property type name: </w:t>
+      </w:r>
+      <w:proofErr w:type="gramStart"/>
+      <w:r>
+        <w:rPr>
+          <w:lang w:val="en-GB"/>
+        </w:rPr>
+        <w:t>1</w:t>
+      </w:r>
+      <w:proofErr w:type="gramEnd"/>
+    </w:p>
+    <w:p>
+      <w:pPr>
+        <w:pBdr>
+          <w:top w:val="single" w:sz="4" w:space="1" w:color="auto"/>
+          <w:left w:val="single" w:sz="4" w:space="1" w:color="auto"/>
+          <w:bottom w:val="single" w:sz="4" w:space="1" w:color="auto"/>
+          <w:right w:val="single" w:sz="4" w:space="1" w:color="auto"/>
+        </w:pBdr>
+        <w:rPr>
+          <w:lang w:val="en-GB"/>
+        </w:rPr>
+      </w:pPr>
+      <w:r>
+        <w:rPr>
+          <w:lang w:val="en-GB"/>
+        </w:rPr>
+        <w:t xml:space="preserve">If </w:t>
+      </w:r>
+      <w:proofErr w:type="spellStart"/>
+      <w:r>
+        <w:rPr>
+          <w:lang w:val="en-GB"/>
+        </w:rPr>
+        <w:t>YAML.minItems</w:t>
+      </w:r>
+      <w:proofErr w:type="spellEnd"/>
+      <w:r>
+        <w:rPr>
+          <w:lang w:val="en-GB"/>
+        </w:rPr>
+        <w:t xml:space="preserve"> is </w:t>
+      </w:r>
+      <w:proofErr w:type="gramStart"/>
+      <w:r>
+        <w:rPr>
+          <w:lang w:val="en-GB"/>
+        </w:rPr>
+        <w:t>set:</w:t>
+      </w:r>
+      <w:proofErr w:type="gramEnd"/>
+      <w:r>
+        <w:rPr>
+          <w:lang w:val="en-GB"/>
+        </w:rPr>
+        <w:t xml:space="preserve"> </w:t>
+      </w:r>
+      <w:proofErr w:type="spellStart"/>
+      <w:r>
+        <w:rPr>
+          <w:lang w:val="en-GB"/>
+        </w:rPr>
+        <w:t>UML.LowerBound</w:t>
+      </w:r>
+      <w:proofErr w:type="spellEnd"/>
+      <w:r>
+        <w:rPr>
+          <w:lang w:val="en-GB"/>
+        </w:rPr>
+        <w:t xml:space="preserve"> = </w:t>
+      </w:r>
+      <w:proofErr w:type="spellStart"/>
+      <w:r>
+        <w:rPr>
+          <w:lang w:val="en-GB"/>
+        </w:rPr>
+        <w:t>YAML.minItems</w:t>
+      </w:r>
+      <w:proofErr w:type="spellEnd"/>
+    </w:p>
+    <w:p>
+      <w:pPr>
+        <w:pBdr>
+          <w:top w:val="single" w:sz="4" w:space="1" w:color="auto"/>
+          <w:left w:val="single" w:sz="4" w:space="1" w:color="auto"/>
+          <w:bottom w:val="single" w:sz="4" w:space="1" w:color="auto"/>
+          <w:right w:val="single" w:sz="4" w:space="1" w:color="auto"/>
+        </w:pBdr>
+        <w:rPr>
+          <w:lang w:val="en-GB"/>
+        </w:rPr>
+      </w:pPr>
+      <w:r>
+        <w:rPr>
+          <w:lang w:val="en-GB"/>
+        </w:rPr>
+        <w:t xml:space="preserve">Default if </w:t>
+      </w:r>
+      <w:r>
+        <w:rPr>
+          <w:lang w:val="en-GB"/>
+        </w:rPr>
+        <w:t xml:space="preserve">the value type is not “array”: </w:t>
+      </w:r>
+      <w:proofErr w:type="spellStart"/>
+      <w:r>
+        <w:rPr>
+          <w:lang w:val="en-GB"/>
+        </w:rPr>
+        <w:t>UML.UpperBound</w:t>
+      </w:r>
+      <w:proofErr w:type="spellEnd"/>
+      <w:r>
+        <w:rPr>
+          <w:lang w:val="en-GB"/>
+        </w:rPr>
+        <w:t xml:space="preserve"> = 1</w:t>
+      </w:r>
+    </w:p>
+    <w:p>
+      <w:pPr>
+        <w:pBdr>
+          <w:top w:val="single" w:sz="4" w:space="1" w:color="auto"/>
+          <w:left w:val="single" w:sz="4" w:space="1" w:color="auto"/>
+          <w:bottom w:val="single" w:sz="4" w:space="1" w:color="auto"/>
+          <w:right w:val="single" w:sz="4" w:space="1" w:color="auto"/>
+        </w:pBdr>
+        <w:rPr>
+          <w:lang w:val="en-GB"/>
+        </w:rPr>
+      </w:pPr>
+      <w:r>
+        <w:rPr>
+          <w:lang w:val="en-GB"/>
+        </w:rPr>
+        <w:t xml:space="preserve">Default if </w:t>
+      </w:r>
+      <w:r>
+        <w:rPr>
+          <w:lang w:val="en-GB"/>
+        </w:rPr>
+        <w:t xml:space="preserve">the value type is “array”: </w:t>
+      </w:r>
+      <w:proofErr w:type="spellStart"/>
+      <w:r>
+        <w:rPr>
+          <w:lang w:val="en-GB"/>
+        </w:rPr>
+        <w:t>UML.UpperBound</w:t>
+      </w:r>
+      <w:proofErr w:type="spellEnd"/>
+      <w:r>
+        <w:rPr>
+          <w:lang w:val="en-GB"/>
+        </w:rPr>
+        <w:t xml:space="preserve"> = *</w:t>
+      </w:r>
+    </w:p>
+    <w:p>
+      <w:pPr>
+        <w:pBdr>
+          <w:top w:val="single" w:sz="4" w:space="1" w:color="auto"/>
+          <w:left w:val="single" w:sz="4" w:space="1" w:color="auto"/>
+          <w:bottom w:val="single" w:sz="4" w:space="1" w:color="auto"/>
+          <w:right w:val="single" w:sz="4" w:space="1" w:color="auto"/>
+        </w:pBdr>
+        <w:rPr>
+          <w:lang w:val="en-GB"/>
+        </w:rPr>
+      </w:pPr>
+      <w:r>
+        <w:rPr>
+          <w:lang w:val="en-GB"/>
+        </w:rPr>
+        <w:t xml:space="preserve">If </w:t>
+      </w:r>
+      <w:proofErr w:type="spellStart"/>
+      <w:r>
+        <w:rPr>
+          <w:lang w:val="en-GB"/>
+        </w:rPr>
+        <w:t>YAML.maxItems</w:t>
+      </w:r>
+      <w:proofErr w:type="spellEnd"/>
+      <w:r>
+        <w:rPr>
+          <w:lang w:val="en-GB"/>
+        </w:rPr>
+        <w:t xml:space="preserve"> is </w:t>
+      </w:r>
+      <w:proofErr w:type="gramStart"/>
+      <w:r>
+        <w:rPr>
+          <w:lang w:val="en-GB"/>
+        </w:rPr>
+        <w:t>set:</w:t>
+      </w:r>
+      <w:proofErr w:type="gramEnd"/>
+      <w:r>
+        <w:rPr>
+          <w:lang w:val="en-GB"/>
+        </w:rPr>
+        <w:t xml:space="preserve"> </w:t>
+      </w:r>
+      <w:proofErr w:type="spellStart"/>
+      <w:r>
+        <w:rPr>
+          <w:lang w:val="en-GB"/>
+        </w:rPr>
+        <w:t>UML.UpperBound</w:t>
+      </w:r>
+      <w:proofErr w:type="spellEnd"/>
+      <w:r>
+        <w:rPr>
+          <w:lang w:val="en-GB"/>
+        </w:rPr>
+        <w:t xml:space="preserve"> = </w:t>
+      </w:r>
+      <w:proofErr w:type="spellStart"/>
+      <w:r>
+        <w:rPr>
+          <w:lang w:val="en-GB"/>
+        </w:rPr>
+        <w:t>YAML.maxItems</w:t>
+      </w:r>
+      <w:proofErr w:type="spellEnd"/>
+    </w:p>
+    <w:p>
+      <w:pPr>
+        <w:pBdr>
+          <w:top w:val="single" w:sz="4" w:space="1" w:color="auto"/>
+          <w:left w:val="single" w:sz="4" w:space="1" w:color="auto"/>
+          <w:bottom w:val="single" w:sz="4" w:space="1" w:color="auto"/>
+          <w:right w:val="single" w:sz="4" w:space="1" w:color="auto"/>
+        </w:pBdr>
+        <w:rPr>
+          <w:lang w:val="en-GB"/>
+        </w:rPr>
+      </w:pPr>
+    </w:p>
+    <w:p>
+      <w:pPr>
+        <w:pBdr>
+          <w:top w:val="single" w:sz="4" w:space="1" w:color="auto"/>
+          <w:left w:val="single" w:sz="4" w:space="1" w:color="auto"/>
+          <w:bottom w:val="single" w:sz="4" w:space="1" w:color="auto"/>
+          <w:right w:val="single" w:sz="4" w:space="1" w:color="auto"/>
+        </w:pBdr>
+        <w:rPr>
+          <w:lang w:val="en-GB"/>
+        </w:rPr>
+      </w:pPr>
+      <w:proofErr w:type="spellStart"/>
+      <w:r>
+        <w:rPr>
+          <w:lang w:val="en-GB"/>
+        </w:rPr>
+        <w:t>YAML.uniqueItems</w:t>
+      </w:r>
+      <w:proofErr w:type="spellEnd"/>
+      <w:r>
+        <w:rPr>
+          <w:lang w:val="en-GB"/>
+        </w:rPr>
+        <w:t xml:space="preserve"> is transformed to </w:t>
+      </w:r>
+      <w:proofErr w:type="spellStart"/>
+      <w:r>
+        <w:rPr>
+          <w:lang w:val="en-GB"/>
+        </w:rPr>
+        <w:t>to</w:t>
+      </w:r>
+      <w:proofErr w:type="spellEnd"/>
+      <w:r>
+        <w:rPr>
+          <w:lang w:val="en-GB"/>
+        </w:rPr>
+        <w:t xml:space="preserve"> </w:t>
+      </w:r>
+      <w:proofErr w:type="spellStart"/>
+      <w:r>
+        <w:rPr>
+          <w:lang w:val="en-GB"/>
+        </w:rPr>
+        <w:t>UML.AllowDuplicates</w:t>
+      </w:r>
+      <w:proofErr w:type="spellEnd"/>
+      <w:r>
+        <w:rPr>
+          <w:lang w:val="en-GB"/>
+        </w:rPr>
+        <w:t xml:space="preserve"> (</w:t>
+      </w:r>
+      <w:proofErr w:type="spellStart"/>
+      <w:r>
+        <w:rPr>
+          <w:lang w:val="en-GB"/>
+        </w:rPr>
+        <w:t>isUnique</w:t>
+      </w:r>
+      <w:proofErr w:type="spellEnd"/>
+      <w:r>
+        <w:rPr>
+          <w:lang w:val="en-GB"/>
+        </w:rPr>
+        <w:t>)</w:t>
+      </w:r>
+    </w:p>
+    <w:p>
+      <w:pPr>
+        <w:pBdr>
+          <w:top w:val="single" w:sz="4" w:space="1" w:color="auto"/>
+          <w:left w:val="single" w:sz="4" w:space="1" w:color="auto"/>
+          <w:bottom w:val="single" w:sz="4" w:space="1" w:color="auto"/>
+          <w:right w:val="single" w:sz="4" w:space="1" w:color="auto"/>
+        </w:pBdr>
+        <w:rPr>
+          <w:lang w:val="en-GB"/>
+        </w:rPr>
+      </w:pPr>
+      <w:proofErr w:type="spellStart"/>
+      <w:r>
+        <w:rPr>
+          <w:lang w:val="en-GB"/>
+        </w:rPr>
+        <w:t>YAML.default</w:t>
+      </w:r>
+      <w:proofErr w:type="spellEnd"/>
+      <w:r>
+        <w:rPr>
+          <w:lang w:val="en-GB"/>
+        </w:rPr>
+        <w:t xml:space="preserve"> is transformed to </w:t>
+      </w:r>
+      <w:proofErr w:type="spellStart"/>
+      <w:r>
+        <w:rPr>
+          <w:lang w:val="en-GB"/>
+        </w:rPr>
+        <w:t>UML.Default</w:t>
+      </w:r>
+      <w:proofErr w:type="spellEnd"/>
+    </w:p>
+    <w:p>
+      <w:pPr>
+        <w:rPr>
+          <w:highlight w:val="yellow"/>
+          <w:lang w:val="en-GB"/>
+        </w:rPr>
+      </w:pPr>
+      <w:r>
+        <w:rPr>
+          <w:highlight w:val="yellow"/>
+          <w:lang w:val="en-GB"/>
+        </w:rPr>
+        <w:t xml:space="preserve">Restriction object both as property definition type and inside the lane property type? Minor differences – </w:t>
+      </w:r>
+      <w:proofErr w:type="spellStart"/>
+      <w:r>
+        <w:rPr>
+          <w:highlight w:val="yellow"/>
+          <w:lang w:val="en-GB"/>
+        </w:rPr>
+        <w:t>prohibitedTransitions</w:t>
+      </w:r>
+      <w:proofErr w:type="spellEnd"/>
+      <w:r>
+        <w:rPr>
+          <w:highlight w:val="yellow"/>
+          <w:lang w:val="en-GB"/>
+        </w:rPr>
+        <w:t xml:space="preserve"> vs </w:t>
+      </w:r>
+      <w:proofErr w:type="spellStart"/>
+      <w:r>
+        <w:rPr>
+          <w:highlight w:val="yellow"/>
+          <w:lang w:val="en-GB"/>
+        </w:rPr>
+        <w:t>minOccupancy</w:t>
+      </w:r>
+      <w:proofErr w:type="spellEnd"/>
+      <w:r>
+        <w:rPr>
+          <w:highlight w:val="yellow"/>
+          <w:lang w:val="en-GB"/>
+        </w:rPr>
+        <w:t xml:space="preserve">. </w:t>
+      </w:r>
+    </w:p>
+    <w:p>
+      <w:pPr>
+        <w:rPr>
+          <w:lang w:val="en-GB"/>
+        </w:rPr>
+      </w:pPr>
+      <w:r>
+        <w:rPr>
+          <w:highlight w:val="yellow"/>
+          <w:lang w:val="en-GB"/>
+        </w:rPr>
+        <w:t xml:space="preserve">TODO: </w:t>
+      </w:r>
+      <w:r>
+        <w:rPr>
+          <w:highlight w:val="yellow"/>
+          <w:lang w:val="en-GB"/>
+        </w:rPr>
+        <w:t xml:space="preserve">Add both? </w:t>
+      </w:r>
+      <w:proofErr w:type="spellStart"/>
+      <w:r>
+        <w:rPr>
+          <w:highlight w:val="yellow"/>
+          <w:lang w:val="en-GB"/>
+        </w:rPr>
+        <w:t>laneRestrictions</w:t>
+      </w:r>
+      <w:proofErr w:type="spellEnd"/>
+      <w:r>
+        <w:rPr>
+          <w:highlight w:val="yellow"/>
+          <w:lang w:val="en-GB"/>
+        </w:rPr>
+        <w:t xml:space="preserve"> as specialisation?</w:t>
+      </w:r>
+      <w:r>
+        <w:rPr>
+          <w:lang w:val="en-GB"/>
+        </w:rPr>
+        <w:t xml:space="preserve"> </w:t>
+      </w:r>
+    </w:p>
+    <w:p>
+      <w:pPr>
+        <w:rPr>
+          <w:lang w:val="en-GB"/>
+        </w:rPr>
+      </w:pPr>
+    </w:p>
+    <w:p>
+      <w:pPr>
+        <w:rPr>
+          <w:lang w:val="en-GB"/>
+        </w:rPr>
+      </w:pPr>
+      <w:r>
+        <w:rPr>
+          <w:lang w:val="en-GB"/>
+        </w:rPr>
+        <w:t xml:space="preserve">Conversion rule: Transformation of value type reference to </w:t>
+      </w:r>
+      <w:r>
+        <w:rPr>
+          <w:lang w:val="en-GB"/>
+        </w:rPr>
+        <w:t xml:space="preserve">data type for items – properties. </w:t>
+      </w:r>
+    </w:p>
+    <w:p>
+      <w:pPr>
+        <w:rPr>
+          <w:lang w:val="en-GB"/>
+        </w:rPr>
+      </w:pPr>
+      <w:r>
+        <w:rPr>
+          <w:lang w:val="en-GB"/>
+        </w:rPr>
+        <w:t>What is the difference between properties and items?</w:t>
+      </w:r>
+    </w:p>
+    <w:p>
+      <w:pPr>
+        <w:rPr>
+          <w:i/>
+          <w:iCs/>
+        </w:rPr>
+      </w:pPr>
+      <w:r>
+        <w:rPr>
+          <w:i/>
+          <w:iCs/>
+          <w:lang w:val="en-GB"/>
+        </w:rPr>
+        <w:t xml:space="preserve">“The value of items must be a JSON Schema object or an </w:t>
+      </w:r>
+      <w:proofErr w:type="gramStart"/>
+      <w:r>
+        <w:rPr>
+          <w:i/>
+          <w:iCs/>
+          <w:lang w:val="en-GB"/>
+        </w:rPr>
+        <w:t>array JSON Schema objects</w:t>
+      </w:r>
+      <w:proofErr w:type="gramEnd"/>
+      <w:r>
+        <w:rPr>
+          <w:i/>
+          <w:iCs/>
+          <w:lang w:val="en-GB"/>
+        </w:rPr>
+        <w:t xml:space="preserve"> (let's ignore if it's an array for now). The array that the items key word is applicable to, passes validation if all items in that array validate against the schema</w:t>
+      </w:r>
+      <w:r>
+        <w:rPr>
+          <w:lang w:val="en-GB"/>
+        </w:rPr>
+        <w:t xml:space="preserve">. </w:t>
+      </w:r>
+      <w:r>
+        <w:rPr>
+          <w:i/>
+          <w:iCs/>
+          <w:lang w:val="en-GB"/>
+        </w:rPr>
+        <w:t xml:space="preserve">The value of properties must be an object. Each value in the object must be a </w:t>
+      </w:r>
+      <w:proofErr w:type="spellStart"/>
+      <w:r>
+        <w:rPr>
+          <w:i/>
+          <w:iCs/>
+          <w:lang w:val="en-GB"/>
+        </w:rPr>
+        <w:t>json</w:t>
+      </w:r>
+      <w:proofErr w:type="spellEnd"/>
+      <w:r>
+        <w:rPr>
+          <w:i/>
+          <w:iCs/>
+          <w:lang w:val="en-GB"/>
+        </w:rPr>
+        <w:t xml:space="preserve"> schema. The schemas in the object are applied to the instance object when the keys match.</w:t>
+      </w:r>
+      <w:r>
+        <w:rPr>
+          <w:lang w:val="en-GB"/>
+        </w:rPr>
+        <w:t>”</w:t>
+      </w:r>
+      <w:r>
+        <w:rPr>
+          <w:i/>
+          <w:iCs/>
+          <w:lang w:val="en-GB"/>
+        </w:rPr>
+        <w:t>.”</w:t>
+      </w:r>
+      <w:r>
+        <w:rPr>
+          <w:i/>
+          <w:iCs/>
+          <w:lang w:val="en-GB"/>
+        </w:rPr>
+        <w:t>(</w:t>
+      </w:r>
+      <w:r>
+        <w:rPr>
+          <w:lang w:val="en-GB"/>
+        </w:rPr>
+        <w:t xml:space="preserve"> </w:t>
+      </w:r>
+      <w:hyperlink r:id="rId17" w:history="1">
+        <w:r>
+          <w:rPr>
+            <w:rStyle w:val="Hyperkobling"/>
+            <w:i/>
+            <w:iCs/>
+          </w:rPr>
+          <w:t>https://stackoverflow.com/questions/51</w:t>
+        </w:r>
+        <w:r>
+          <w:rPr>
+            <w:rStyle w:val="Hyperkobling"/>
+            <w:i/>
+            <w:iCs/>
+          </w:rPr>
+          <w:t>6</w:t>
+        </w:r>
+        <w:r>
+          <w:rPr>
+            <w:rStyle w:val="Hyperkobling"/>
+            <w:i/>
+            <w:iCs/>
+          </w:rPr>
+          <w:t>43224/what-is-the-difference-between-items-and-properties-in-jsonschema</w:t>
+        </w:r>
+      </w:hyperlink>
+      <w:r>
+        <w:rPr>
+          <w:i/>
+          <w:iCs/>
+        </w:rPr>
+        <w:t>)</w:t>
+      </w:r>
+    </w:p>
+    <w:p>
+      <w:pPr>
+        <w:rPr>
+          <w:i/>
+          <w:iCs/>
+        </w:rPr>
+      </w:pPr>
+    </w:p>
+    <w:p/>
+    <w:p/>
+    <w:p/>
+    <w:p>
+      <w:pPr>
+        <w:rPr>
+          <w:lang w:val="en-GB"/>
+        </w:rPr>
+      </w:pPr>
+      <w:r>
+        <w:rPr>
+          <w:highlight w:val="yellow"/>
+          <w:lang w:val="en-GB"/>
+        </w:rPr>
+        <w:t xml:space="preserve">Minimum, maximum </w:t>
+      </w:r>
+      <w:r>
+        <w:rPr>
+          <w:highlight w:val="yellow"/>
+          <w:lang w:val="en-GB"/>
+        </w:rPr>
+        <w:sym w:font="Wingdings" w:char="F0E0"/>
+      </w:r>
+      <w:r>
+        <w:rPr>
+          <w:highlight w:val="yellow"/>
+          <w:lang w:val="en-GB"/>
+        </w:rPr>
+        <w:t xml:space="preserve">  item value</w:t>
+      </w:r>
+    </w:p>
+    <w:p>
+      <w:pPr>
+        <w:rPr>
+          <w:lang w:val="en-GB"/>
+        </w:rPr>
+      </w:pPr>
     </w:p>
     <w:p>
       <w:pPr>
@@ -3663,6 +4991,12 @@
           <w:lang w:val="en-GB"/>
         </w:rPr>
       </w:pPr>
+      <w:r>
+        <w:rPr>
+          <w:lang w:val="en-GB"/>
+        </w:rPr>
+        <w:t>Remaining challenges…</w:t>
+      </w:r>
     </w:p>
     <w:p>
       <w:pPr>
@@ -3874,7 +5208,7 @@
                     <pic:cNvPicPr/>
                   </pic:nvPicPr>
                   <pic:blipFill>
-                    <a:blip r:embed="rId17">
+                    <a:blip r:embed="rId18">
                       <a:extLst>
                         <a:ext uri="{28A0092B-C50C-407E-A947-70E740481C1C}">
                           <a14:useLocalDpi xmlns:a14="http://schemas.microsoft.com/office/drawing/2010/main" val="0"/>
@@ -3977,7 +5311,7 @@
                     <pic:cNvPicPr/>
                   </pic:nvPicPr>
                   <pic:blipFill>
-                    <a:blip r:embed="rId18">
+                    <a:blip r:embed="rId19">
                       <a:extLst>
                         <a:ext uri="{28A0092B-C50C-407E-A947-70E740481C1C}">
                           <a14:useLocalDpi xmlns:a14="http://schemas.microsoft.com/office/drawing/2010/main" val="0"/>
@@ -4157,7 +5491,7 @@
       <w:r>
         <w:t xml:space="preserve">, p. 365,DOI: </w:t>
       </w:r>
-      <w:hyperlink r:id="rId19" w:history="1">
+      <w:hyperlink r:id="rId20" w:history="1">
         <w:r>
           <w:rPr>
             <w:rStyle w:val="Hyperkobling"/>
@@ -4396,11 +5730,126 @@
       </w:pPr>
     </w:lvl>
   </w:abstractNum>
+  <w:abstractNum w:abstractNumId="2" w15:restartNumberingAfterBreak="0">
+    <w:nsid w:val="77F66292"/>
+    <w:multiLevelType w:val="hybridMultilevel"/>
+    <w:tmpl w:val="0FC4599A"/>
+    <w:lvl w:ilvl="0" w:tplc="C2B2D8C2">
+      <w:numFmt w:val="bullet"/>
+      <w:lvlText w:val="-"/>
+      <w:lvlJc w:val="left"/>
+      <w:pPr>
+        <w:ind w:left="720" w:hanging="360"/>
+      </w:pPr>
+      <w:rPr>
+        <w:rFonts w:ascii="Calibri" w:eastAsiaTheme="minorHAnsi" w:hAnsi="Calibri" w:cs="Calibri" w:hint="default"/>
+      </w:rPr>
+    </w:lvl>
+    <w:lvl w:ilvl="1" w:tplc="04140003" w:tentative="1">
+      <w:start w:val="1"/>
+      <w:numFmt w:val="bullet"/>
+      <w:lvlText w:val="o"/>
+      <w:lvlJc w:val="left"/>
+      <w:pPr>
+        <w:ind w:left="1440" w:hanging="360"/>
+      </w:pPr>
+      <w:rPr>
+        <w:rFonts w:ascii="Courier New" w:hAnsi="Courier New" w:cs="Courier New" w:hint="default"/>
+      </w:rPr>
+    </w:lvl>
+    <w:lvl w:ilvl="2" w:tplc="04140005" w:tentative="1">
+      <w:start w:val="1"/>
+      <w:numFmt w:val="bullet"/>
+      <w:lvlText w:val=""/>
+      <w:lvlJc w:val="left"/>
+      <w:pPr>
+        <w:ind w:left="2160" w:hanging="360"/>
+      </w:pPr>
+      <w:rPr>
+        <w:rFonts w:ascii="Wingdings" w:hAnsi="Wingdings" w:hint="default"/>
+      </w:rPr>
+    </w:lvl>
+    <w:lvl w:ilvl="3" w:tplc="04140001" w:tentative="1">
+      <w:start w:val="1"/>
+      <w:numFmt w:val="bullet"/>
+      <w:lvlText w:val=""/>
+      <w:lvlJc w:val="left"/>
+      <w:pPr>
+        <w:ind w:left="2880" w:hanging="360"/>
+      </w:pPr>
+      <w:rPr>
+        <w:rFonts w:ascii="Symbol" w:hAnsi="Symbol" w:hint="default"/>
+      </w:rPr>
+    </w:lvl>
+    <w:lvl w:ilvl="4" w:tplc="04140003" w:tentative="1">
+      <w:start w:val="1"/>
+      <w:numFmt w:val="bullet"/>
+      <w:lvlText w:val="o"/>
+      <w:lvlJc w:val="left"/>
+      <w:pPr>
+        <w:ind w:left="3600" w:hanging="360"/>
+      </w:pPr>
+      <w:rPr>
+        <w:rFonts w:ascii="Courier New" w:hAnsi="Courier New" w:cs="Courier New" w:hint="default"/>
+      </w:rPr>
+    </w:lvl>
+    <w:lvl w:ilvl="5" w:tplc="04140005" w:tentative="1">
+      <w:start w:val="1"/>
+      <w:numFmt w:val="bullet"/>
+      <w:lvlText w:val=""/>
+      <w:lvlJc w:val="left"/>
+      <w:pPr>
+        <w:ind w:left="4320" w:hanging="360"/>
+      </w:pPr>
+      <w:rPr>
+        <w:rFonts w:ascii="Wingdings" w:hAnsi="Wingdings" w:hint="default"/>
+      </w:rPr>
+    </w:lvl>
+    <w:lvl w:ilvl="6" w:tplc="04140001" w:tentative="1">
+      <w:start w:val="1"/>
+      <w:numFmt w:val="bullet"/>
+      <w:lvlText w:val=""/>
+      <w:lvlJc w:val="left"/>
+      <w:pPr>
+        <w:ind w:left="5040" w:hanging="360"/>
+      </w:pPr>
+      <w:rPr>
+        <w:rFonts w:ascii="Symbol" w:hAnsi="Symbol" w:hint="default"/>
+      </w:rPr>
+    </w:lvl>
+    <w:lvl w:ilvl="7" w:tplc="04140003" w:tentative="1">
+      <w:start w:val="1"/>
+      <w:numFmt w:val="bullet"/>
+      <w:lvlText w:val="o"/>
+      <w:lvlJc w:val="left"/>
+      <w:pPr>
+        <w:ind w:left="5760" w:hanging="360"/>
+      </w:pPr>
+      <w:rPr>
+        <w:rFonts w:ascii="Courier New" w:hAnsi="Courier New" w:cs="Courier New" w:hint="default"/>
+      </w:rPr>
+    </w:lvl>
+    <w:lvl w:ilvl="8" w:tplc="04140005" w:tentative="1">
+      <w:start w:val="1"/>
+      <w:numFmt w:val="bullet"/>
+      <w:lvlText w:val=""/>
+      <w:lvlJc w:val="left"/>
+      <w:pPr>
+        <w:ind w:left="6480" w:hanging="360"/>
+      </w:pPr>
+      <w:rPr>
+        <w:rFonts w:ascii="Wingdings" w:hAnsi="Wingdings" w:hint="default"/>
+      </w:rPr>
+    </w:lvl>
+  </w:abstractNum>
   <w:num w:numId="1" w16cid:durableId="1152216788">
     <w:abstractNumId w:val="0"/>
   </w:num>
   <w:num w:numId="2" w16cid:durableId="1241671301">
     <w:abstractNumId w:val="1"/>
+  </w:num>
+  <w:num w:numId="3" w16cid:durableId="1153444758">
+    <w:abstractNumId w:val="2"/>
   </w:num>
 </w:numbering>
 </file>
@@ -4852,6 +6301,7 @@
   <w:style w:type="character" w:default="1" w:styleId="Standardskriftforavsnitt">
     <w:name w:val="Default Paragraph Font"/>
     <w:uiPriority w:val="1"/>
+    <w:semiHidden/>
     <w:unhideWhenUsed/>
   </w:style>
   <w:style w:type="table" w:default="1" w:styleId="Vanligtabell">
@@ -5051,6 +6501,112 @@
       <w:rFonts w:ascii="Calibri" w:hAnsi="Calibri" w:cs="Calibri"/>
       <w:noProof/>
       <w:lang w:val="en-US"/>
+    </w:rPr>
+  </w:style>
+  <w:style w:type="table" w:styleId="Tabellrutenett">
+    <w:name w:val="Table Grid"/>
+    <w:basedOn w:val="Vanligtabell"/>
+    <w:uiPriority w:val="39"/>
+    <w:rsid w:val="004A2D12"/>
+    <w:pPr>
+      <w:spacing w:after="0" w:line="240" w:lineRule="auto"/>
+    </w:pPr>
+    <w:tblPr>
+      <w:tblBorders>
+        <w:top w:val="single" w:sz="4" w:space="0" w:color="auto"/>
+        <w:left w:val="single" w:sz="4" w:space="0" w:color="auto"/>
+        <w:bottom w:val="single" w:sz="4" w:space="0" w:color="auto"/>
+        <w:right w:val="single" w:sz="4" w:space="0" w:color="auto"/>
+        <w:insideH w:val="single" w:sz="4" w:space="0" w:color="auto"/>
+        <w:insideV w:val="single" w:sz="4" w:space="0" w:color="auto"/>
+      </w:tblBorders>
+    </w:tblPr>
+  </w:style>
+  <w:style w:type="table" w:styleId="Rutenettabell2">
+    <w:name w:val="Grid Table 2"/>
+    <w:basedOn w:val="Vanligtabell"/>
+    <w:uiPriority w:val="47"/>
+    <w:rsid w:val="00C362F5"/>
+    <w:pPr>
+      <w:spacing w:after="0" w:line="240" w:lineRule="auto"/>
+    </w:pPr>
+    <w:tblPr>
+      <w:tblStyleRowBandSize w:val="1"/>
+      <w:tblStyleColBandSize w:val="1"/>
+      <w:tblBorders>
+        <w:top w:val="single" w:sz="2" w:space="0" w:color="666666" w:themeColor="text1" w:themeTint="99"/>
+        <w:bottom w:val="single" w:sz="2" w:space="0" w:color="666666" w:themeColor="text1" w:themeTint="99"/>
+        <w:insideH w:val="single" w:sz="2" w:space="0" w:color="666666" w:themeColor="text1" w:themeTint="99"/>
+        <w:insideV w:val="single" w:sz="2" w:space="0" w:color="666666" w:themeColor="text1" w:themeTint="99"/>
+      </w:tblBorders>
+    </w:tblPr>
+    <w:tblStylePr w:type="firstRow">
+      <w:rPr>
+        <w:b/>
+        <w:bCs/>
+      </w:rPr>
+      <w:tblPr/>
+      <w:tcPr>
+        <w:tcBorders>
+          <w:top w:val="nil"/>
+          <w:bottom w:val="single" w:sz="12" w:space="0" w:color="666666" w:themeColor="text1" w:themeTint="99"/>
+          <w:insideH w:val="nil"/>
+          <w:insideV w:val="nil"/>
+        </w:tcBorders>
+        <w:shd w:val="clear" w:color="auto" w:fill="FFFFFF" w:themeFill="background1"/>
+      </w:tcPr>
+    </w:tblStylePr>
+    <w:tblStylePr w:type="lastRow">
+      <w:rPr>
+        <w:b/>
+        <w:bCs/>
+      </w:rPr>
+      <w:tblPr/>
+      <w:tcPr>
+        <w:tcBorders>
+          <w:top w:val="double" w:sz="2" w:space="0" w:color="666666" w:themeColor="text1" w:themeTint="99"/>
+          <w:bottom w:val="nil"/>
+          <w:insideH w:val="nil"/>
+          <w:insideV w:val="nil"/>
+        </w:tcBorders>
+        <w:shd w:val="clear" w:color="auto" w:fill="FFFFFF" w:themeFill="background1"/>
+      </w:tcPr>
+    </w:tblStylePr>
+    <w:tblStylePr w:type="firstCol">
+      <w:rPr>
+        <w:b/>
+        <w:bCs/>
+      </w:rPr>
+    </w:tblStylePr>
+    <w:tblStylePr w:type="lastCol">
+      <w:rPr>
+        <w:b/>
+        <w:bCs/>
+      </w:rPr>
+    </w:tblStylePr>
+    <w:tblStylePr w:type="band1Vert">
+      <w:tblPr/>
+      <w:tcPr>
+        <w:shd w:val="clear" w:color="auto" w:fill="CCCCCC" w:themeFill="text1" w:themeFillTint="33"/>
+      </w:tcPr>
+    </w:tblStylePr>
+    <w:tblStylePr w:type="band1Horz">
+      <w:tblPr/>
+      <w:tcPr>
+        <w:shd w:val="clear" w:color="auto" w:fill="CCCCCC" w:themeFill="text1" w:themeFillTint="33"/>
+      </w:tcPr>
+    </w:tblStylePr>
+  </w:style>
+  <w:style w:type="character" w:styleId="Fulgthyperkobling">
+    <w:name w:val="FollowedHyperlink"/>
+    <w:basedOn w:val="Standardskriftforavsnitt"/>
+    <w:uiPriority w:val="99"/>
+    <w:semiHidden/>
+    <w:unhideWhenUsed/>
+    <w:rsid w:val="003945C8"/>
+    <w:rPr>
+      <w:color w:val="954F72" w:themeColor="followedHyperlink"/>
+      <w:u w:val="single"/>
     </w:rPr>
   </w:style>
 </w:styles>

</xml_diff>

<commit_message>
Further development for complex arrays
</commit_message>
<xml_diff>
--- a/Investigating the OvertureMaps schemas from an ISO.docx
+++ b/Investigating the OvertureMaps schemas from an ISO.docx
@@ -2658,6 +2658,30 @@
         </w:rPr>
         <w:t xml:space="preserve"> type is transformed into a UML Data Type</w:t>
       </w:r>
+      <w:r>
+        <w:rPr>
+          <w:lang w:val="en-GB"/>
+        </w:rPr>
+        <w:t xml:space="preserve"> </w:t>
+      </w:r>
+      <w:r>
+        <w:rPr>
+          <w:lang w:val="en-GB"/>
+        </w:rPr>
+        <w:t>with name = Upper Camel Case (</w:t>
+      </w:r>
+      <w:r>
+        <w:rPr>
+          <w:lang w:val="en-GB"/>
+        </w:rPr>
+        <w:t xml:space="preserve">container </w:t>
+      </w:r>
+      <w:r>
+        <w:rPr>
+          <w:lang w:val="en-GB"/>
+        </w:rPr>
+        <w:t>name).</w:t>
+      </w:r>
     </w:p>
     <w:p>
       <w:pPr>
@@ -2886,7 +2910,19 @@
         <w:rPr>
           <w:lang w:val="en-GB"/>
         </w:rPr>
-        <w:t>” values for property types within the specific object type. These must be given a prefix to avoid duplication.</w:t>
+        <w:t xml:space="preserve">” values for property types within the specific </w:t>
+      </w:r>
+      <w:r>
+        <w:rPr>
+          <w:lang w:val="en-GB"/>
+        </w:rPr>
+        <w:t>schema</w:t>
+      </w:r>
+      <w:r>
+        <w:rPr>
+          <w:lang w:val="en-GB"/>
+        </w:rPr>
+        <w:t>. These must be given a prefix to avoid duplication.</w:t>
       </w:r>
     </w:p>
     <w:p>
@@ -3264,6 +3300,41 @@
           <w:lang w:val="en-GB"/>
         </w:rPr>
       </w:pPr>
+    </w:p>
+    <w:p>
+      <w:pPr>
+        <w:rPr>
+          <w:lang w:val="en-GB"/>
+        </w:rPr>
+      </w:pPr>
+      <w:r>
+        <w:rPr>
+          <w:highlight w:val="yellow"/>
+          <w:lang w:val="en-GB"/>
+        </w:rPr>
+        <w:t xml:space="preserve">TODO: Fix plural in </w:t>
+      </w:r>
+      <w:r>
+        <w:rPr>
+          <w:highlight w:val="yellow"/>
+          <w:lang w:val="en-GB"/>
+        </w:rPr>
+        <w:t>names</w:t>
+      </w:r>
+      <w:r>
+        <w:rPr>
+          <w:highlight w:val="yellow"/>
+          <w:lang w:val="en-GB"/>
+        </w:rPr>
+        <w:t>?</w:t>
+      </w:r>
+    </w:p>
+    <w:p>
+      <w:pPr>
+        <w:rPr>
+          <w:lang w:val="en-GB"/>
+        </w:rPr>
+      </w:pPr>
       <w:r>
         <w:rPr>
           <w:lang w:val="en-GB"/>
@@ -3390,13 +3461,6 @@
           <w:lang w:val="en-GB"/>
         </w:rPr>
       </w:pPr>
-    </w:p>
-    <w:p>
-      <w:pPr>
-        <w:rPr>
-          <w:lang w:val="en-GB"/>
-        </w:rPr>
-      </w:pPr>
       <w:r>
         <w:rPr>
           <w:lang w:val="en-GB"/>
@@ -3769,13 +3833,7 @@
         <w:rPr>
           <w:lang w:val="en-GB"/>
         </w:rPr>
-        <w:t xml:space="preserve">”. </w:t>
-      </w:r>
-      <w:r>
-        <w:rPr>
-          <w:lang w:val="en-GB"/>
-        </w:rPr>
-        <w:t xml:space="preserve">Furthermore, the </w:t>
+        <w:t xml:space="preserve">”. Furthermore, the </w:t>
       </w:r>
       <w:proofErr w:type="spellStart"/>
       <w:r>
@@ -3860,6 +3918,7 @@
         <w:rPr>
           <w:lang w:val="en-GB"/>
         </w:rPr>
+        <w:lastRenderedPageBreak/>
         <w:t xml:space="preserve">If UML cardinality is </w:t>
       </w:r>
       <w:r>
@@ -3872,16 +3931,14 @@
         <w:rPr>
           <w:lang w:val="en-GB"/>
         </w:rPr>
-        <w:t xml:space="preserve">The cardinality is set identical to the cardinality of the referenced property definition </w:t>
-      </w:r>
-      <w:proofErr w:type="gramStart"/>
-      <w:r>
-        <w:rPr>
-          <w:lang w:val="en-GB"/>
-        </w:rPr>
-        <w:t>type</w:t>
-      </w:r>
-      <w:proofErr w:type="gramEnd"/>
+        <w:t>The cardinality is set identical to the cardinality of the referenced property definition type</w:t>
+      </w:r>
+      <w:r>
+        <w:rPr>
+          <w:lang w:val="en-GB"/>
+        </w:rPr>
+        <w:t>.</w:t>
+      </w:r>
     </w:p>
     <w:p>
       <w:pPr>
@@ -3899,7 +3956,6 @@
         <w:rPr>
           <w:lang w:val="en-GB"/>
         </w:rPr>
-        <w:lastRenderedPageBreak/>
         <w:t>If the property type does not have a definition: The definition is set identical to the definition of the referenced property definition type.</w:t>
       </w:r>
     </w:p>
@@ -4016,9 +4072,487 @@
           <w:lang w:val="en-GB"/>
         </w:rPr>
       </w:pPr>
-    </w:p>
-    <w:p>
-      <w:pPr>
+      <w:r>
+        <w:rPr>
+          <w:lang w:val="en-GB"/>
+        </w:rPr>
+        <w:t>Example</w:t>
+      </w:r>
+      <w:r>
+        <w:rPr>
+          <w:lang w:val="en-GB"/>
+        </w:rPr>
+        <w:t xml:space="preserve"> in </w:t>
+      </w:r>
+      <w:r>
+        <w:rPr>
+          <w:lang w:val="en-GB"/>
+        </w:rPr>
+        <w:fldChar w:fldCharType="begin"/>
+      </w:r>
+      <w:r>
+        <w:rPr>
+          <w:lang w:val="en-GB"/>
+        </w:rPr>
+        <w:instrText xml:space="preserve"> REF _Ref159491396 \h </w:instrText>
+      </w:r>
+      <w:r>
+        <w:rPr>
+          <w:lang w:val="en-GB"/>
+        </w:rPr>
+      </w:r>
+      <w:r>
+        <w:rPr>
+          <w:lang w:val="en-GB"/>
+        </w:rPr>
+        <w:fldChar w:fldCharType="separate"/>
+      </w:r>
+      <w:r>
+        <w:rPr>
+          <w:lang w:val="en-GB"/>
+        </w:rPr>
+        <w:t xml:space="preserve">Figure </w:t>
+      </w:r>
+      <w:r>
+        <w:rPr>
+          <w:noProof/>
+          <w:lang w:val="en-GB"/>
+        </w:rPr>
+        <w:t>7</w:t>
+      </w:r>
+      <w:r>
+        <w:rPr>
+          <w:lang w:val="en-GB"/>
+        </w:rPr>
+        <w:fldChar w:fldCharType="end"/>
+      </w:r>
+      <w:r>
+        <w:rPr>
+          <w:lang w:val="en-GB"/>
+        </w:rPr>
+        <w:t>: The property type “connectors” in the “</w:t>
+      </w:r>
+      <w:proofErr w:type="spellStart"/>
+      <w:proofErr w:type="gramStart"/>
+      <w:r>
+        <w:rPr>
+          <w:lang w:val="en-GB"/>
+        </w:rPr>
+        <w:t>segment.yaml</w:t>
+      </w:r>
+      <w:proofErr w:type="spellEnd"/>
+      <w:proofErr w:type="gramEnd"/>
+      <w:r>
+        <w:rPr>
+          <w:lang w:val="en-GB"/>
+        </w:rPr>
+        <w:t>” schema in an array of stings, and is converted into the UML attribute “connectors” with value type “</w:t>
+      </w:r>
+      <w:proofErr w:type="spellStart"/>
+      <w:r>
+        <w:rPr>
+          <w:lang w:val="en-GB"/>
+        </w:rPr>
+        <w:t>CharacterString</w:t>
+      </w:r>
+      <w:proofErr w:type="spellEnd"/>
+      <w:r>
+        <w:rPr>
+          <w:lang w:val="en-GB"/>
+        </w:rPr>
+        <w:t>” and multiplicity “0..*”</w:t>
+      </w:r>
+      <w:r>
+        <w:rPr>
+          <w:lang w:val="en-GB"/>
+        </w:rPr>
+        <w:t>.</w:t>
+      </w:r>
+    </w:p>
+    <w:p>
+      <w:pPr>
+        <w:jc w:val="both"/>
+        <w:rPr>
+          <w:lang w:val="en-GB"/>
+        </w:rPr>
+      </w:pPr>
+      <w:r>
+        <w:rPr>
+          <w:noProof/>
+        </w:rPr>
+        <w:drawing>
+          <wp:inline distT="0" distB="0" distL="0" distR="0" wp14:anchorId="0982BA90" wp14:editId="0D368964">
+            <wp:extent cx="5760720" cy="793750"/>
+            <wp:effectExtent l="0" t="0" r="0" b="6350"/>
+            <wp:docPr id="1115570101" name="Bilde 1" descr="Et bilde som inneholder tekst, Font, line, skjermbilde&#10;&#10;Automatisk generert beskrivelse"/>
+            <wp:cNvGraphicFramePr>
+              <a:graphicFrameLocks xmlns:a="http://schemas.openxmlformats.org/drawingml/2006/main" noChangeAspect="1"/>
+            </wp:cNvGraphicFramePr>
+            <a:graphic xmlns:a="http://schemas.openxmlformats.org/drawingml/2006/main">
+              <a:graphicData uri="http://schemas.openxmlformats.org/drawingml/2006/picture">
+                <pic:pic xmlns:pic="http://schemas.openxmlformats.org/drawingml/2006/picture">
+                  <pic:nvPicPr>
+                    <pic:cNvPr id="1115570101" name="Bilde 1" descr="Et bilde som inneholder tekst, Font, line, skjermbilde&#10;&#10;Automatisk generert beskrivelse"/>
+                    <pic:cNvPicPr/>
+                  </pic:nvPicPr>
+                  <pic:blipFill>
+                    <a:blip r:embed="rId17"/>
+                    <a:stretch>
+                      <a:fillRect/>
+                    </a:stretch>
+                  </pic:blipFill>
+                  <pic:spPr>
+                    <a:xfrm>
+                      <a:off x="0" y="0"/>
+                      <a:ext cx="5760720" cy="793750"/>
+                    </a:xfrm>
+                    <a:prstGeom prst="rect">
+                      <a:avLst/>
+                    </a:prstGeom>
+                  </pic:spPr>
+                </pic:pic>
+              </a:graphicData>
+            </a:graphic>
+          </wp:inline>
+        </w:drawing>
+      </w:r>
+    </w:p>
+    <w:p>
+      <w:pPr>
+        <w:keepNext/>
+        <w:jc w:val="both"/>
+      </w:pPr>
+      <w:r>
+        <w:rPr>
+          <w:noProof/>
+        </w:rPr>
+        <w:drawing>
+          <wp:inline distT="0" distB="0" distL="0" distR="0" wp14:anchorId="14567FD4" wp14:editId="5572AD2C">
+            <wp:extent cx="2580952" cy="1476190"/>
+            <wp:effectExtent l="0" t="0" r="0" b="0"/>
+            <wp:docPr id="537117352" name="Bilde 1"/>
+            <wp:cNvGraphicFramePr>
+              <a:graphicFrameLocks xmlns:a="http://schemas.openxmlformats.org/drawingml/2006/main" noChangeAspect="1"/>
+            </wp:cNvGraphicFramePr>
+            <a:graphic xmlns:a="http://schemas.openxmlformats.org/drawingml/2006/main">
+              <a:graphicData uri="http://schemas.openxmlformats.org/drawingml/2006/picture">
+                <pic:pic xmlns:pic="http://schemas.openxmlformats.org/drawingml/2006/picture">
+                  <pic:nvPicPr>
+                    <pic:cNvPr id="537117352" name=""/>
+                    <pic:cNvPicPr/>
+                  </pic:nvPicPr>
+                  <pic:blipFill>
+                    <a:blip r:embed="rId18"/>
+                    <a:stretch>
+                      <a:fillRect/>
+                    </a:stretch>
+                  </pic:blipFill>
+                  <pic:spPr>
+                    <a:xfrm>
+                      <a:off x="0" y="0"/>
+                      <a:ext cx="2580952" cy="1476190"/>
+                    </a:xfrm>
+                    <a:prstGeom prst="rect">
+                      <a:avLst/>
+                    </a:prstGeom>
+                  </pic:spPr>
+                </pic:pic>
+              </a:graphicData>
+            </a:graphic>
+          </wp:inline>
+        </w:drawing>
+      </w:r>
+    </w:p>
+    <w:p>
+      <w:pPr>
+        <w:pStyle w:val="Bildetekst"/>
+        <w:jc w:val="both"/>
+        <w:rPr>
+          <w:lang w:val="en-GB"/>
+        </w:rPr>
+      </w:pPr>
+      <w:bookmarkStart w:id="6" w:name="_Ref159491396"/>
+      <w:r>
+        <w:rPr>
+          <w:lang w:val="en-GB"/>
+        </w:rPr>
+        <w:t xml:space="preserve">Figure </w:t>
+      </w:r>
+      <w:r>
+        <w:fldChar w:fldCharType="begin"/>
+      </w:r>
+      <w:r>
+        <w:rPr>
+          <w:lang w:val="en-GB"/>
+        </w:rPr>
+        <w:instrText xml:space="preserve"> SEQ Figure \* ARABIC </w:instrText>
+      </w:r>
+      <w:r>
+        <w:fldChar w:fldCharType="separate"/>
+      </w:r>
+      <w:r>
+        <w:rPr>
+          <w:noProof/>
+          <w:lang w:val="en-GB"/>
+        </w:rPr>
+        <w:t>7</w:t>
+      </w:r>
+      <w:r>
+        <w:fldChar w:fldCharType="end"/>
+      </w:r>
+      <w:bookmarkEnd w:id="6"/>
+      <w:r>
+        <w:rPr>
+          <w:lang w:val="en-GB"/>
+        </w:rPr>
+        <w:t>. Example of a simple array</w:t>
+      </w:r>
+    </w:p>
+    <w:p>
+      <w:pPr>
+        <w:rPr>
+          <w:lang w:val="en-GB"/>
+        </w:rPr>
+      </w:pPr>
+      <w:r>
+        <w:rPr>
+          <w:lang w:val="en-GB"/>
+        </w:rPr>
+        <w:t>Complex arrays</w:t>
+      </w:r>
+      <w:r>
+        <w:rPr>
+          <w:lang w:val="en-GB"/>
+        </w:rPr>
+        <w:t xml:space="preserve"> are </w:t>
+      </w:r>
+      <w:proofErr w:type="gramStart"/>
+      <w:r>
+        <w:rPr>
+          <w:lang w:val="en-GB"/>
+        </w:rPr>
+        <w:t>similar to</w:t>
+      </w:r>
+      <w:proofErr w:type="gramEnd"/>
+      <w:r>
+        <w:rPr>
+          <w:lang w:val="en-GB"/>
+        </w:rPr>
+        <w:t xml:space="preserve"> object value types, where each array item is a group of properties. For these, a data type is created in the same way as for </w:t>
+      </w:r>
+      <w:r>
+        <w:rPr>
+          <w:lang w:val="en-GB"/>
+        </w:rPr>
+        <w:t>object values</w:t>
+      </w:r>
+      <w:r>
+        <w:rPr>
+          <w:lang w:val="en-GB"/>
+        </w:rPr>
+        <w:t xml:space="preserve">, as shown in </w:t>
+      </w:r>
+      <w:r>
+        <w:rPr>
+          <w:lang w:val="en-GB"/>
+        </w:rPr>
+        <w:fldChar w:fldCharType="begin"/>
+      </w:r>
+      <w:r>
+        <w:rPr>
+          <w:lang w:val="en-GB"/>
+        </w:rPr>
+        <w:instrText xml:space="preserve"> REF _Ref159509006 \h </w:instrText>
+      </w:r>
+      <w:r>
+        <w:rPr>
+          <w:lang w:val="en-GB"/>
+        </w:rPr>
+      </w:r>
+      <w:r>
+        <w:rPr>
+          <w:lang w:val="en-GB"/>
+        </w:rPr>
+        <w:fldChar w:fldCharType="separate"/>
+      </w:r>
+      <w:r>
+        <w:rPr>
+          <w:lang w:val="en-GB"/>
+        </w:rPr>
+        <w:t xml:space="preserve">Figure </w:t>
+      </w:r>
+      <w:r>
+        <w:rPr>
+          <w:noProof/>
+          <w:lang w:val="en-GB"/>
+        </w:rPr>
+        <w:t>8</w:t>
+      </w:r>
+      <w:r>
+        <w:rPr>
+          <w:lang w:val="en-GB"/>
+        </w:rPr>
+        <w:fldChar w:fldCharType="end"/>
+      </w:r>
+      <w:r>
+        <w:rPr>
+          <w:lang w:val="en-GB"/>
+        </w:rPr>
+        <w:t xml:space="preserve">. </w:t>
+      </w:r>
+    </w:p>
+    <w:p>
+      <w:pPr>
+        <w:rPr>
+          <w:lang w:val="en-GB"/>
+        </w:rPr>
+      </w:pPr>
+    </w:p>
+    <w:p>
+      <w:pPr>
+        <w:rPr>
+          <w:lang w:val="en-GB"/>
+        </w:rPr>
+      </w:pPr>
+      <w:r>
+        <w:rPr>
+          <w:noProof/>
+        </w:rPr>
+        <w:lastRenderedPageBreak/>
+        <w:drawing>
+          <wp:inline distT="0" distB="0" distL="0" distR="0" wp14:anchorId="757ED0D8" wp14:editId="33CA8055">
+            <wp:extent cx="5760720" cy="1930400"/>
+            <wp:effectExtent l="0" t="0" r="0" b="0"/>
+            <wp:docPr id="1534926707" name="Bilde 1" descr="Et bilde som inneholder tekst, skjermbilde, Font&#10;&#10;Automatisk generert beskrivelse"/>
+            <wp:cNvGraphicFramePr>
+              <a:graphicFrameLocks xmlns:a="http://schemas.openxmlformats.org/drawingml/2006/main" noChangeAspect="1"/>
+            </wp:cNvGraphicFramePr>
+            <a:graphic xmlns:a="http://schemas.openxmlformats.org/drawingml/2006/main">
+              <a:graphicData uri="http://schemas.openxmlformats.org/drawingml/2006/picture">
+                <pic:pic xmlns:pic="http://schemas.openxmlformats.org/drawingml/2006/picture">
+                  <pic:nvPicPr>
+                    <pic:cNvPr id="1534926707" name="Bilde 1" descr="Et bilde som inneholder tekst, skjermbilde, Font&#10;&#10;Automatisk generert beskrivelse"/>
+                    <pic:cNvPicPr/>
+                  </pic:nvPicPr>
+                  <pic:blipFill>
+                    <a:blip r:embed="rId19"/>
+                    <a:stretch>
+                      <a:fillRect/>
+                    </a:stretch>
+                  </pic:blipFill>
+                  <pic:spPr>
+                    <a:xfrm>
+                      <a:off x="0" y="0"/>
+                      <a:ext cx="5760720" cy="1930400"/>
+                    </a:xfrm>
+                    <a:prstGeom prst="rect">
+                      <a:avLst/>
+                    </a:prstGeom>
+                  </pic:spPr>
+                </pic:pic>
+              </a:graphicData>
+            </a:graphic>
+          </wp:inline>
+        </w:drawing>
+      </w:r>
+    </w:p>
+    <w:p>
+      <w:pPr>
+        <w:keepNext/>
+      </w:pPr>
+      <w:r>
+        <w:rPr>
+          <w:noProof/>
+        </w:rPr>
+        <w:drawing>
+          <wp:inline distT="0" distB="0" distL="0" distR="0" wp14:anchorId="71C5BAB5" wp14:editId="4998A691">
+            <wp:extent cx="3657143" cy="2466667"/>
+            <wp:effectExtent l="0" t="0" r="635" b="0"/>
+            <wp:docPr id="1738712300" name="Bilde 1" descr="Et bilde som inneholder tekst, skjermbilde, Font, nummer&#10;&#10;Automatisk generert beskrivelse"/>
+            <wp:cNvGraphicFramePr>
+              <a:graphicFrameLocks xmlns:a="http://schemas.openxmlformats.org/drawingml/2006/main" noChangeAspect="1"/>
+            </wp:cNvGraphicFramePr>
+            <a:graphic xmlns:a="http://schemas.openxmlformats.org/drawingml/2006/main">
+              <a:graphicData uri="http://schemas.openxmlformats.org/drawingml/2006/picture">
+                <pic:pic xmlns:pic="http://schemas.openxmlformats.org/drawingml/2006/picture">
+                  <pic:nvPicPr>
+                    <pic:cNvPr id="1738712300" name="Bilde 1" descr="Et bilde som inneholder tekst, skjermbilde, Font, nummer&#10;&#10;Automatisk generert beskrivelse"/>
+                    <pic:cNvPicPr/>
+                  </pic:nvPicPr>
+                  <pic:blipFill>
+                    <a:blip r:embed="rId20"/>
+                    <a:stretch>
+                      <a:fillRect/>
+                    </a:stretch>
+                  </pic:blipFill>
+                  <pic:spPr>
+                    <a:xfrm>
+                      <a:off x="0" y="0"/>
+                      <a:ext cx="3657143" cy="2466667"/>
+                    </a:xfrm>
+                    <a:prstGeom prst="rect">
+                      <a:avLst/>
+                    </a:prstGeom>
+                  </pic:spPr>
+                </pic:pic>
+              </a:graphicData>
+            </a:graphic>
+          </wp:inline>
+        </w:drawing>
+      </w:r>
+    </w:p>
+    <w:p>
+      <w:pPr>
+        <w:pStyle w:val="Bildetekst"/>
+        <w:rPr>
+          <w:lang w:val="en-GB"/>
+        </w:rPr>
+      </w:pPr>
+      <w:bookmarkStart w:id="7" w:name="_Ref159509006"/>
+      <w:r>
+        <w:rPr>
+          <w:lang w:val="en-GB"/>
+        </w:rPr>
+        <w:t xml:space="preserve">Figure </w:t>
+      </w:r>
+      <w:r>
+        <w:fldChar w:fldCharType="begin"/>
+      </w:r>
+      <w:r>
+        <w:rPr>
+          <w:lang w:val="en-GB"/>
+        </w:rPr>
+        <w:instrText xml:space="preserve"> SEQ Figure \* ARABIC </w:instrText>
+      </w:r>
+      <w:r>
+        <w:fldChar w:fldCharType="separate"/>
+      </w:r>
+      <w:r>
+        <w:rPr>
+          <w:noProof/>
+          <w:lang w:val="en-GB"/>
+        </w:rPr>
+        <w:t>8</w:t>
+      </w:r>
+      <w:r>
+        <w:fldChar w:fldCharType="end"/>
+      </w:r>
+      <w:bookmarkEnd w:id="7"/>
+      <w:r>
+        <w:rPr>
+          <w:lang w:val="en-GB"/>
+        </w:rPr>
+        <w:t>. Complex array for a property</w:t>
+      </w:r>
+    </w:p>
+    <w:p>
+      <w:pPr>
+        <w:pBdr>
+          <w:top w:val="single" w:sz="4" w:space="1" w:color="auto"/>
+          <w:left w:val="single" w:sz="4" w:space="4" w:color="auto"/>
+          <w:bottom w:val="single" w:sz="4" w:space="1" w:color="auto"/>
+          <w:right w:val="single" w:sz="4" w:space="4" w:color="auto"/>
+        </w:pBdr>
         <w:rPr>
           <w:lang w:val="en-GB"/>
         </w:rPr>
@@ -4028,35 +4562,232 @@
           <w:highlight w:val="yellow"/>
           <w:lang w:val="en-GB"/>
         </w:rPr>
-        <w:t xml:space="preserve">Complex array (levels inside items): </w:t>
-      </w:r>
+        <w:t>Conversion rule:</w:t>
+      </w:r>
+    </w:p>
+    <w:p>
+      <w:pPr>
+        <w:rPr>
+          <w:lang w:val="en-GB"/>
+        </w:rPr>
+      </w:pPr>
+    </w:p>
+    <w:p>
+      <w:pPr>
+        <w:rPr>
+          <w:lang w:val="en-GB"/>
+        </w:rPr>
+      </w:pPr>
+      <w:r>
+        <w:rPr>
+          <w:lang w:val="en-GB"/>
+        </w:rPr>
+        <w:t xml:space="preserve">If the array is not defined as value type for a property, but for the item within a container, a new property type with suffix “Item” is created, as illustrated in </w:t>
+      </w:r>
+      <w:r>
+        <w:rPr>
+          <w:lang w:val="en-GB"/>
+        </w:rPr>
+        <w:fldChar w:fldCharType="begin"/>
+      </w:r>
+      <w:r>
+        <w:rPr>
+          <w:lang w:val="en-GB"/>
+        </w:rPr>
+        <w:instrText xml:space="preserve"> REF _Ref159496997 \h </w:instrText>
+      </w:r>
+      <w:r>
+        <w:rPr>
+          <w:lang w:val="en-GB"/>
+        </w:rPr>
+      </w:r>
+      <w:r>
+        <w:rPr>
+          <w:lang w:val="en-GB"/>
+        </w:rPr>
+        <w:fldChar w:fldCharType="separate"/>
+      </w:r>
+      <w:r>
+        <w:rPr>
+          <w:lang w:val="en-GB"/>
+        </w:rPr>
+        <w:t xml:space="preserve">Figure </w:t>
+      </w:r>
+      <w:r>
+        <w:rPr>
+          <w:noProof/>
+          <w:lang w:val="en-GB"/>
+        </w:rPr>
+        <w:t>8</w:t>
+      </w:r>
+      <w:r>
+        <w:rPr>
+          <w:lang w:val="en-GB"/>
+        </w:rPr>
+        <w:fldChar w:fldCharType="end"/>
+      </w:r>
+      <w:r>
+        <w:rPr>
+          <w:lang w:val="en-GB"/>
+        </w:rPr>
+        <w:t>.</w:t>
+      </w:r>
+    </w:p>
+    <w:p>
+      <w:pPr>
+        <w:rPr>
+          <w:lang w:val="en-GB"/>
+        </w:rPr>
+      </w:pPr>
+      <w:r>
+        <w:rPr>
+          <w:noProof/>
+        </w:rPr>
+        <w:drawing>
+          <wp:inline distT="0" distB="0" distL="0" distR="0" wp14:anchorId="2A7228E1" wp14:editId="215C5999">
+            <wp:extent cx="4352925" cy="2446645"/>
+            <wp:effectExtent l="0" t="0" r="0" b="0"/>
+            <wp:docPr id="671332906" name="Bilde 1" descr="Et bilde som inneholder tekst, skjermbilde, Font, nummer&#10;&#10;Automatisk generert beskrivelse"/>
+            <wp:cNvGraphicFramePr>
+              <a:graphicFrameLocks xmlns:a="http://schemas.openxmlformats.org/drawingml/2006/main" noChangeAspect="1"/>
+            </wp:cNvGraphicFramePr>
+            <a:graphic xmlns:a="http://schemas.openxmlformats.org/drawingml/2006/main">
+              <a:graphicData uri="http://schemas.openxmlformats.org/drawingml/2006/picture">
+                <pic:pic xmlns:pic="http://schemas.openxmlformats.org/drawingml/2006/picture">
+                  <pic:nvPicPr>
+                    <pic:cNvPr id="671332906" name="Bilde 1" descr="Et bilde som inneholder tekst, skjermbilde, Font, nummer&#10;&#10;Automatisk generert beskrivelse"/>
+                    <pic:cNvPicPr/>
+                  </pic:nvPicPr>
+                  <pic:blipFill>
+                    <a:blip r:embed="rId21"/>
+                    <a:stretch>
+                      <a:fillRect/>
+                    </a:stretch>
+                  </pic:blipFill>
+                  <pic:spPr>
+                    <a:xfrm>
+                      <a:off x="0" y="0"/>
+                      <a:ext cx="4361762" cy="2451612"/>
+                    </a:xfrm>
+                    <a:prstGeom prst="rect">
+                      <a:avLst/>
+                    </a:prstGeom>
+                  </pic:spPr>
+                </pic:pic>
+              </a:graphicData>
+            </a:graphic>
+          </wp:inline>
+        </w:drawing>
+      </w:r>
+    </w:p>
+    <w:p>
+      <w:pPr>
+        <w:keepNext/>
+      </w:pPr>
+      <w:r>
+        <w:rPr>
+          <w:noProof/>
+        </w:rPr>
+        <w:lastRenderedPageBreak/>
+        <w:drawing>
+          <wp:inline distT="0" distB="0" distL="0" distR="0" wp14:anchorId="7454C367" wp14:editId="72D94B6A">
+            <wp:extent cx="2771429" cy="2247619"/>
+            <wp:effectExtent l="0" t="0" r="0" b="635"/>
+            <wp:docPr id="546724938" name="Bilde 1" descr="Et bilde som inneholder tekst, skjermbilde, Font, line&#10;&#10;Automatisk generert beskrivelse"/>
+            <wp:cNvGraphicFramePr>
+              <a:graphicFrameLocks xmlns:a="http://schemas.openxmlformats.org/drawingml/2006/main" noChangeAspect="1"/>
+            </wp:cNvGraphicFramePr>
+            <a:graphic xmlns:a="http://schemas.openxmlformats.org/drawingml/2006/main">
+              <a:graphicData uri="http://schemas.openxmlformats.org/drawingml/2006/picture">
+                <pic:pic xmlns:pic="http://schemas.openxmlformats.org/drawingml/2006/picture">
+                  <pic:nvPicPr>
+                    <pic:cNvPr id="546724938" name="Bilde 1" descr="Et bilde som inneholder tekst, skjermbilde, Font, line&#10;&#10;Automatisk generert beskrivelse"/>
+                    <pic:cNvPicPr/>
+                  </pic:nvPicPr>
+                  <pic:blipFill>
+                    <a:blip r:embed="rId22"/>
+                    <a:stretch>
+                      <a:fillRect/>
+                    </a:stretch>
+                  </pic:blipFill>
+                  <pic:spPr>
+                    <a:xfrm>
+                      <a:off x="0" y="0"/>
+                      <a:ext cx="2771429" cy="2247619"/>
+                    </a:xfrm>
+                    <a:prstGeom prst="rect">
+                      <a:avLst/>
+                    </a:prstGeom>
+                  </pic:spPr>
+                </pic:pic>
+              </a:graphicData>
+            </a:graphic>
+          </wp:inline>
+        </w:drawing>
+      </w:r>
+    </w:p>
+    <w:p>
+      <w:pPr>
+        <w:pStyle w:val="Bildetekst"/>
+        <w:rPr>
+          <w:lang w:val="en-GB"/>
+        </w:rPr>
+      </w:pPr>
+      <w:bookmarkStart w:id="8" w:name="_Ref159496997"/>
+      <w:r>
+        <w:rPr>
+          <w:lang w:val="en-GB"/>
+        </w:rPr>
+        <w:t xml:space="preserve">Figure </w:t>
+      </w:r>
+      <w:r>
+        <w:fldChar w:fldCharType="begin"/>
+      </w:r>
+      <w:r>
+        <w:rPr>
+          <w:lang w:val="en-GB"/>
+        </w:rPr>
+        <w:instrText xml:space="preserve"> SEQ Figure \* ARABIC </w:instrText>
+      </w:r>
+      <w:r>
+        <w:fldChar w:fldCharType="separate"/>
+      </w:r>
+      <w:r>
+        <w:rPr>
+          <w:noProof/>
+          <w:lang w:val="en-GB"/>
+        </w:rPr>
+        <w:t>9</w:t>
+      </w:r>
+      <w:r>
+        <w:fldChar w:fldCharType="end"/>
+      </w:r>
+      <w:bookmarkEnd w:id="8"/>
+      <w:r>
+        <w:rPr>
+          <w:lang w:val="en-GB"/>
+        </w:rPr>
+        <w:t>. Complex array in a container</w:t>
+      </w:r>
+    </w:p>
+    <w:p>
+      <w:pPr>
+        <w:pBdr>
+          <w:top w:val="single" w:sz="4" w:space="1" w:color="auto"/>
+          <w:left w:val="single" w:sz="4" w:space="4" w:color="auto"/>
+          <w:bottom w:val="single" w:sz="4" w:space="1" w:color="auto"/>
+          <w:right w:val="single" w:sz="4" w:space="4" w:color="auto"/>
+        </w:pBdr>
+        <w:rPr>
+          <w:lang w:val="en-GB"/>
+        </w:rPr>
+      </w:pPr>
       <w:r>
         <w:rPr>
           <w:highlight w:val="yellow"/>
           <w:lang w:val="en-GB"/>
         </w:rPr>
-        <w:t>D</w:t>
-      </w:r>
-      <w:r>
-        <w:rPr>
-          <w:highlight w:val="yellow"/>
-          <w:lang w:val="en-GB"/>
-        </w:rPr>
-        <w:t>ata type</w:t>
-      </w:r>
-    </w:p>
-    <w:p>
-      <w:pPr>
-        <w:rPr>
-          <w:lang w:val="en-GB"/>
-        </w:rPr>
-      </w:pPr>
-      <w:r>
-        <w:rPr>
-          <w:highlight w:val="yellow"/>
-          <w:lang w:val="en-GB"/>
-        </w:rPr>
-        <w:t>DONE, describe!</w:t>
+        <w:t>Conversion rule:</w:t>
       </w:r>
     </w:p>
     <w:p>
@@ -4136,15 +4867,7 @@
           <w:iCs/>
           <w:lang w:val="en-GB"/>
         </w:rPr>
-        <w:t xml:space="preserve"> is an array, where each item is a schema that corresponds to each index of the document's array. That is, an array where the first element validates the first element of the input array, the second element validates the second element of the input array, etc.</w:t>
-      </w:r>
-      <w:r>
-        <w:rPr>
-          <w:i/>
-          <w:iCs/>
-          <w:lang w:val="en-GB"/>
-        </w:rPr>
-        <w:t>”</w:t>
+        <w:t xml:space="preserve"> is an array, where each item is a schema that corresponds to each index of the document's array. That is, an array where the first element validates the first element of the input array, the second element validates the second element of the input array, etc.”</w:t>
       </w:r>
     </w:p>
     <w:p>
@@ -4159,6 +4882,502 @@
           <w:lang w:val="en-GB"/>
         </w:rPr>
         <w:t>DONE, describe!</w:t>
+      </w:r>
+    </w:p>
+    <w:p>
+      <w:pPr>
+        <w:rPr>
+          <w:lang w:val="en-GB"/>
+        </w:rPr>
+      </w:pPr>
+    </w:p>
+    <w:p>
+      <w:pPr>
+        <w:rPr>
+          <w:highlight w:val="green"/>
+          <w:lang w:val="en-GB"/>
+        </w:rPr>
+      </w:pPr>
+      <w:r>
+        <w:rPr>
+          <w:highlight w:val="green"/>
+          <w:lang w:val="en-GB"/>
+        </w:rPr>
+        <w:t xml:space="preserve">TODO: </w:t>
+      </w:r>
+      <w:proofErr w:type="spellStart"/>
+      <w:r>
+        <w:rPr>
+          <w:highlight w:val="green"/>
+          <w:lang w:val="en-GB"/>
+        </w:rPr>
+        <w:t>OneOf</w:t>
+      </w:r>
+      <w:proofErr w:type="spellEnd"/>
+      <w:r>
+        <w:rPr>
+          <w:highlight w:val="green"/>
+          <w:lang w:val="en-GB"/>
+        </w:rPr>
+        <w:t xml:space="preserve">, </w:t>
+      </w:r>
+      <w:proofErr w:type="spellStart"/>
+      <w:r>
+        <w:rPr>
+          <w:highlight w:val="green"/>
+          <w:lang w:val="en-GB"/>
+        </w:rPr>
+        <w:t>AllOf</w:t>
+      </w:r>
+      <w:proofErr w:type="spellEnd"/>
+      <w:r>
+        <w:rPr>
+          <w:highlight w:val="green"/>
+          <w:lang w:val="en-GB"/>
+        </w:rPr>
+        <w:t>…</w:t>
+      </w:r>
+    </w:p>
+    <w:p>
+      <w:pPr>
+        <w:rPr>
+          <w:highlight w:val="green"/>
+          <w:lang w:val="en-GB"/>
+        </w:rPr>
+      </w:pPr>
+    </w:p>
+    <w:p>
+      <w:pPr>
+        <w:rPr>
+          <w:highlight w:val="green"/>
+          <w:lang w:val="en-GB"/>
+        </w:rPr>
+      </w:pPr>
+      <w:r>
+        <w:rPr>
+          <w:highlight w:val="green"/>
+          <w:lang w:val="en-GB"/>
+        </w:rPr>
+        <w:t>TODO:</w:t>
+      </w:r>
+    </w:p>
+    <w:p>
+      <w:pPr>
+        <w:pStyle w:val="Listeavsnitt"/>
+        <w:numPr>
+          <w:ilvl w:val="0"/>
+          <w:numId w:val="4"/>
+        </w:numPr>
+        <w:rPr>
+          <w:highlight w:val="green"/>
+          <w:lang w:val="en-GB"/>
+        </w:rPr>
+      </w:pPr>
+      <w:proofErr w:type="spellStart"/>
+      <w:r>
+        <w:rPr>
+          <w:highlight w:val="green"/>
+          <w:lang w:val="en-GB"/>
+        </w:rPr>
+        <w:t>RoadType.flags</w:t>
+      </w:r>
+      <w:proofErr w:type="spellEnd"/>
+      <w:r>
+        <w:rPr>
+          <w:highlight w:val="green"/>
+          <w:lang w:val="en-GB"/>
+        </w:rPr>
+        <w:t xml:space="preserve"> </w:t>
+      </w:r>
+      <w:r>
+        <w:rPr>
+          <w:highlight w:val="green"/>
+          <w:lang w:val="en-GB"/>
+        </w:rPr>
+        <w:sym w:font="Wingdings" w:char="F0E0"/>
+      </w:r>
+      <w:r>
+        <w:rPr>
+          <w:highlight w:val="green"/>
+          <w:lang w:val="en-GB"/>
+        </w:rPr>
+        <w:t xml:space="preserve"> Still “Array”</w:t>
+      </w:r>
+      <w:r>
+        <w:rPr>
+          <w:highlight w:val="green"/>
+          <w:lang w:val="en-GB"/>
+        </w:rPr>
+        <w:t xml:space="preserve"> </w:t>
+      </w:r>
+      <w:r>
+        <w:rPr>
+          <w:highlight w:val="green"/>
+          <w:lang w:val="en-GB"/>
+        </w:rPr>
+        <w:sym w:font="Wingdings" w:char="F0E0"/>
+      </w:r>
+      <w:r>
+        <w:rPr>
+          <w:highlight w:val="green"/>
+          <w:lang w:val="en-GB"/>
+        </w:rPr>
+        <w:t xml:space="preserve"> </w:t>
+      </w:r>
+      <w:proofErr w:type="spellStart"/>
+      <w:r>
+        <w:rPr>
+          <w:highlight w:val="green"/>
+          <w:lang w:val="en-GB"/>
+        </w:rPr>
+        <w:t>oneOf</w:t>
+      </w:r>
+      <w:proofErr w:type="spellEnd"/>
+      <w:r>
+        <w:rPr>
+          <w:highlight w:val="green"/>
+          <w:lang w:val="en-GB"/>
+        </w:rPr>
+        <w:t xml:space="preserve">, </w:t>
+      </w:r>
+      <w:proofErr w:type="spellStart"/>
+      <w:r>
+        <w:rPr>
+          <w:highlight w:val="green"/>
+          <w:lang w:val="en-GB"/>
+        </w:rPr>
+        <w:t>allOf</w:t>
+      </w:r>
+      <w:proofErr w:type="spellEnd"/>
+    </w:p>
+    <w:p>
+      <w:pPr>
+        <w:pStyle w:val="Listeavsnitt"/>
+        <w:numPr>
+          <w:ilvl w:val="0"/>
+          <w:numId w:val="4"/>
+        </w:numPr>
+        <w:rPr>
+          <w:highlight w:val="green"/>
+          <w:lang w:val="en-GB"/>
+        </w:rPr>
+      </w:pPr>
+      <w:proofErr w:type="spellStart"/>
+      <w:r>
+        <w:rPr>
+          <w:highlight w:val="green"/>
+          <w:lang w:val="en-GB"/>
+        </w:rPr>
+        <w:t>AccessContainer</w:t>
+      </w:r>
+      <w:proofErr w:type="spellEnd"/>
+      <w:r>
+        <w:rPr>
+          <w:highlight w:val="green"/>
+          <w:lang w:val="en-GB"/>
+        </w:rPr>
+        <w:t xml:space="preserve"> </w:t>
+      </w:r>
+      <w:r>
+        <w:rPr>
+          <w:highlight w:val="green"/>
+          <w:lang w:val="en-GB"/>
+        </w:rPr>
+        <w:sym w:font="Wingdings" w:char="F0E0"/>
+      </w:r>
+      <w:r>
+        <w:rPr>
+          <w:highlight w:val="green"/>
+          <w:lang w:val="en-GB"/>
+        </w:rPr>
+        <w:t xml:space="preserve"> Still empty</w:t>
+      </w:r>
+      <w:r>
+        <w:rPr>
+          <w:highlight w:val="green"/>
+          <w:lang w:val="en-GB"/>
+        </w:rPr>
+        <w:t xml:space="preserve"> </w:t>
+      </w:r>
+      <w:r>
+        <w:rPr>
+          <w:highlight w:val="green"/>
+          <w:lang w:val="en-GB"/>
+        </w:rPr>
+        <w:sym w:font="Wingdings" w:char="F0E0"/>
+      </w:r>
+      <w:r>
+        <w:rPr>
+          <w:highlight w:val="green"/>
+          <w:lang w:val="en-GB"/>
+        </w:rPr>
+        <w:t xml:space="preserve"> </w:t>
+      </w:r>
+      <w:proofErr w:type="spellStart"/>
+      <w:r>
+        <w:rPr>
+          <w:highlight w:val="green"/>
+          <w:lang w:val="en-GB"/>
+        </w:rPr>
+        <w:t>oneOf</w:t>
+      </w:r>
+      <w:proofErr w:type="spellEnd"/>
+      <w:r>
+        <w:rPr>
+          <w:highlight w:val="green"/>
+          <w:lang w:val="en-GB"/>
+        </w:rPr>
+        <w:t xml:space="preserve">, </w:t>
+      </w:r>
+      <w:proofErr w:type="spellStart"/>
+      <w:r>
+        <w:rPr>
+          <w:highlight w:val="green"/>
+          <w:lang w:val="en-GB"/>
+        </w:rPr>
+        <w:t>allOf</w:t>
+      </w:r>
+      <w:proofErr w:type="spellEnd"/>
+    </w:p>
+    <w:p>
+      <w:pPr>
+        <w:pStyle w:val="Listeavsnitt"/>
+        <w:numPr>
+          <w:ilvl w:val="0"/>
+          <w:numId w:val="4"/>
+        </w:numPr>
+        <w:rPr>
+          <w:highlight w:val="green"/>
+          <w:lang w:val="en-GB"/>
+        </w:rPr>
+      </w:pPr>
+      <w:proofErr w:type="spellStart"/>
+      <w:r>
+        <w:rPr>
+          <w:highlight w:val="green"/>
+          <w:lang w:val="en-GB"/>
+        </w:rPr>
+        <w:t>VehicleType</w:t>
+      </w:r>
+      <w:proofErr w:type="spellEnd"/>
+      <w:r>
+        <w:rPr>
+          <w:highlight w:val="green"/>
+          <w:lang w:val="en-GB"/>
+        </w:rPr>
+        <w:t xml:space="preserve"> </w:t>
+      </w:r>
+      <w:r>
+        <w:rPr>
+          <w:highlight w:val="green"/>
+          <w:lang w:val="en-GB"/>
+        </w:rPr>
+        <w:sym w:font="Wingdings" w:char="F0E0"/>
+      </w:r>
+      <w:r>
+        <w:rPr>
+          <w:highlight w:val="green"/>
+          <w:lang w:val="en-GB"/>
+        </w:rPr>
+        <w:t xml:space="preserve"> no value type for attributes</w:t>
+      </w:r>
+      <w:r>
+        <w:rPr>
+          <w:highlight w:val="green"/>
+          <w:lang w:val="en-GB"/>
+        </w:rPr>
+        <w:t xml:space="preserve">. </w:t>
+      </w:r>
+    </w:p>
+    <w:p>
+      <w:pPr>
+        <w:pStyle w:val="Listeavsnitt"/>
+        <w:numPr>
+          <w:ilvl w:val="1"/>
+          <w:numId w:val="4"/>
+        </w:numPr>
+        <w:rPr>
+          <w:highlight w:val="green"/>
+          <w:lang w:val="en-GB"/>
+        </w:rPr>
+      </w:pPr>
+      <w:r>
+        <w:rPr>
+          <w:highlight w:val="green"/>
+          <w:lang w:val="en-GB"/>
+        </w:rPr>
+        <w:t xml:space="preserve">YAML type = </w:t>
+      </w:r>
+      <w:proofErr w:type="spellStart"/>
+      <w:r>
+        <w:rPr>
+          <w:highlight w:val="green"/>
+          <w:lang w:val="en-GB"/>
+        </w:rPr>
+        <w:t>relationalExpression</w:t>
+      </w:r>
+      <w:proofErr w:type="spellEnd"/>
+      <w:r>
+        <w:rPr>
+          <w:highlight w:val="green"/>
+          <w:lang w:val="en-GB"/>
+        </w:rPr>
+        <w:t xml:space="preserve"> (in </w:t>
+      </w:r>
+      <w:proofErr w:type="spellStart"/>
+      <w:r>
+        <w:rPr>
+          <w:highlight w:val="green"/>
+          <w:lang w:val="en-GB"/>
+        </w:rPr>
+        <w:t>TransportationDefs</w:t>
+      </w:r>
+      <w:proofErr w:type="spellEnd"/>
+      <w:r>
+        <w:rPr>
+          <w:highlight w:val="green"/>
+          <w:lang w:val="en-GB"/>
+        </w:rPr>
+        <w:t xml:space="preserve">) </w:t>
+      </w:r>
+      <w:r>
+        <w:rPr>
+          <w:highlight w:val="green"/>
+          <w:lang w:val="en-GB"/>
+        </w:rPr>
+        <w:sym w:font="Wingdings" w:char="F0E0"/>
+      </w:r>
+      <w:r>
+        <w:rPr>
+          <w:highlight w:val="green"/>
+          <w:lang w:val="en-GB"/>
+        </w:rPr>
+        <w:t xml:space="preserve"> </w:t>
+      </w:r>
+      <w:proofErr w:type="spellStart"/>
+      <w:r>
+        <w:rPr>
+          <w:highlight w:val="green"/>
+          <w:lang w:val="en-GB"/>
+        </w:rPr>
+        <w:t>OneOf</w:t>
+      </w:r>
+      <w:proofErr w:type="spellEnd"/>
+    </w:p>
+    <w:p>
+      <w:pPr>
+        <w:rPr>
+          <w:highlight w:val="green"/>
+          <w:lang w:val="en-GB"/>
+        </w:rPr>
+      </w:pPr>
+    </w:p>
+    <w:p>
+      <w:pPr>
+        <w:rPr>
+          <w:lang w:val="en-GB"/>
+        </w:rPr>
+      </w:pPr>
+      <w:proofErr w:type="spellStart"/>
+      <w:r>
+        <w:rPr>
+          <w:highlight w:val="green"/>
+          <w:lang w:val="en-GB"/>
+        </w:rPr>
+        <w:t>AllOf</w:t>
+      </w:r>
+      <w:proofErr w:type="spellEnd"/>
+      <w:r>
+        <w:rPr>
+          <w:highlight w:val="green"/>
+          <w:lang w:val="en-GB"/>
+        </w:rPr>
+        <w:t xml:space="preserve"> = All shall have </w:t>
+      </w:r>
+      <w:proofErr w:type="spellStart"/>
+      <w:r>
+        <w:rPr>
+          <w:highlight w:val="green"/>
+          <w:lang w:val="en-GB"/>
+        </w:rPr>
+        <w:t>LowerBound</w:t>
+      </w:r>
+      <w:proofErr w:type="spellEnd"/>
+      <w:r>
+        <w:rPr>
+          <w:highlight w:val="green"/>
+          <w:lang w:val="en-GB"/>
+        </w:rPr>
+        <w:t xml:space="preserve"> and </w:t>
+      </w:r>
+      <w:proofErr w:type="spellStart"/>
+      <w:r>
+        <w:rPr>
+          <w:highlight w:val="green"/>
+          <w:lang w:val="en-GB"/>
+        </w:rPr>
+        <w:t>UpperBound</w:t>
+      </w:r>
+      <w:proofErr w:type="spellEnd"/>
+      <w:r>
+        <w:rPr>
+          <w:highlight w:val="green"/>
+          <w:lang w:val="en-GB"/>
+        </w:rPr>
+        <w:t xml:space="preserve"> &gt;= 1</w:t>
+      </w:r>
+    </w:p>
+    <w:p>
+      <w:pPr>
+        <w:rPr>
+          <w:lang w:val="en-GB"/>
+        </w:rPr>
+      </w:pPr>
+      <w:proofErr w:type="spellStart"/>
+      <w:r>
+        <w:rPr>
+          <w:highlight w:val="green"/>
+          <w:lang w:val="en-GB"/>
+        </w:rPr>
+        <w:t>OneOf</w:t>
+      </w:r>
+      <w:proofErr w:type="spellEnd"/>
+      <w:r>
+        <w:rPr>
+          <w:highlight w:val="green"/>
+          <w:lang w:val="en-GB"/>
+        </w:rPr>
+        <w:t xml:space="preserve"> = All optional (</w:t>
+      </w:r>
+      <w:proofErr w:type="spellStart"/>
+      <w:r>
+        <w:rPr>
+          <w:highlight w:val="green"/>
+          <w:lang w:val="en-GB"/>
+        </w:rPr>
+        <w:t>LowerBound</w:t>
+      </w:r>
+      <w:proofErr w:type="spellEnd"/>
+      <w:r>
+        <w:rPr>
+          <w:highlight w:val="green"/>
+          <w:lang w:val="en-GB"/>
+        </w:rPr>
+        <w:t xml:space="preserve"> = </w:t>
+      </w:r>
+      <w:r>
+        <w:rPr>
+          <w:highlight w:val="green"/>
+          <w:lang w:val="en-GB"/>
+        </w:rPr>
+        <w:t>0)</w:t>
+      </w:r>
+      <w:r>
+        <w:rPr>
+          <w:highlight w:val="green"/>
+          <w:lang w:val="en-GB"/>
+        </w:rPr>
+        <w:t xml:space="preserve"> + constraint count = 1</w:t>
       </w:r>
     </w:p>
     <w:p>
@@ -4188,7 +5407,7 @@
                     <pic:cNvPicPr/>
                   </pic:nvPicPr>
                   <pic:blipFill>
-                    <a:blip r:embed="rId17"/>
+                    <a:blip r:embed="rId23"/>
                     <a:stretch>
                       <a:fillRect/>
                     </a:stretch>
@@ -4388,7 +5607,15 @@
         <w:rPr>
           <w:lang w:val="en-GB"/>
         </w:rPr>
-        <w:t>YAML.required</w:t>
+        <w:t>YAML.</w:t>
+      </w:r>
+      <w:r>
+        <w:rPr>
+          <w:b/>
+          <w:bCs/>
+          <w:lang w:val="en-GB"/>
+        </w:rPr>
+        <w:t>required</w:t>
       </w:r>
       <w:proofErr w:type="spellEnd"/>
       <w:r>
@@ -4962,30 +6189,14 @@
         </w:rPr>
         <w:t xml:space="preserve"> </w:t>
       </w:r>
-      <w:hyperlink r:id="rId18" w:history="1">
+      <w:hyperlink r:id="rId24" w:history="1">
         <w:r>
           <w:rPr>
             <w:rStyle w:val="Hyperkobling"/>
             <w:i/>
             <w:iCs/>
           </w:rPr>
-          <w:t>https://stackoverflow.com/questions/51</w:t>
-        </w:r>
-        <w:r>
-          <w:rPr>
-            <w:rStyle w:val="Hyperkobling"/>
-            <w:i/>
-            <w:iCs/>
-          </w:rPr>
-          <w:t>6</w:t>
-        </w:r>
-        <w:r>
-          <w:rPr>
-            <w:rStyle w:val="Hyperkobling"/>
-            <w:i/>
-            <w:iCs/>
-          </w:rPr>
-          <w:t>43224/what-is-the-difference-between-items-and-properties-in-jsonschema</w:t>
+          <w:t>https://stackoverflow.com/questions/51643224/what-is-the-difference-between-items-and-properties-in-jsonschema</w:t>
         </w:r>
       </w:hyperlink>
       <w:r>
@@ -5292,7 +6503,7 @@
                     <pic:cNvPicPr/>
                   </pic:nvPicPr>
                   <pic:blipFill>
-                    <a:blip r:embed="rId19">
+                    <a:blip r:embed="rId25">
                       <a:extLst>
                         <a:ext uri="{28A0092B-C50C-407E-A947-70E740481C1C}">
                           <a14:useLocalDpi xmlns:a14="http://schemas.microsoft.com/office/drawing/2010/main" val="0"/>
@@ -5326,7 +6537,7 @@
           <w:lang w:val="en-GB"/>
         </w:rPr>
       </w:pPr>
-      <w:bookmarkStart w:id="6" w:name="_Ref157087489"/>
+      <w:bookmarkStart w:id="9" w:name="_Ref157087489"/>
       <w:r>
         <w:rPr>
           <w:lang w:val="en-GB"/>
@@ -5350,12 +6561,12 @@
           <w:noProof/>
           <w:lang w:val="en-GB"/>
         </w:rPr>
-        <w:t>7</w:t>
+        <w:t>10</w:t>
       </w:r>
       <w:r>
         <w:fldChar w:fldCharType="end"/>
       </w:r>
-      <w:bookmarkEnd w:id="6"/>
+      <w:bookmarkEnd w:id="9"/>
       <w:r>
         <w:rPr>
           <w:lang w:val="en-GB"/>
@@ -5395,7 +6606,7 @@
                     <pic:cNvPicPr/>
                   </pic:nvPicPr>
                   <pic:blipFill>
-                    <a:blip r:embed="rId20">
+                    <a:blip r:embed="rId26">
                       <a:extLst>
                         <a:ext uri="{28A0092B-C50C-407E-A947-70E740481C1C}">
                           <a14:useLocalDpi xmlns:a14="http://schemas.microsoft.com/office/drawing/2010/main" val="0"/>
@@ -5429,7 +6640,7 @@
           <w:lang w:val="en-GB"/>
         </w:rPr>
       </w:pPr>
-      <w:bookmarkStart w:id="7" w:name="_Ref157087715"/>
+      <w:bookmarkStart w:id="10" w:name="_Ref157087715"/>
       <w:r>
         <w:rPr>
           <w:lang w:val="en-GB"/>
@@ -5453,12 +6664,12 @@
           <w:noProof/>
           <w:lang w:val="en-GB"/>
         </w:rPr>
-        <w:t>8</w:t>
+        <w:t>11</w:t>
       </w:r>
       <w:r>
         <w:fldChar w:fldCharType="end"/>
       </w:r>
-      <w:bookmarkEnd w:id="7"/>
+      <w:bookmarkEnd w:id="10"/>
       <w:r>
         <w:rPr>
           <w:lang w:val="en-GB"/>
@@ -5575,7 +6786,7 @@
       <w:r>
         <w:t xml:space="preserve">, p. 365,DOI: </w:t>
       </w:r>
-      <w:hyperlink r:id="rId21" w:history="1">
+      <w:hyperlink r:id="rId27" w:history="1">
         <w:r>
           <w:rPr>
             <w:rStyle w:val="Hyperkobling"/>
@@ -5815,6 +7026,119 @@
     </w:lvl>
   </w:abstractNum>
   <w:abstractNum w:abstractNumId="2" w15:restartNumberingAfterBreak="0">
+    <w:nsid w:val="523B75AA"/>
+    <w:multiLevelType w:val="hybridMultilevel"/>
+    <w:tmpl w:val="0A00E3F8"/>
+    <w:lvl w:ilvl="0" w:tplc="1A78BE74">
+      <w:start w:val="7"/>
+      <w:numFmt w:val="bullet"/>
+      <w:lvlText w:val="-"/>
+      <w:lvlJc w:val="left"/>
+      <w:pPr>
+        <w:ind w:left="720" w:hanging="360"/>
+      </w:pPr>
+      <w:rPr>
+        <w:rFonts w:ascii="Calibri" w:eastAsiaTheme="minorHAnsi" w:hAnsi="Calibri" w:cs="Calibri" w:hint="default"/>
+      </w:rPr>
+    </w:lvl>
+    <w:lvl w:ilvl="1" w:tplc="04140003">
+      <w:start w:val="1"/>
+      <w:numFmt w:val="bullet"/>
+      <w:lvlText w:val="o"/>
+      <w:lvlJc w:val="left"/>
+      <w:pPr>
+        <w:ind w:left="1440" w:hanging="360"/>
+      </w:pPr>
+      <w:rPr>
+        <w:rFonts w:ascii="Courier New" w:hAnsi="Courier New" w:cs="Courier New" w:hint="default"/>
+      </w:rPr>
+    </w:lvl>
+    <w:lvl w:ilvl="2" w:tplc="04140005" w:tentative="1">
+      <w:start w:val="1"/>
+      <w:numFmt w:val="bullet"/>
+      <w:lvlText w:val=""/>
+      <w:lvlJc w:val="left"/>
+      <w:pPr>
+        <w:ind w:left="2160" w:hanging="360"/>
+      </w:pPr>
+      <w:rPr>
+        <w:rFonts w:ascii="Wingdings" w:hAnsi="Wingdings" w:hint="default"/>
+      </w:rPr>
+    </w:lvl>
+    <w:lvl w:ilvl="3" w:tplc="04140001" w:tentative="1">
+      <w:start w:val="1"/>
+      <w:numFmt w:val="bullet"/>
+      <w:lvlText w:val=""/>
+      <w:lvlJc w:val="left"/>
+      <w:pPr>
+        <w:ind w:left="2880" w:hanging="360"/>
+      </w:pPr>
+      <w:rPr>
+        <w:rFonts w:ascii="Symbol" w:hAnsi="Symbol" w:hint="default"/>
+      </w:rPr>
+    </w:lvl>
+    <w:lvl w:ilvl="4" w:tplc="04140003" w:tentative="1">
+      <w:start w:val="1"/>
+      <w:numFmt w:val="bullet"/>
+      <w:lvlText w:val="o"/>
+      <w:lvlJc w:val="left"/>
+      <w:pPr>
+        <w:ind w:left="3600" w:hanging="360"/>
+      </w:pPr>
+      <w:rPr>
+        <w:rFonts w:ascii="Courier New" w:hAnsi="Courier New" w:cs="Courier New" w:hint="default"/>
+      </w:rPr>
+    </w:lvl>
+    <w:lvl w:ilvl="5" w:tplc="04140005" w:tentative="1">
+      <w:start w:val="1"/>
+      <w:numFmt w:val="bullet"/>
+      <w:lvlText w:val=""/>
+      <w:lvlJc w:val="left"/>
+      <w:pPr>
+        <w:ind w:left="4320" w:hanging="360"/>
+      </w:pPr>
+      <w:rPr>
+        <w:rFonts w:ascii="Wingdings" w:hAnsi="Wingdings" w:hint="default"/>
+      </w:rPr>
+    </w:lvl>
+    <w:lvl w:ilvl="6" w:tplc="04140001" w:tentative="1">
+      <w:start w:val="1"/>
+      <w:numFmt w:val="bullet"/>
+      <w:lvlText w:val=""/>
+      <w:lvlJc w:val="left"/>
+      <w:pPr>
+        <w:ind w:left="5040" w:hanging="360"/>
+      </w:pPr>
+      <w:rPr>
+        <w:rFonts w:ascii="Symbol" w:hAnsi="Symbol" w:hint="default"/>
+      </w:rPr>
+    </w:lvl>
+    <w:lvl w:ilvl="7" w:tplc="04140003" w:tentative="1">
+      <w:start w:val="1"/>
+      <w:numFmt w:val="bullet"/>
+      <w:lvlText w:val="o"/>
+      <w:lvlJc w:val="left"/>
+      <w:pPr>
+        <w:ind w:left="5760" w:hanging="360"/>
+      </w:pPr>
+      <w:rPr>
+        <w:rFonts w:ascii="Courier New" w:hAnsi="Courier New" w:cs="Courier New" w:hint="default"/>
+      </w:rPr>
+    </w:lvl>
+    <w:lvl w:ilvl="8" w:tplc="04140005" w:tentative="1">
+      <w:start w:val="1"/>
+      <w:numFmt w:val="bullet"/>
+      <w:lvlText w:val=""/>
+      <w:lvlJc w:val="left"/>
+      <w:pPr>
+        <w:ind w:left="6480" w:hanging="360"/>
+      </w:pPr>
+      <w:rPr>
+        <w:rFonts w:ascii="Wingdings" w:hAnsi="Wingdings" w:hint="default"/>
+      </w:rPr>
+    </w:lvl>
+  </w:abstractNum>
+  <w:abstractNum w:abstractNumId="3" w15:restartNumberingAfterBreak="0">
     <w:nsid w:val="77F66292"/>
     <w:multiLevelType w:val="hybridMultilevel"/>
     <w:tmpl w:val="0FC4599A"/>
@@ -5933,6 +7257,9 @@
     <w:abstractNumId w:val="1"/>
   </w:num>
   <w:num w:numId="3" w16cid:durableId="1153444758">
+    <w:abstractNumId w:val="3"/>
+  </w:num>
+  <w:num w:numId="4" w16cid:durableId="1303927837">
     <w:abstractNumId w:val="2"/>
   </w:num>
 </w:numbering>

</xml_diff>

<commit_message>
More allOf and oneOf - adding constraints
</commit_message>
<xml_diff>
--- a/Investigating the OvertureMaps schemas from an ISO.docx
+++ b/Investigating the OvertureMaps schemas from an ISO.docx
@@ -4497,6 +4497,7 @@
           <w:lang w:val="en-GB"/>
         </w:rPr>
       </w:pPr>
+      <w:bookmarkStart w:id="11" w:name="_Hlk159842975"/>
       <w:r>
         <w:rPr>
           <w:highlight w:val="yellow"/>
@@ -4506,6 +4507,7 @@
         <w:t>Conversion rule:</w:t>
       </w:r>
     </w:p>
+    <w:bookmarkEnd w:id="11"/>
     <w:p>
       <w:pPr>
         <w:rPr>
@@ -4610,7 +4612,7 @@
           <w:highlight w:val="green"/>
           <w:lang w:val="en-GB"/>
         </w:rPr>
-        <w:t>Create data type, add names as for speed</w:t>
+        <w:t>Last alternative</w:t>
       </w:r>
     </w:p>
     <w:p>
@@ -4625,9 +4627,450 @@
           <w:noProof/>
         </w:rPr>
         <w:drawing>
-          <wp:inline distT="0" distB="0" distL="0" distR="0" wp14:anchorId="79A4FE81" wp14:editId="49C48EC7">
-            <wp:extent cx="5619048" cy="4019048"/>
-            <wp:effectExtent l="0" t="0" r="1270" b="635"/>
+          <wp:inline distT="0" distB="0" distL="0" distR="0" wp14:anchorId="09884DCF" wp14:editId="4D1DA6F6">
+            <wp:extent cx="5066667" cy="1314286"/>
+            <wp:effectExtent l="0" t="0" r="635" b="635"/>
+            <wp:docPr id="369924378" name="Bilde 1" descr="Et bilde som inneholder tekst, skjermbilde, Font, line&#10;&#10;Automatisk generert beskrivelse"/>
+            <wp:cNvGraphicFramePr>
+              <a:graphicFrameLocks xmlns:a="http://schemas.openxmlformats.org/drawingml/2006/main" noChangeAspect="1"/>
+            </wp:cNvGraphicFramePr>
+            <a:graphic xmlns:a="http://schemas.openxmlformats.org/drawingml/2006/main">
+              <a:graphicData uri="http://schemas.openxmlformats.org/drawingml/2006/picture">
+                <pic:pic xmlns:pic="http://schemas.openxmlformats.org/drawingml/2006/picture">
+                  <pic:nvPicPr>
+                    <pic:cNvPr id="369924378" name="Bilde 1" descr="Et bilde som inneholder tekst, skjermbilde, Font, line&#10;&#10;Automatisk generert beskrivelse"/>
+                    <pic:cNvPicPr/>
+                  </pic:nvPicPr>
+                  <pic:blipFill>
+                    <a:blip r:embed="rId25"/>
+                    <a:stretch>
+                      <a:fillRect/>
+                    </a:stretch>
+                  </pic:blipFill>
+                  <pic:spPr>
+                    <a:xfrm>
+                      <a:off x="0" y="0"/>
+                      <a:ext cx="5066667" cy="1314286"/>
+                    </a:xfrm>
+                    <a:prstGeom prst="rect">
+                      <a:avLst/>
+                    </a:prstGeom>
+                  </pic:spPr>
+                </pic:pic>
+              </a:graphicData>
+            </a:graphic>
+          </wp:inline>
+        </w:drawing>
+      </w:r>
+    </w:p>
+    <w:p>
+      <w:pPr>
+        <w:rPr>
+          <w:highlight w:val="green"/>
+          <w:lang w:val="en-GB"/>
+        </w:rPr>
+      </w:pPr>
+      <w:r>
+        <w:rPr>
+          <w:noProof/>
+        </w:rPr>
+        <w:drawing>
+          <wp:inline distT="0" distB="0" distL="0" distR="0" wp14:anchorId="47BCC910" wp14:editId="307A54D6">
+            <wp:extent cx="4380952" cy="819048"/>
+            <wp:effectExtent l="0" t="0" r="635" b="635"/>
+            <wp:docPr id="1019314999" name="Bilde 1" descr="Et bilde som inneholder tekst, skjermbilde, Font, line&#10;&#10;Automatisk generert beskrivelse"/>
+            <wp:cNvGraphicFramePr>
+              <a:graphicFrameLocks xmlns:a="http://schemas.openxmlformats.org/drawingml/2006/main" noChangeAspect="1"/>
+            </wp:cNvGraphicFramePr>
+            <a:graphic xmlns:a="http://schemas.openxmlformats.org/drawingml/2006/main">
+              <a:graphicData uri="http://schemas.openxmlformats.org/drawingml/2006/picture">
+                <pic:pic xmlns:pic="http://schemas.openxmlformats.org/drawingml/2006/picture">
+                  <pic:nvPicPr>
+                    <pic:cNvPr id="1019314999" name="Bilde 1" descr="Et bilde som inneholder tekst, skjermbilde, Font, line&#10;&#10;Automatisk generert beskrivelse"/>
+                    <pic:cNvPicPr/>
+                  </pic:nvPicPr>
+                  <pic:blipFill>
+                    <a:blip r:embed="rId26"/>
+                    <a:stretch>
+                      <a:fillRect/>
+                    </a:stretch>
+                  </pic:blipFill>
+                  <pic:spPr>
+                    <a:xfrm>
+                      <a:off x="0" y="0"/>
+                      <a:ext cx="4380952" cy="819048"/>
+                    </a:xfrm>
+                    <a:prstGeom prst="rect">
+                      <a:avLst/>
+                    </a:prstGeom>
+                  </pic:spPr>
+                </pic:pic>
+              </a:graphicData>
+            </a:graphic>
+          </wp:inline>
+        </w:drawing>
+      </w:r>
+    </w:p>
+    <w:p>
+      <w:pPr>
+        <w:rPr>
+          <w:highlight w:val="green"/>
+          <w:lang w:val="en-GB"/>
+        </w:rPr>
+      </w:pPr>
+    </w:p>
+    <w:p>
+      <w:pPr>
+        <w:rPr>
+          <w:highlight w:val="green"/>
+          <w:lang w:val="en-GB"/>
+        </w:rPr>
+      </w:pPr>
+      <w:r>
+        <w:rPr>
+          <w:highlight w:val="green"/>
+          <w:lang w:val="en-GB"/>
+        </w:rPr>
+        <w:t>What if…</w:t>
+      </w:r>
+    </w:p>
+    <w:p>
+      <w:pPr>
+        <w:rPr>
+          <w:highlight w:val="green"/>
+          <w:lang w:val="en-GB"/>
+        </w:rPr>
+      </w:pPr>
+      <w:r>
+        <w:rPr>
+          <w:noProof/>
+        </w:rPr>
+        <w:drawing>
+          <wp:inline distT="0" distB="0" distL="0" distR="0" wp14:anchorId="20330007" wp14:editId="1D4AABB5">
+            <wp:extent cx="5760720" cy="3610610"/>
+            <wp:effectExtent l="0" t="0" r="0" b="8890"/>
+            <wp:docPr id="1004613926" name="Bilde 1" descr="Et bilde som inneholder tekst, skjermbilde, Font, nummer&#10;&#10;Automatisk generert beskrivelse"/>
+            <wp:cNvGraphicFramePr>
+              <a:graphicFrameLocks xmlns:a="http://schemas.openxmlformats.org/drawingml/2006/main" noChangeAspect="1"/>
+            </wp:cNvGraphicFramePr>
+            <a:graphic xmlns:a="http://schemas.openxmlformats.org/drawingml/2006/main">
+              <a:graphicData uri="http://schemas.openxmlformats.org/drawingml/2006/picture">
+                <pic:pic xmlns:pic="http://schemas.openxmlformats.org/drawingml/2006/picture">
+                  <pic:nvPicPr>
+                    <pic:cNvPr id="1004613926" name="Bilde 1" descr="Et bilde som inneholder tekst, skjermbilde, Font, nummer&#10;&#10;Automatisk generert beskrivelse"/>
+                    <pic:cNvPicPr/>
+                  </pic:nvPicPr>
+                  <pic:blipFill>
+                    <a:blip r:embed="rId27"/>
+                    <a:stretch>
+                      <a:fillRect/>
+                    </a:stretch>
+                  </pic:blipFill>
+                  <pic:spPr>
+                    <a:xfrm>
+                      <a:off x="0" y="0"/>
+                      <a:ext cx="5760720" cy="3610610"/>
+                    </a:xfrm>
+                    <a:prstGeom prst="rect">
+                      <a:avLst/>
+                    </a:prstGeom>
+                  </pic:spPr>
+                </pic:pic>
+              </a:graphicData>
+            </a:graphic>
+          </wp:inline>
+        </w:drawing>
+      </w:r>
+    </w:p>
+    <w:p>
+      <w:pPr>
+        <w:rPr>
+          <w:highlight w:val="green"/>
+          <w:lang w:val="en-GB"/>
+        </w:rPr>
+      </w:pPr>
+    </w:p>
+    <w:p>
+      <w:pPr>
+        <w:rPr>
+          <w:highlight w:val="green"/>
+          <w:lang w:val="en-GB"/>
+        </w:rPr>
+      </w:pPr>
+    </w:p>
+    <w:p>
+      <w:pPr>
+        <w:rPr>
+          <w:highlight w:val="green"/>
+          <w:lang w:val="en-GB"/>
+        </w:rPr>
+      </w:pPr>
+      <w:r>
+        <w:rPr>
+          <w:noProof/>
+        </w:rPr>
+        <w:drawing>
+          <wp:inline distT="0" distB="0" distL="0" distR="0" wp14:anchorId="324C1A29" wp14:editId="6AECC544">
+            <wp:extent cx="4614779" cy="3495675"/>
+            <wp:effectExtent l="0" t="0" r="0" b="0"/>
+            <wp:docPr id="1901778160" name="Bilde 1" descr="Et bilde som inneholder tekst, skjermbilde, Font, nummer&#10;&#10;Automatisk generert beskrivelse"/>
+            <wp:cNvGraphicFramePr>
+              <a:graphicFrameLocks xmlns:a="http://schemas.openxmlformats.org/drawingml/2006/main" noChangeAspect="1"/>
+            </wp:cNvGraphicFramePr>
+            <a:graphic xmlns:a="http://schemas.openxmlformats.org/drawingml/2006/main">
+              <a:graphicData uri="http://schemas.openxmlformats.org/drawingml/2006/picture">
+                <pic:pic xmlns:pic="http://schemas.openxmlformats.org/drawingml/2006/picture">
+                  <pic:nvPicPr>
+                    <pic:cNvPr id="1901778160" name="Bilde 1" descr="Et bilde som inneholder tekst, skjermbilde, Font, nummer&#10;&#10;Automatisk generert beskrivelse"/>
+                    <pic:cNvPicPr/>
+                  </pic:nvPicPr>
+                  <pic:blipFill>
+                    <a:blip r:embed="rId28"/>
+                    <a:stretch>
+                      <a:fillRect/>
+                    </a:stretch>
+                  </pic:blipFill>
+                  <pic:spPr>
+                    <a:xfrm>
+                      <a:off x="0" y="0"/>
+                      <a:ext cx="4619298" cy="3499098"/>
+                    </a:xfrm>
+                    <a:prstGeom prst="rect">
+                      <a:avLst/>
+                    </a:prstGeom>
+                  </pic:spPr>
+                </pic:pic>
+              </a:graphicData>
+            </a:graphic>
+          </wp:inline>
+        </w:drawing>
+      </w:r>
+    </w:p>
+    <w:p>
+      <w:pPr>
+        <w:rPr>
+          <w:highlight w:val="green"/>
+          <w:lang w:val="en-GB"/>
+        </w:rPr>
+      </w:pPr>
+      <w:r>
+        <w:rPr>
+          <w:highlight w:val="green"/>
+          <w:lang w:val="en-GB"/>
+        </w:rPr>
+        <w:t>No type + OCL?</w:t>
+      </w:r>
+    </w:p>
+    <w:p>
+      <w:pPr>
+        <w:rPr>
+          <w:highlight w:val="green"/>
+          <w:lang w:val="en-GB"/>
+        </w:rPr>
+      </w:pPr>
+      <w:r>
+        <w:rPr>
+          <w:noProof/>
+        </w:rPr>
+        <w:lastRenderedPageBreak/>
+        <w:drawing>
+          <wp:inline distT="0" distB="0" distL="0" distR="0" wp14:anchorId="6E6E2FD9" wp14:editId="48BB59ED">
+            <wp:extent cx="5760720" cy="4594860"/>
+            <wp:effectExtent l="0" t="0" r="0" b="0"/>
+            <wp:docPr id="1019038081" name="Bilde 1" descr="Et bilde som inneholder tekst, skjermbilde, display, Font&#10;&#10;Automatisk generert beskrivelse"/>
+            <wp:cNvGraphicFramePr>
+              <a:graphicFrameLocks xmlns:a="http://schemas.openxmlformats.org/drawingml/2006/main" noChangeAspect="1"/>
+            </wp:cNvGraphicFramePr>
+            <a:graphic xmlns:a="http://schemas.openxmlformats.org/drawingml/2006/main">
+              <a:graphicData uri="http://schemas.openxmlformats.org/drawingml/2006/picture">
+                <pic:pic xmlns:pic="http://schemas.openxmlformats.org/drawingml/2006/picture">
+                  <pic:nvPicPr>
+                    <pic:cNvPr id="1019038081" name="Bilde 1" descr="Et bilde som inneholder tekst, skjermbilde, display, Font&#10;&#10;Automatisk generert beskrivelse"/>
+                    <pic:cNvPicPr/>
+                  </pic:nvPicPr>
+                  <pic:blipFill>
+                    <a:blip r:embed="rId29"/>
+                    <a:stretch>
+                      <a:fillRect/>
+                    </a:stretch>
+                  </pic:blipFill>
+                  <pic:spPr>
+                    <a:xfrm>
+                      <a:off x="0" y="0"/>
+                      <a:ext cx="5760720" cy="4594860"/>
+                    </a:xfrm>
+                    <a:prstGeom prst="rect">
+                      <a:avLst/>
+                    </a:prstGeom>
+                  </pic:spPr>
+                </pic:pic>
+              </a:graphicData>
+            </a:graphic>
+          </wp:inline>
+        </w:drawing>
+      </w:r>
+    </w:p>
+    <w:p>
+      <w:pPr>
+        <w:rPr>
+          <w:highlight w:val="green"/>
+          <w:lang w:val="en-GB"/>
+        </w:rPr>
+      </w:pPr>
+      <w:r>
+        <w:rPr>
+          <w:noProof/>
+        </w:rPr>
+        <w:lastRenderedPageBreak/>
+        <w:drawing>
+          <wp:inline distT="0" distB="0" distL="0" distR="0" wp14:anchorId="49BA5066" wp14:editId="6B0104C0">
+            <wp:extent cx="5760720" cy="8245475"/>
+            <wp:effectExtent l="0" t="0" r="0" b="3175"/>
+            <wp:docPr id="49107034" name="Bilde 1" descr="Et bilde som inneholder tekst, skjermbilde, dokument, Font&#10;&#10;Automatisk generert beskrivelse"/>
+            <wp:cNvGraphicFramePr>
+              <a:graphicFrameLocks xmlns:a="http://schemas.openxmlformats.org/drawingml/2006/main" noChangeAspect="1"/>
+            </wp:cNvGraphicFramePr>
+            <a:graphic xmlns:a="http://schemas.openxmlformats.org/drawingml/2006/main">
+              <a:graphicData uri="http://schemas.openxmlformats.org/drawingml/2006/picture">
+                <pic:pic xmlns:pic="http://schemas.openxmlformats.org/drawingml/2006/picture">
+                  <pic:nvPicPr>
+                    <pic:cNvPr id="49107034" name="Bilde 1" descr="Et bilde som inneholder tekst, skjermbilde, dokument, Font&#10;&#10;Automatisk generert beskrivelse"/>
+                    <pic:cNvPicPr/>
+                  </pic:nvPicPr>
+                  <pic:blipFill>
+                    <a:blip r:embed="rId30"/>
+                    <a:stretch>
+                      <a:fillRect/>
+                    </a:stretch>
+                  </pic:blipFill>
+                  <pic:spPr>
+                    <a:xfrm>
+                      <a:off x="0" y="0"/>
+                      <a:ext cx="5760720" cy="8245475"/>
+                    </a:xfrm>
+                    <a:prstGeom prst="rect">
+                      <a:avLst/>
+                    </a:prstGeom>
+                  </pic:spPr>
+                </pic:pic>
+              </a:graphicData>
+            </a:graphic>
+          </wp:inline>
+        </w:drawing>
+      </w:r>
+    </w:p>
+    <w:p>
+      <w:pPr>
+        <w:rPr>
+          <w:highlight w:val="green"/>
+          <w:lang w:val="en-GB"/>
+        </w:rPr>
+      </w:pPr>
+    </w:p>
+    <w:p>
+      <w:pPr>
+        <w:rPr>
+          <w:highlight w:val="green"/>
+          <w:lang w:val="en-GB"/>
+        </w:rPr>
+      </w:pPr>
+    </w:p>
+    <w:p>
+      <w:pPr>
+        <w:rPr>
+          <w:highlight w:val="green"/>
+          <w:lang w:val="en-GB"/>
+        </w:rPr>
+      </w:pPr>
+    </w:p>
+    <w:p>
+      <w:pPr>
+        <w:rPr>
+          <w:highlight w:val="green"/>
+          <w:lang w:val="en-GB"/>
+        </w:rPr>
+      </w:pPr>
+      <w:r>
+        <w:rPr>
+          <w:highlight w:val="green"/>
+          <w:lang w:val="en-GB"/>
+        </w:rPr>
+        <w:t xml:space="preserve">“allOf” for property types: remove “Container” and add new property referring to the container type. For basic properties and for properties within items. </w:t>
+      </w:r>
+    </w:p>
+    <w:p>
+      <w:pPr>
+        <w:rPr>
+          <w:highlight w:val="green"/>
+          <w:lang w:val="en-GB"/>
+        </w:rPr>
+      </w:pPr>
+      <w:r>
+        <w:rPr>
+          <w:highlight w:val="green"/>
+          <w:lang w:val="en-GB"/>
+        </w:rPr>
+        <w:t xml:space="preserve">“allOf” = </w:t>
+      </w:r>
+      <w:r>
+        <w:rPr>
+          <w:highlight w:val="green"/>
+          <w:lang w:val="en-GB"/>
+        </w:rPr>
+        <w:t>All shall have LowerBound and UpperBound &gt;= 1</w:t>
+      </w:r>
+    </w:p>
+    <w:p>
+      <w:pPr>
+        <w:rPr>
+          <w:highlight w:val="green"/>
+          <w:lang w:val="en-GB"/>
+        </w:rPr>
+      </w:pPr>
+    </w:p>
+    <w:p>
+      <w:pPr>
+        <w:pBdr>
+          <w:top w:val="single" w:sz="4" w:space="1" w:color="auto"/>
+          <w:left w:val="single" w:sz="4" w:space="4" w:color="auto"/>
+          <w:bottom w:val="single" w:sz="4" w:space="1" w:color="auto"/>
+          <w:right w:val="single" w:sz="4" w:space="4" w:color="auto"/>
+        </w:pBdr>
+        <w:rPr>
+          <w:lang w:val="en-GB"/>
+        </w:rPr>
+      </w:pPr>
+      <w:r>
+        <w:rPr>
+          <w:highlight w:val="yellow"/>
+          <w:lang w:val="en-GB"/>
+        </w:rPr>
+        <w:t>Conversion rule:</w:t>
+      </w:r>
+    </w:p>
+    <w:p>
+      <w:pPr>
+        <w:rPr>
+          <w:highlight w:val="green"/>
+          <w:lang w:val="en-GB"/>
+        </w:rPr>
+      </w:pPr>
+    </w:p>
+    <w:p>
+      <w:pPr>
+        <w:rPr>
+          <w:highlight w:val="green"/>
+          <w:lang w:val="en-GB"/>
+        </w:rPr>
+      </w:pPr>
+      <w:r>
+        <w:rPr>
+          <w:noProof/>
+        </w:rPr>
+        <w:drawing>
+          <wp:inline distT="0" distB="0" distL="0" distR="0" wp14:anchorId="79A4FE81" wp14:editId="741E0584">
+            <wp:extent cx="3790950" cy="2711493"/>
+            <wp:effectExtent l="0" t="0" r="0" b="0"/>
             <wp:docPr id="2064535536" name="Bilde 1" descr="Et bilde som inneholder tekst, skjermbilde, Font, nummer&#10;&#10;Automatisk generert beskrivelse"/>
             <wp:cNvGraphicFramePr>
               <a:graphicFrameLocks xmlns:a="http://schemas.openxmlformats.org/drawingml/2006/main" noChangeAspect="1"/>
@@ -4640,7 +5083,7 @@
                     <pic:cNvPicPr/>
                   </pic:nvPicPr>
                   <pic:blipFill>
-                    <a:blip r:embed="rId25"/>
+                    <a:blip r:embed="rId31"/>
                     <a:stretch>
                       <a:fillRect/>
                     </a:stretch>
@@ -4648,7 +5091,7 @@
                   <pic:spPr>
                     <a:xfrm>
                       <a:off x="0" y="0"/>
-                      <a:ext cx="5619048" cy="4019048"/>
+                      <a:ext cx="3792990" cy="2712952"/>
                     </a:xfrm>
                     <a:prstGeom prst="rect">
                       <a:avLst/>
@@ -4663,20 +5106,17 @@
     </w:p>
     <w:p>
       <w:pPr>
-        <w:rPr>
-          <w:highlight w:val="green"/>
-          <w:lang w:val="en-GB"/>
-        </w:rPr>
+        <w:keepNext/>
       </w:pPr>
       <w:r>
         <w:rPr>
           <w:noProof/>
         </w:rPr>
         <w:drawing>
-          <wp:inline distT="0" distB="0" distL="0" distR="0" wp14:anchorId="02E4E889" wp14:editId="22B988CB">
-            <wp:extent cx="2761905" cy="1942857"/>
-            <wp:effectExtent l="0" t="0" r="635" b="635"/>
-            <wp:docPr id="1548894037" name="Bilde 1" descr="Et bilde som inneholder tekst, skjermbilde, Font, nummer&#10;&#10;Automatisk generert beskrivelse"/>
+          <wp:inline distT="0" distB="0" distL="0" distR="0" wp14:anchorId="1B46C26E" wp14:editId="022092B9">
+            <wp:extent cx="4857750" cy="1693984"/>
+            <wp:effectExtent l="0" t="0" r="0" b="1905"/>
+            <wp:docPr id="510223449" name="Bilde 1" descr="Et bilde som inneholder tekst, skjermbilde, Font, line&#10;&#10;Automatisk generert beskrivelse"/>
             <wp:cNvGraphicFramePr>
               <a:graphicFrameLocks xmlns:a="http://schemas.openxmlformats.org/drawingml/2006/main" noChangeAspect="1"/>
             </wp:cNvGraphicFramePr>
@@ -4684,11 +5124,11 @@
               <a:graphicData uri="http://schemas.openxmlformats.org/drawingml/2006/picture">
                 <pic:pic xmlns:pic="http://schemas.openxmlformats.org/drawingml/2006/picture">
                   <pic:nvPicPr>
-                    <pic:cNvPr id="1548894037" name="Bilde 1" descr="Et bilde som inneholder tekst, skjermbilde, Font, nummer&#10;&#10;Automatisk generert beskrivelse"/>
+                    <pic:cNvPr id="510223449" name="Bilde 1" descr="Et bilde som inneholder tekst, skjermbilde, Font, line&#10;&#10;Automatisk generert beskrivelse"/>
                     <pic:cNvPicPr/>
                   </pic:nvPicPr>
                   <pic:blipFill>
-                    <a:blip r:embed="rId26"/>
+                    <a:blip r:embed="rId32"/>
                     <a:stretch>
                       <a:fillRect/>
                     </a:stretch>
@@ -4696,7 +5136,7 @@
                   <pic:spPr>
                     <a:xfrm>
                       <a:off x="0" y="0"/>
-                      <a:ext cx="2761905" cy="1942857"/>
+                      <a:ext cx="4867916" cy="1697529"/>
                     </a:xfrm>
                     <a:prstGeom prst="rect">
                       <a:avLst/>
@@ -4711,6 +5151,49 @@
     </w:p>
     <w:p>
       <w:pPr>
+        <w:pStyle w:val="Bildetekst"/>
+        <w:rPr>
+          <w:highlight w:val="green"/>
+          <w:lang w:val="en-GB"/>
+        </w:rPr>
+      </w:pPr>
+      <w:r>
+        <w:rPr>
+          <w:lang w:val="en-GB"/>
+        </w:rPr>
+        <w:t xml:space="preserve">Figure </w:t>
+      </w:r>
+      <w:r>
+        <w:fldChar w:fldCharType="begin"/>
+      </w:r>
+      <w:r>
+        <w:rPr>
+          <w:lang w:val="en-GB"/>
+        </w:rPr>
+        <w:instrText xml:space="preserve"> SEQ Figure \* ARABIC </w:instrText>
+      </w:r>
+      <w:r>
+        <w:fldChar w:fldCharType="separate"/>
+      </w:r>
+      <w:r>
+        <w:rPr>
+          <w:noProof/>
+          <w:lang w:val="en-GB"/>
+        </w:rPr>
+        <w:t>11</w:t>
+      </w:r>
+      <w:r>
+        <w:fldChar w:fldCharType="end"/>
+      </w:r>
+      <w:r>
+        <w:rPr>
+          <w:lang w:val="en-GB"/>
+        </w:rPr>
+        <w:t>. SpeedlimitsContainer with mandatory properties from Containers</w:t>
+      </w:r>
+    </w:p>
+    <w:p>
+      <w:pPr>
         <w:rPr>
           <w:highlight w:val="green"/>
           <w:lang w:val="en-GB"/>
@@ -4722,10 +5205,10 @@
         </w:rPr>
         <w:lastRenderedPageBreak/>
         <w:drawing>
-          <wp:inline distT="0" distB="0" distL="0" distR="0" wp14:anchorId="6B9C521F" wp14:editId="600F64CF">
-            <wp:extent cx="5760720" cy="1332230"/>
-            <wp:effectExtent l="0" t="0" r="0" b="1270"/>
-            <wp:docPr id="173230417" name="Bilde 1" descr="Et bilde som inneholder tekst, skjermbilde, Font, line&#10;&#10;Automatisk generert beskrivelse"/>
+          <wp:inline distT="0" distB="0" distL="0" distR="0" wp14:anchorId="4FE92643" wp14:editId="4174F4F5">
+            <wp:extent cx="4085232" cy="2381250"/>
+            <wp:effectExtent l="0" t="0" r="0" b="0"/>
+            <wp:docPr id="875360866" name="Bilde 1" descr="Et bilde som inneholder tekst, skjermbilde, Font&#10;&#10;Automatisk generert beskrivelse"/>
             <wp:cNvGraphicFramePr>
               <a:graphicFrameLocks xmlns:a="http://schemas.openxmlformats.org/drawingml/2006/main" noChangeAspect="1"/>
             </wp:cNvGraphicFramePr>
@@ -4733,11 +5216,11 @@
               <a:graphicData uri="http://schemas.openxmlformats.org/drawingml/2006/picture">
                 <pic:pic xmlns:pic="http://schemas.openxmlformats.org/drawingml/2006/picture">
                   <pic:nvPicPr>
-                    <pic:cNvPr id="173230417" name="Bilde 1" descr="Et bilde som inneholder tekst, skjermbilde, Font, line&#10;&#10;Automatisk generert beskrivelse"/>
+                    <pic:cNvPr id="875360866" name="Bilde 1" descr="Et bilde som inneholder tekst, skjermbilde, Font&#10;&#10;Automatisk generert beskrivelse"/>
                     <pic:cNvPicPr/>
                   </pic:nvPicPr>
                   <pic:blipFill>
-                    <a:blip r:embed="rId27"/>
+                    <a:blip r:embed="rId33"/>
                     <a:stretch>
                       <a:fillRect/>
                     </a:stretch>
@@ -4745,7 +5228,7 @@
                   <pic:spPr>
                     <a:xfrm>
                       <a:off x="0" y="0"/>
-                      <a:ext cx="5760720" cy="1332230"/>
+                      <a:ext cx="4091521" cy="2384916"/>
                     </a:xfrm>
                     <a:prstGeom prst="rect">
                       <a:avLst/>
@@ -4760,6 +5243,101 @@
     </w:p>
     <w:p>
       <w:pPr>
+        <w:keepNext/>
+      </w:pPr>
+      <w:r>
+        <w:rPr>
+          <w:noProof/>
+        </w:rPr>
+        <w:drawing>
+          <wp:inline distT="0" distB="0" distL="0" distR="0" wp14:anchorId="657EFFB7" wp14:editId="3DD998C6">
+            <wp:extent cx="5000625" cy="2726862"/>
+            <wp:effectExtent l="0" t="0" r="0" b="0"/>
+            <wp:docPr id="865975383" name="Bilde 1" descr="Et bilde som inneholder tekst, skjermbilde, Font, nummer&#10;&#10;Automatisk generert beskrivelse"/>
+            <wp:cNvGraphicFramePr>
+              <a:graphicFrameLocks xmlns:a="http://schemas.openxmlformats.org/drawingml/2006/main" noChangeAspect="1"/>
+            </wp:cNvGraphicFramePr>
+            <a:graphic xmlns:a="http://schemas.openxmlformats.org/drawingml/2006/main">
+              <a:graphicData uri="http://schemas.openxmlformats.org/drawingml/2006/picture">
+                <pic:pic xmlns:pic="http://schemas.openxmlformats.org/drawingml/2006/picture">
+                  <pic:nvPicPr>
+                    <pic:cNvPr id="865975383" name="Bilde 1" descr="Et bilde som inneholder tekst, skjermbilde, Font, nummer&#10;&#10;Automatisk generert beskrivelse"/>
+                    <pic:cNvPicPr/>
+                  </pic:nvPicPr>
+                  <pic:blipFill>
+                    <a:blip r:embed="rId34"/>
+                    <a:stretch>
+                      <a:fillRect/>
+                    </a:stretch>
+                  </pic:blipFill>
+                  <pic:spPr>
+                    <a:xfrm>
+                      <a:off x="0" y="0"/>
+                      <a:ext cx="5008029" cy="2730899"/>
+                    </a:xfrm>
+                    <a:prstGeom prst="rect">
+                      <a:avLst/>
+                    </a:prstGeom>
+                  </pic:spPr>
+                </pic:pic>
+              </a:graphicData>
+            </a:graphic>
+          </wp:inline>
+        </w:drawing>
+      </w:r>
+    </w:p>
+    <w:p>
+      <w:pPr>
+        <w:pStyle w:val="Bildetekst"/>
+        <w:rPr>
+          <w:lang w:val="en-GB"/>
+        </w:rPr>
+      </w:pPr>
+      <w:r>
+        <w:rPr>
+          <w:lang w:val="en-GB"/>
+        </w:rPr>
+        <w:t xml:space="preserve">Figure </w:t>
+      </w:r>
+      <w:r>
+        <w:fldChar w:fldCharType="begin"/>
+      </w:r>
+      <w:r>
+        <w:rPr>
+          <w:lang w:val="en-GB"/>
+        </w:rPr>
+        <w:instrText xml:space="preserve"> SEQ Figure \* ARABIC </w:instrText>
+      </w:r>
+      <w:r>
+        <w:fldChar w:fldCharType="separate"/>
+      </w:r>
+      <w:r>
+        <w:rPr>
+          <w:noProof/>
+          <w:lang w:val="en-GB"/>
+        </w:rPr>
+        <w:t>12</w:t>
+      </w:r>
+      <w:r>
+        <w:fldChar w:fldCharType="end"/>
+      </w:r>
+      <w:r>
+        <w:rPr>
+          <w:lang w:val="en-GB"/>
+        </w:rPr>
+        <w:t>. Connector and Segment classes with mandatory properites from Containers</w:t>
+      </w:r>
+    </w:p>
+    <w:p>
+      <w:pPr>
+        <w:rPr>
+          <w:highlight w:val="green"/>
+          <w:lang w:val="en-GB"/>
+        </w:rPr>
+      </w:pPr>
+    </w:p>
+    <w:p>
+      <w:pPr>
         <w:rPr>
           <w:highlight w:val="green"/>
           <w:lang w:val="en-GB"/>
@@ -4790,7 +5368,7 @@
           <w:highlight w:val="green"/>
           <w:lang w:val="en-GB"/>
         </w:rPr>
-        <w:t xml:space="preserve">RoadType.flags </w:t>
+        <w:t>RoadType.roadNames</w:t>
       </w:r>
       <w:r>
         <w:rPr>
@@ -4804,28 +5382,42 @@
           <w:highlight w:val="green"/>
           <w:lang w:val="en-GB"/>
         </w:rPr>
-        <w:t xml:space="preserve"> Still “Array”</w:t>
+        <w:t xml:space="preserve"> </w:t>
       </w:r>
       <w:r>
         <w:rPr>
           <w:highlight w:val="green"/>
           <w:lang w:val="en-GB"/>
         </w:rPr>
-        <w:t xml:space="preserve"> </w:t>
+        <w:t>oneOf(</w:t>
       </w:r>
       <w:r>
         <w:rPr>
           <w:highlight w:val="green"/>
           <w:lang w:val="en-GB"/>
         </w:rPr>
-        <w:sym w:font="Wingdings" w:char="F0E0"/>
+        <w:t xml:space="preserve">NamesType or </w:t>
       </w:r>
       <w:r>
         <w:rPr>
           <w:highlight w:val="green"/>
           <w:lang w:val="en-GB"/>
         </w:rPr>
-        <w:t xml:space="preserve"> oneOf, allOf</w:t>
+        <w:t>allOf(</w:t>
+      </w:r>
+      <w:r>
+        <w:rPr>
+          <w:highlight w:val="green"/>
+          <w:lang w:val="en-GB"/>
+        </w:rPr>
+        <w:t>array of AtRangeContainer + NamesType</w:t>
+      </w:r>
+      <w:r>
+        <w:rPr>
+          <w:highlight w:val="green"/>
+          <w:lang w:val="en-GB"/>
+        </w:rPr>
+        <w:t>))</w:t>
       </w:r>
     </w:p>
     <w:p>
@@ -4845,7 +5437,7 @@
           <w:highlight w:val="green"/>
           <w:lang w:val="en-GB"/>
         </w:rPr>
-        <w:t xml:space="preserve">AccessContainer </w:t>
+        <w:t xml:space="preserve">RoadType.flags </w:t>
       </w:r>
       <w:r>
         <w:rPr>
@@ -4859,7 +5451,7 @@
           <w:highlight w:val="green"/>
           <w:lang w:val="en-GB"/>
         </w:rPr>
-        <w:t xml:space="preserve"> Still empty</w:t>
+        <w:t xml:space="preserve"> Still “Array”</w:t>
       </w:r>
       <w:r>
         <w:rPr>
@@ -4900,6 +5492,61 @@
           <w:highlight w:val="green"/>
           <w:lang w:val="en-GB"/>
         </w:rPr>
+        <w:t xml:space="preserve">AccessContainer </w:t>
+      </w:r>
+      <w:r>
+        <w:rPr>
+          <w:highlight w:val="green"/>
+          <w:lang w:val="en-GB"/>
+        </w:rPr>
+        <w:sym w:font="Wingdings" w:char="F0E0"/>
+      </w:r>
+      <w:r>
+        <w:rPr>
+          <w:highlight w:val="green"/>
+          <w:lang w:val="en-GB"/>
+        </w:rPr>
+        <w:t xml:space="preserve"> Still empty</w:t>
+      </w:r>
+      <w:r>
+        <w:rPr>
+          <w:highlight w:val="green"/>
+          <w:lang w:val="en-GB"/>
+        </w:rPr>
+        <w:t xml:space="preserve"> </w:t>
+      </w:r>
+      <w:r>
+        <w:rPr>
+          <w:highlight w:val="green"/>
+          <w:lang w:val="en-GB"/>
+        </w:rPr>
+        <w:sym w:font="Wingdings" w:char="F0E0"/>
+      </w:r>
+      <w:r>
+        <w:rPr>
+          <w:highlight w:val="green"/>
+          <w:lang w:val="en-GB"/>
+        </w:rPr>
+        <w:t xml:space="preserve"> oneOf, allOf</w:t>
+      </w:r>
+    </w:p>
+    <w:p>
+      <w:pPr>
+        <w:pStyle w:val="Listeavsnitt"/>
+        <w:numPr>
+          <w:ilvl w:val="0"/>
+          <w:numId w:val="4"/>
+        </w:numPr>
+        <w:rPr>
+          <w:highlight w:val="green"/>
+          <w:lang w:val="en-GB"/>
+        </w:rPr>
+      </w:pPr>
+      <w:r>
+        <w:rPr>
+          <w:highlight w:val="green"/>
+          <w:lang w:val="en-GB"/>
+        </w:rPr>
         <w:t xml:space="preserve">VehicleType </w:t>
       </w:r>
       <w:r>
@@ -4992,27 +5639,6 @@
           <w:lang w:val="en-GB"/>
         </w:rPr>
       </w:pPr>
-    </w:p>
-    <w:p>
-      <w:pPr>
-        <w:rPr>
-          <w:lang w:val="en-GB"/>
-        </w:rPr>
-      </w:pPr>
-      <w:r>
-        <w:rPr>
-          <w:highlight w:val="green"/>
-          <w:lang w:val="en-GB"/>
-        </w:rPr>
-        <w:t>AllOf</w:t>
-      </w:r>
-      <w:r>
-        <w:rPr>
-          <w:highlight w:val="green"/>
-          <w:lang w:val="en-GB"/>
-        </w:rPr>
-        <w:t xml:space="preserve"> = All shall have LowerBound and UpperBound &gt;= 1</w:t>
-      </w:r>
     </w:p>
     <w:p>
       <w:pPr>
@@ -5069,7 +5695,7 @@
                     <pic:cNvPicPr/>
                   </pic:nvPicPr>
                   <pic:blipFill>
-                    <a:blip r:embed="rId28"/>
+                    <a:blip r:embed="rId35"/>
                     <a:stretch>
                       <a:fillRect/>
                     </a:stretch>
@@ -5479,7 +6105,7 @@
         </w:rPr>
         <w:t xml:space="preserve"> </w:t>
       </w:r>
-      <w:hyperlink r:id="rId29" w:history="1">
+      <w:hyperlink r:id="rId36" w:history="1">
         <w:r>
           <w:rPr>
             <w:rStyle w:val="Hyperkobling"/>
@@ -5765,7 +6391,7 @@
                     <pic:cNvPicPr/>
                   </pic:nvPicPr>
                   <pic:blipFill>
-                    <a:blip r:embed="rId30">
+                    <a:blip r:embed="rId37">
                       <a:extLst>
                         <a:ext uri="{28A0092B-C50C-407E-A947-70E740481C1C}">
                           <a14:useLocalDpi xmlns:a14="http://schemas.microsoft.com/office/drawing/2010/main" val="0"/>
@@ -5799,7 +6425,7 @@
           <w:lang w:val="en-GB"/>
         </w:rPr>
       </w:pPr>
-      <w:bookmarkStart w:id="11" w:name="_Ref157087489"/>
+      <w:bookmarkStart w:id="12" w:name="_Ref157087489"/>
       <w:r>
         <w:rPr>
           <w:lang w:val="en-GB"/>
@@ -5823,12 +6449,12 @@
           <w:noProof/>
           <w:lang w:val="en-GB"/>
         </w:rPr>
-        <w:t>11</w:t>
+        <w:t>13</w:t>
       </w:r>
       <w:r>
         <w:fldChar w:fldCharType="end"/>
       </w:r>
-      <w:bookmarkEnd w:id="11"/>
+      <w:bookmarkEnd w:id="12"/>
       <w:r>
         <w:rPr>
           <w:lang w:val="en-GB"/>
@@ -5868,7 +6494,7 @@
                     <pic:cNvPicPr/>
                   </pic:nvPicPr>
                   <pic:blipFill>
-                    <a:blip r:embed="rId31">
+                    <a:blip r:embed="rId38">
                       <a:extLst>
                         <a:ext uri="{28A0092B-C50C-407E-A947-70E740481C1C}">
                           <a14:useLocalDpi xmlns:a14="http://schemas.microsoft.com/office/drawing/2010/main" val="0"/>
@@ -5902,7 +6528,7 @@
           <w:lang w:val="en-GB"/>
         </w:rPr>
       </w:pPr>
-      <w:bookmarkStart w:id="12" w:name="_Ref157087715"/>
+      <w:bookmarkStart w:id="13" w:name="_Ref157087715"/>
       <w:r>
         <w:rPr>
           <w:lang w:val="en-GB"/>
@@ -5926,12 +6552,12 @@
           <w:noProof/>
           <w:lang w:val="en-GB"/>
         </w:rPr>
-        <w:t>12</w:t>
+        <w:t>14</w:t>
       </w:r>
       <w:r>
         <w:fldChar w:fldCharType="end"/>
       </w:r>
-      <w:bookmarkEnd w:id="12"/>
+      <w:bookmarkEnd w:id="13"/>
       <w:r>
         <w:rPr>
           <w:lang w:val="en-GB"/>
@@ -6048,7 +6674,7 @@
       <w:r>
         <w:t xml:space="preserve">, p. 365,DOI: </w:t>
       </w:r>
-      <w:hyperlink r:id="rId32" w:history="1">
+      <w:hyperlink r:id="rId39" w:history="1">
         <w:r>
           <w:rPr>
             <w:rStyle w:val="Hyperkobling"/>
@@ -7042,7 +7668,7 @@
   <w:style w:type="paragraph" w:default="1" w:styleId="Normal">
     <w:name w:val="Normal"/>
     <w:qFormat/>
-    <w:rsid w:val="00F61F36"/>
+    <w:rsid w:val="00A37AED"/>
   </w:style>
   <w:style w:type="paragraph" w:styleId="Overskrift1">
     <w:name w:val="heading 1"/>

</xml_diff>

<commit_message>
Almost all allOf and oneOf. Missing ModesContainer
</commit_message>
<xml_diff>
--- a/Investigating the OvertureMaps schemas from an ISO.docx
+++ b/Investigating the OvertureMaps schemas from an ISO.docx
@@ -65,7 +65,21 @@
         <w:rPr>
           <w:lang w:val="en-GB"/>
         </w:rPr>
-        <w:t xml:space="preserve">ISO/TC 211 and OGC have based their standardisation of information models for geospatial information on the Unified Modelling Language (UML) and a model-driven architecture (MDA) approach since 1998 when ISO/TC 211 decided to use UML as conceptual schema language instead of EXPRESS. These UML models lay the fundament for geospatial standards used worldwide, such as OGC CityGML, OGC IndoorGML, the INSPIRE and TN-ITS models in Europe, and national standards like OKSTRA in Germany and SOSI in Norway. Vast amounts of public geospatial data are collected, maintained and shared based on these standards. Database schemas and file implementation schemas are derived from the models through the MDA approach. </w:t>
+        <w:t xml:space="preserve">ISO/TC 211 and OGC have based their standardisation of information models for geospatial information on the Unified Modelling Language (UML) and a model-driven architecture (MDA) approach since 1998 when ISO/TC 211 decided to use UML as conceptual schema language instead of EXPRESS. These UML models lay the fundament for geospatial standards used worldwide, such as OGC CityGML, OGC </w:t>
+      </w:r>
+      <w:proofErr w:type="spellStart"/>
+      <w:r>
+        <w:rPr>
+          <w:lang w:val="en-GB"/>
+        </w:rPr>
+        <w:t>IndoorGML</w:t>
+      </w:r>
+      <w:proofErr w:type="spellEnd"/>
+      <w:r>
+        <w:rPr>
+          <w:lang w:val="en-GB"/>
+        </w:rPr>
+        <w:t xml:space="preserve">, the INSPIRE and TN-ITS models in Europe, and national standards like OKSTRA in Germany and SOSI in Norway. Vast amounts of public geospatial data are collected, maintained and shared based on these standards. Database schemas and file implementation schemas are derived from the models through the MDA approach. </w:t>
       </w:r>
       <w:r>
         <w:rPr>
@@ -115,7 +129,21 @@
         <w:rPr>
           <w:lang w:val="en-GB"/>
         </w:rPr>
-        <w:t>CityGML (CityJSON) as an alternative to GML. Another example is Semantic Web technologies, especially the Web Ontology Language (OWL)</w:t>
+        <w:t>CityGML (</w:t>
+      </w:r>
+      <w:proofErr w:type="spellStart"/>
+      <w:r>
+        <w:rPr>
+          <w:lang w:val="en-GB"/>
+        </w:rPr>
+        <w:t>CityJSON</w:t>
+      </w:r>
+      <w:proofErr w:type="spellEnd"/>
+      <w:r>
+        <w:rPr>
+          <w:lang w:val="en-GB"/>
+        </w:rPr>
+        <w:t>) as an alternative to GML. Another example is Semantic Web technologies, especially the Web Ontology Language (OWL)</w:t>
       </w:r>
       <w:r>
         <w:rPr>
@@ -127,7 +155,21 @@
         <w:rPr>
           <w:lang w:val="en-GB"/>
         </w:rPr>
-        <w:t xml:space="preserve">. The most prominent example is OGC GeoSPARQL, </w:t>
+        <w:t xml:space="preserve">. The most prominent example is OGC </w:t>
+      </w:r>
+      <w:proofErr w:type="spellStart"/>
+      <w:r>
+        <w:rPr>
+          <w:lang w:val="en-GB"/>
+        </w:rPr>
+        <w:t>GeoSPARQL</w:t>
+      </w:r>
+      <w:proofErr w:type="spellEnd"/>
+      <w:r>
+        <w:rPr>
+          <w:lang w:val="en-GB"/>
+        </w:rPr>
+        <w:t xml:space="preserve">, </w:t>
       </w:r>
       <w:r>
         <w:rPr>
@@ -499,7 +541,21 @@
         <w:rPr>
           <w:lang w:val="en-GB"/>
         </w:rPr>
-        <w:t xml:space="preserve">The OvertureMaps schemas are developed and available on GitHub - </w:t>
+        <w:t xml:space="preserve">The </w:t>
+      </w:r>
+      <w:proofErr w:type="spellStart"/>
+      <w:r>
+        <w:rPr>
+          <w:lang w:val="en-GB"/>
+        </w:rPr>
+        <w:t>OvertureMaps</w:t>
+      </w:r>
+      <w:proofErr w:type="spellEnd"/>
+      <w:r>
+        <w:rPr>
+          <w:lang w:val="en-GB"/>
+        </w:rPr>
+        <w:t xml:space="preserve"> schemas are developed and available on GitHub - </w:t>
       </w:r>
       <w:hyperlink r:id="rId8" w:history="1">
         <w:r>
@@ -606,7 +662,21 @@
         <w:rPr>
           <w:lang w:val="en-GB"/>
         </w:rPr>
-        <w:t xml:space="preserve"> is one YAML file for each object type within each theme, besides common properties and types in a separate file (“defs.yaml”). </w:t>
+        <w:t xml:space="preserve"> is one YAML file for each object type within each theme, besides common properties and types in a separate file (“</w:t>
+      </w:r>
+      <w:proofErr w:type="spellStart"/>
+      <w:r>
+        <w:rPr>
+          <w:lang w:val="en-GB"/>
+        </w:rPr>
+        <w:t>defs.yaml</w:t>
+      </w:r>
+      <w:proofErr w:type="spellEnd"/>
+      <w:r>
+        <w:rPr>
+          <w:lang w:val="en-GB"/>
+        </w:rPr>
+        <w:t xml:space="preserve">”). </w:t>
       </w:r>
     </w:p>
     <w:p>
@@ -746,6 +816,7 @@
         </w:rPr>
         <w:t>“</w:t>
       </w:r>
+      <w:proofErr w:type="spellStart"/>
       <w:r>
         <w:rPr>
           <w:lang w:val="en-GB"/>
@@ -764,6 +835,7 @@
         </w:rPr>
         <w:t>.yaml</w:t>
       </w:r>
+      <w:proofErr w:type="spellEnd"/>
       <w:r>
         <w:rPr>
           <w:lang w:val="en-GB"/>
@@ -913,20 +985,62 @@
         <w:rPr>
           <w:lang w:val="en-GB"/>
         </w:rPr>
-        <w:t xml:space="preserve"> (“defs.yaml”)</w:t>
-      </w:r>
-    </w:p>
-    <w:p>
-      <w:pPr>
-        <w:rPr>
-          <w:lang w:val="en-GB"/>
-        </w:rPr>
-      </w:pPr>
-      <w:r>
-        <w:rPr>
-          <w:lang w:val="en-GB"/>
-        </w:rPr>
-        <w:t xml:space="preserve">The “def.yaml” files define properties and property containers for use across all schemas (the main “defs.yaml” in </w:t>
+        <w:t xml:space="preserve"> (“</w:t>
+      </w:r>
+      <w:proofErr w:type="spellStart"/>
+      <w:r>
+        <w:rPr>
+          <w:lang w:val="en-GB"/>
+        </w:rPr>
+        <w:t>defs.yaml</w:t>
+      </w:r>
+      <w:proofErr w:type="spellEnd"/>
+      <w:r>
+        <w:rPr>
+          <w:lang w:val="en-GB"/>
+        </w:rPr>
+        <w:t>”)</w:t>
+      </w:r>
+    </w:p>
+    <w:p>
+      <w:pPr>
+        <w:rPr>
+          <w:lang w:val="en-GB"/>
+        </w:rPr>
+      </w:pPr>
+      <w:r>
+        <w:rPr>
+          <w:lang w:val="en-GB"/>
+        </w:rPr>
+        <w:t>The “</w:t>
+      </w:r>
+      <w:proofErr w:type="spellStart"/>
+      <w:r>
+        <w:rPr>
+          <w:lang w:val="en-GB"/>
+        </w:rPr>
+        <w:t>def.yaml</w:t>
+      </w:r>
+      <w:proofErr w:type="spellEnd"/>
+      <w:r>
+        <w:rPr>
+          <w:lang w:val="en-GB"/>
+        </w:rPr>
+        <w:t>” files define properties and property containers for use across all schemas (the main “</w:t>
+      </w:r>
+      <w:proofErr w:type="spellStart"/>
+      <w:r>
+        <w:rPr>
+          <w:lang w:val="en-GB"/>
+        </w:rPr>
+        <w:t>defs.yaml</w:t>
+      </w:r>
+      <w:proofErr w:type="spellEnd"/>
+      <w:r>
+        <w:rPr>
+          <w:lang w:val="en-GB"/>
+        </w:rPr>
+        <w:t xml:space="preserve">” in </w:t>
       </w:r>
       <w:r>
         <w:rPr>
@@ -986,7 +1100,21 @@
         <w:rPr>
           <w:lang w:val="en-GB"/>
         </w:rPr>
-        <w:t xml:space="preserve"> example, the “defs.yaml” within the “admin” folder in </w:t>
+        <w:t xml:space="preserve"> example, the “</w:t>
+      </w:r>
+      <w:proofErr w:type="spellStart"/>
+      <w:r>
+        <w:rPr>
+          <w:lang w:val="en-GB"/>
+        </w:rPr>
+        <w:t>defs.yaml</w:t>
+      </w:r>
+      <w:proofErr w:type="spellEnd"/>
+      <w:r>
+        <w:rPr>
+          <w:lang w:val="en-GB"/>
+        </w:rPr>
+        <w:t xml:space="preserve">” within the “admin” folder in </w:t>
       </w:r>
       <w:r>
         <w:rPr>
@@ -1082,13 +1210,35 @@
         <w:rPr>
           <w:lang w:val="en-GB"/>
         </w:rPr>
-        <w:t>$defs/</w:t>
-      </w:r>
-      <w:r>
-        <w:rPr>
-          <w:lang w:val="en-GB"/>
-        </w:rPr>
-        <w:t xml:space="preserve">propertyDefinitions” with a name, followed by property </w:t>
+        <w:t>$</w:t>
+      </w:r>
+      <w:proofErr w:type="spellStart"/>
+      <w:r>
+        <w:rPr>
+          <w:lang w:val="en-GB"/>
+        </w:rPr>
+        <w:t>defs</w:t>
+      </w:r>
+      <w:proofErr w:type="spellEnd"/>
+      <w:r>
+        <w:rPr>
+          <w:lang w:val="en-GB"/>
+        </w:rPr>
+        <w:t>/</w:t>
+      </w:r>
+      <w:proofErr w:type="spellStart"/>
+      <w:r>
+        <w:rPr>
+          <w:lang w:val="en-GB"/>
+        </w:rPr>
+        <w:t>propertyDefinitions</w:t>
+      </w:r>
+      <w:proofErr w:type="spellEnd"/>
+      <w:r>
+        <w:rPr>
+          <w:lang w:val="en-GB"/>
+        </w:rPr>
+        <w:t xml:space="preserve">” with a name, followed by property </w:t>
       </w:r>
       <w:r>
         <w:rPr>
@@ -1148,13 +1298,35 @@
         <w:rPr>
           <w:lang w:val="en-GB"/>
         </w:rPr>
-        <w:t>$defs/</w:t>
-      </w:r>
-      <w:r>
-        <w:rPr>
-          <w:lang w:val="en-GB"/>
-        </w:rPr>
-        <w:t>propertyContainers”</w:t>
+        <w:t>$</w:t>
+      </w:r>
+      <w:proofErr w:type="spellStart"/>
+      <w:r>
+        <w:rPr>
+          <w:lang w:val="en-GB"/>
+        </w:rPr>
+        <w:t>defs</w:t>
+      </w:r>
+      <w:proofErr w:type="spellEnd"/>
+      <w:r>
+        <w:rPr>
+          <w:lang w:val="en-GB"/>
+        </w:rPr>
+        <w:t>/</w:t>
+      </w:r>
+      <w:proofErr w:type="spellStart"/>
+      <w:r>
+        <w:rPr>
+          <w:lang w:val="en-GB"/>
+        </w:rPr>
+        <w:t>propertyContainers</w:t>
+      </w:r>
+      <w:proofErr w:type="spellEnd"/>
+      <w:r>
+        <w:rPr>
+          <w:lang w:val="en-GB"/>
+        </w:rPr>
+        <w:t>”</w:t>
       </w:r>
     </w:p>
     <w:p>
@@ -1205,7 +1377,21 @@
         <w:rPr>
           <w:lang w:val="en-GB"/>
         </w:rPr>
-        <w:t xml:space="preserve">schemas (for example, “administrativeBoundary.yaml” in </w:t>
+        <w:t>schemas (for example, “</w:t>
+      </w:r>
+      <w:proofErr w:type="spellStart"/>
+      <w:r>
+        <w:rPr>
+          <w:lang w:val="en-GB"/>
+        </w:rPr>
+        <w:t>administrativeBoundary.yaml</w:t>
+      </w:r>
+      <w:proofErr w:type="spellEnd"/>
+      <w:r>
+        <w:rPr>
+          <w:lang w:val="en-GB"/>
+        </w:rPr>
+        <w:t xml:space="preserve">” in </w:t>
       </w:r>
       <w:r>
         <w:rPr>
@@ -1369,13 +1555,35 @@
         <w:rPr>
           <w:lang w:val="en-GB"/>
         </w:rPr>
-        <w:t>$defs/</w:t>
-      </w:r>
-      <w:r>
-        <w:rPr>
-          <w:lang w:val="en-GB"/>
-        </w:rPr>
-        <w:t>propertyDefinitions”</w:t>
+        <w:t>$</w:t>
+      </w:r>
+      <w:proofErr w:type="spellStart"/>
+      <w:r>
+        <w:rPr>
+          <w:lang w:val="en-GB"/>
+        </w:rPr>
+        <w:t>defs</w:t>
+      </w:r>
+      <w:proofErr w:type="spellEnd"/>
+      <w:r>
+        <w:rPr>
+          <w:lang w:val="en-GB"/>
+        </w:rPr>
+        <w:t>/</w:t>
+      </w:r>
+      <w:proofErr w:type="spellStart"/>
+      <w:r>
+        <w:rPr>
+          <w:lang w:val="en-GB"/>
+        </w:rPr>
+        <w:t>propertyDefinitions</w:t>
+      </w:r>
+      <w:proofErr w:type="spellEnd"/>
+      <w:r>
+        <w:rPr>
+          <w:lang w:val="en-GB"/>
+        </w:rPr>
+        <w:t>”</w:t>
       </w:r>
       <w:r>
         <w:rPr>
@@ -1393,7 +1601,35 @@
         <w:rPr>
           <w:lang w:val="en-GB"/>
         </w:rPr>
-        <w:t xml:space="preserve"> (“$defs/propertyContainers”) for use only on the object type.</w:t>
+        <w:t xml:space="preserve"> (“$</w:t>
+      </w:r>
+      <w:proofErr w:type="spellStart"/>
+      <w:r>
+        <w:rPr>
+          <w:lang w:val="en-GB"/>
+        </w:rPr>
+        <w:t>defs</w:t>
+      </w:r>
+      <w:proofErr w:type="spellEnd"/>
+      <w:r>
+        <w:rPr>
+          <w:lang w:val="en-GB"/>
+        </w:rPr>
+        <w:t>/</w:t>
+      </w:r>
+      <w:proofErr w:type="spellStart"/>
+      <w:r>
+        <w:rPr>
+          <w:lang w:val="en-GB"/>
+        </w:rPr>
+        <w:t>propertyContainers</w:t>
+      </w:r>
+      <w:proofErr w:type="spellEnd"/>
+      <w:r>
+        <w:rPr>
+          <w:lang w:val="en-GB"/>
+        </w:rPr>
+        <w:t>”) for use only on the object type.</w:t>
       </w:r>
     </w:p>
     <w:p>
@@ -1932,7 +2168,21 @@
         <w:rPr>
           <w:lang w:val="en-GB"/>
         </w:rPr>
-        <w:t xml:space="preserve">Conversion rule: Each Overture Maps object type schema is transformed into a UML class with the stereotype “FeatureType” and with name = </w:t>
+        <w:t>Conversion rule: Each Overture Maps object type schema is transformed into a UML class with the stereotype “</w:t>
+      </w:r>
+      <w:proofErr w:type="spellStart"/>
+      <w:r>
+        <w:rPr>
+          <w:lang w:val="en-GB"/>
+        </w:rPr>
+        <w:t>FeatureType</w:t>
+      </w:r>
+      <w:proofErr w:type="spellEnd"/>
+      <w:r>
+        <w:rPr>
+          <w:lang w:val="en-GB"/>
+        </w:rPr>
+        <w:t xml:space="preserve">” and with name = </w:t>
       </w:r>
       <w:r>
         <w:rPr>
@@ -1989,7 +2239,21 @@
           <w:lang w:val="en-GB"/>
         </w:rPr>
         <w:lastRenderedPageBreak/>
-        <w:t xml:space="preserve">therefore, be put into a UML class. For this purpose, the AttributeCatalogue construct from </w:t>
+        <w:t xml:space="preserve">therefore, be put into a UML class. For this purpose, the </w:t>
+      </w:r>
+      <w:proofErr w:type="spellStart"/>
+      <w:r>
+        <w:rPr>
+          <w:lang w:val="en-GB"/>
+        </w:rPr>
+        <w:t>AttributeCatalogue</w:t>
+      </w:r>
+      <w:proofErr w:type="spellEnd"/>
+      <w:r>
+        <w:rPr>
+          <w:lang w:val="en-GB"/>
+        </w:rPr>
+        <w:t xml:space="preserve"> construct from </w:t>
       </w:r>
       <w:r>
         <w:rPr>
@@ -2077,11 +2341,19 @@
         </w:rPr>
         <w:t xml:space="preserve"> with stereotype “</w:t>
       </w:r>
-      <w:r>
-        <w:rPr>
-          <w:lang w:val="en-GB"/>
-        </w:rPr>
-        <w:t>FeatureType” is</w:t>
+      <w:proofErr w:type="spellStart"/>
+      <w:r>
+        <w:rPr>
+          <w:lang w:val="en-GB"/>
+        </w:rPr>
+        <w:t>FeatureType</w:t>
+      </w:r>
+      <w:proofErr w:type="spellEnd"/>
+      <w:r>
+        <w:rPr>
+          <w:lang w:val="en-GB"/>
+        </w:rPr>
+        <w:t>” is</w:t>
       </w:r>
       <w:r>
         <w:rPr>
@@ -2107,12 +2379,14 @@
         </w:rPr>
         <w:t>“</w:t>
       </w:r>
+      <w:proofErr w:type="spellStart"/>
       <w:r>
         <w:rPr>
           <w:lang w:val="en-GB"/>
         </w:rPr>
         <w:t>Defs</w:t>
       </w:r>
+      <w:proofErr w:type="spellEnd"/>
       <w:r>
         <w:rPr>
           <w:lang w:val="en-GB"/>
@@ -2477,12 +2751,14 @@
         </w:rPr>
         <w:t>lists of “</w:t>
       </w:r>
+      <w:proofErr w:type="spellStart"/>
       <w:r>
         <w:rPr>
           <w:lang w:val="en-GB"/>
         </w:rPr>
         <w:t>enum</w:t>
       </w:r>
+      <w:proofErr w:type="spellEnd"/>
       <w:r>
         <w:rPr>
           <w:lang w:val="en-GB"/>
@@ -2530,7 +2806,21 @@
         <w:rPr>
           <w:lang w:val="en-GB"/>
         </w:rPr>
-        <w:t>types with “enum” values, an enumeration is created with name = Upper Camel Case (property type name + “</w:t>
+        <w:t>types with “</w:t>
+      </w:r>
+      <w:proofErr w:type="spellStart"/>
+      <w:r>
+        <w:rPr>
+          <w:lang w:val="en-GB"/>
+        </w:rPr>
+        <w:t>enum</w:t>
+      </w:r>
+      <w:proofErr w:type="spellEnd"/>
+      <w:r>
+        <w:rPr>
+          <w:lang w:val="en-GB"/>
+        </w:rPr>
+        <w:t>” values, an enumeration is created with name = Upper Camel Case (property type name + “</w:t>
       </w:r>
       <w:r>
         <w:rPr>
@@ -2562,7 +2852,35 @@
           <w:lang w:val="en-GB"/>
         </w:rPr>
         <w:lastRenderedPageBreak/>
-        <w:t xml:space="preserve">Besides property definition types with “enum” values, the Overture Maps schemas also contain “enum” values for property types within the specific </w:t>
+        <w:t>Besides property definition types with “</w:t>
+      </w:r>
+      <w:proofErr w:type="spellStart"/>
+      <w:r>
+        <w:rPr>
+          <w:lang w:val="en-GB"/>
+        </w:rPr>
+        <w:t>enum</w:t>
+      </w:r>
+      <w:proofErr w:type="spellEnd"/>
+      <w:r>
+        <w:rPr>
+          <w:lang w:val="en-GB"/>
+        </w:rPr>
+        <w:t>” values, the Overture Maps schemas also contain “</w:t>
+      </w:r>
+      <w:proofErr w:type="spellStart"/>
+      <w:r>
+        <w:rPr>
+          <w:lang w:val="en-GB"/>
+        </w:rPr>
+        <w:t>enum</w:t>
+      </w:r>
+      <w:proofErr w:type="spellEnd"/>
+      <w:r>
+        <w:rPr>
+          <w:lang w:val="en-GB"/>
+        </w:rPr>
+        <w:t xml:space="preserve">” values for property types within the specific </w:t>
       </w:r>
       <w:r>
         <w:rPr>
@@ -2593,7 +2911,21 @@
         <w:rPr>
           <w:lang w:val="en-GB"/>
         </w:rPr>
-        <w:t>Conversion rule: For Property types with “enum” values, within an object type, an enumeration is created with name = Upper Camel Case (Feature type name + property type name + “</w:t>
+        <w:t>Conversion rule: For Property types with “</w:t>
+      </w:r>
+      <w:proofErr w:type="spellStart"/>
+      <w:r>
+        <w:rPr>
+          <w:lang w:val="en-GB"/>
+        </w:rPr>
+        <w:t>enum</w:t>
+      </w:r>
+      <w:proofErr w:type="spellEnd"/>
+      <w:r>
+        <w:rPr>
+          <w:lang w:val="en-GB"/>
+        </w:rPr>
+        <w:t>” values, within an object type, an enumeration is created with name = Upper Camel Case (Feature type name + property type name + “</w:t>
       </w:r>
       <w:r>
         <w:rPr>
@@ -3114,6 +3446,27 @@
       </w:pPr>
       <w:r>
         <w:rPr>
+          <w:highlight w:val="yellow"/>
+          <w:lang w:val="en-GB"/>
+        </w:rPr>
+        <w:t>Classes that are referring to Property Containers inherit all attributes from the container</w:t>
+      </w:r>
+    </w:p>
+    <w:p>
+      <w:pPr>
+        <w:rPr>
+          <w:lang w:val="en-GB"/>
+        </w:rPr>
+      </w:pPr>
+    </w:p>
+    <w:p>
+      <w:pPr>
+        <w:rPr>
+          <w:lang w:val="en-GB"/>
+        </w:rPr>
+      </w:pPr>
+      <w:r>
+        <w:rPr>
           <w:lang w:val="en-GB"/>
         </w:rPr>
         <w:t xml:space="preserve">Value types for </w:t>
@@ -3180,6 +3533,7 @@
           <w:lang w:val="en-GB"/>
         </w:rPr>
       </w:pPr>
+      <w:proofErr w:type="spellStart"/>
       <w:r>
         <w:rPr>
           <w:lang w:val="en-GB"/>
@@ -3192,11 +3546,19 @@
         </w:rPr>
         <w:t>string</w:t>
       </w:r>
-      <w:r>
-        <w:rPr>
-          <w:lang w:val="en-GB"/>
-        </w:rPr>
-        <w:t xml:space="preserve"> to UML.</w:t>
+      <w:proofErr w:type="spellEnd"/>
+      <w:r>
+        <w:rPr>
+          <w:lang w:val="en-GB"/>
+        </w:rPr>
+        <w:t xml:space="preserve"> to </w:t>
+      </w:r>
+      <w:proofErr w:type="spellStart"/>
+      <w:r>
+        <w:rPr>
+          <w:lang w:val="en-GB"/>
+        </w:rPr>
+        <w:t>UML.</w:t>
       </w:r>
       <w:r>
         <w:rPr>
@@ -3204,6 +3566,7 @@
         </w:rPr>
         <w:t>CharacterString</w:t>
       </w:r>
+      <w:proofErr w:type="spellEnd"/>
     </w:p>
     <w:p>
       <w:pPr>
@@ -3217,6 +3580,7 @@
           <w:lang w:val="en-GB"/>
         </w:rPr>
       </w:pPr>
+      <w:proofErr w:type="spellStart"/>
       <w:r>
         <w:rPr>
           <w:lang w:val="en-GB"/>
@@ -3229,11 +3593,19 @@
         </w:rPr>
         <w:t>integer</w:t>
       </w:r>
-      <w:r>
-        <w:rPr>
-          <w:lang w:val="en-GB"/>
-        </w:rPr>
-        <w:t xml:space="preserve"> to UML.</w:t>
+      <w:proofErr w:type="spellEnd"/>
+      <w:r>
+        <w:rPr>
+          <w:lang w:val="en-GB"/>
+        </w:rPr>
+        <w:t xml:space="preserve"> to </w:t>
+      </w:r>
+      <w:proofErr w:type="spellStart"/>
+      <w:r>
+        <w:rPr>
+          <w:lang w:val="en-GB"/>
+        </w:rPr>
+        <w:t>UML.</w:t>
       </w:r>
       <w:r>
         <w:rPr>
@@ -3241,6 +3613,7 @@
         </w:rPr>
         <w:t>Integer</w:t>
       </w:r>
+      <w:proofErr w:type="spellEnd"/>
     </w:p>
     <w:p>
       <w:pPr>
@@ -3254,6 +3627,7 @@
           <w:lang w:val="en-GB"/>
         </w:rPr>
       </w:pPr>
+      <w:proofErr w:type="spellStart"/>
       <w:r>
         <w:rPr>
           <w:lang w:val="en-GB"/>
@@ -3266,11 +3640,19 @@
         </w:rPr>
         <w:t>number</w:t>
       </w:r>
-      <w:r>
-        <w:rPr>
-          <w:lang w:val="en-GB"/>
-        </w:rPr>
-        <w:t xml:space="preserve"> to UML.</w:t>
+      <w:proofErr w:type="spellEnd"/>
+      <w:r>
+        <w:rPr>
+          <w:lang w:val="en-GB"/>
+        </w:rPr>
+        <w:t xml:space="preserve"> to </w:t>
+      </w:r>
+      <w:proofErr w:type="spellStart"/>
+      <w:r>
+        <w:rPr>
+          <w:lang w:val="en-GB"/>
+        </w:rPr>
+        <w:t>UML.</w:t>
       </w:r>
       <w:r>
         <w:rPr>
@@ -3278,6 +3660,7 @@
         </w:rPr>
         <w:t>Real</w:t>
       </w:r>
+      <w:proofErr w:type="spellEnd"/>
     </w:p>
     <w:p>
       <w:pPr>
@@ -3291,6 +3674,7 @@
           <w:lang w:val="en-GB"/>
         </w:rPr>
       </w:pPr>
+      <w:proofErr w:type="spellStart"/>
       <w:r>
         <w:rPr>
           <w:lang w:val="en-GB"/>
@@ -3303,17 +3687,32 @@
         </w:rPr>
         <w:t>boolean</w:t>
       </w:r>
-      <w:r>
-        <w:rPr>
-          <w:lang w:val="en-GB"/>
-        </w:rPr>
-        <w:t xml:space="preserve"> to UML.</w:t>
-      </w:r>
-      <w:r>
-        <w:rPr>
-          <w:lang w:val="en-GB"/>
-        </w:rPr>
-        <w:t xml:space="preserve">Boolean </w:t>
+      <w:proofErr w:type="spellEnd"/>
+      <w:r>
+        <w:rPr>
+          <w:lang w:val="en-GB"/>
+        </w:rPr>
+        <w:t xml:space="preserve"> to </w:t>
+      </w:r>
+      <w:proofErr w:type="spellStart"/>
+      <w:r>
+        <w:rPr>
+          <w:lang w:val="en-GB"/>
+        </w:rPr>
+        <w:t>UML.</w:t>
+      </w:r>
+      <w:r>
+        <w:rPr>
+          <w:lang w:val="en-GB"/>
+        </w:rPr>
+        <w:t>Boolean</w:t>
+      </w:r>
+      <w:proofErr w:type="spellEnd"/>
+      <w:r>
+        <w:rPr>
+          <w:lang w:val="en-GB"/>
+        </w:rPr>
+        <w:t xml:space="preserve"> </w:t>
       </w:r>
     </w:p>
     <w:p>
@@ -3347,13 +3746,83 @@
         <w:rPr>
           <w:lang w:val="en-GB"/>
         </w:rPr>
-        <w:t>../defs.yaml#/$defs/propertyDefinitions/id</w:t>
-      </w:r>
-      <w:r>
-        <w:rPr>
-          <w:lang w:val="en-GB"/>
-        </w:rPr>
-        <w:t xml:space="preserve">”. This property definition type is defined in the core “defs.yaml” schema, with value type “string”, which is “CharacterString” in the UML model. Therefore, the attribute “id” in each schema also shall have value type “CharacterString”. Furthermore, the definiton and multiplicity of the referenced type is also inherited if it is not specifically defined for the type in question. </w:t>
+        <w:t>../</w:t>
+      </w:r>
+      <w:proofErr w:type="spellStart"/>
+      <w:r>
+        <w:rPr>
+          <w:lang w:val="en-GB"/>
+        </w:rPr>
+        <w:t>defs.yaml</w:t>
+      </w:r>
+      <w:proofErr w:type="spellEnd"/>
+      <w:r>
+        <w:rPr>
+          <w:lang w:val="en-GB"/>
+        </w:rPr>
+        <w:t>#/$defs/propertyDefinitions/id</w:t>
+      </w:r>
+      <w:r>
+        <w:rPr>
+          <w:lang w:val="en-GB"/>
+        </w:rPr>
+        <w:t>”. This property definition type is defined in the core “</w:t>
+      </w:r>
+      <w:proofErr w:type="spellStart"/>
+      <w:r>
+        <w:rPr>
+          <w:lang w:val="en-GB"/>
+        </w:rPr>
+        <w:t>defs.yaml</w:t>
+      </w:r>
+      <w:proofErr w:type="spellEnd"/>
+      <w:r>
+        <w:rPr>
+          <w:lang w:val="en-GB"/>
+        </w:rPr>
+        <w:t>” schema, with value type “string”, which is “</w:t>
+      </w:r>
+      <w:proofErr w:type="spellStart"/>
+      <w:r>
+        <w:rPr>
+          <w:lang w:val="en-GB"/>
+        </w:rPr>
+        <w:t>CharacterString</w:t>
+      </w:r>
+      <w:proofErr w:type="spellEnd"/>
+      <w:r>
+        <w:rPr>
+          <w:lang w:val="en-GB"/>
+        </w:rPr>
+        <w:t>” in the UML model. Therefore, the attribute “id” in each schema also shall have value type “</w:t>
+      </w:r>
+      <w:proofErr w:type="spellStart"/>
+      <w:r>
+        <w:rPr>
+          <w:lang w:val="en-GB"/>
+        </w:rPr>
+        <w:t>CharacterString</w:t>
+      </w:r>
+      <w:proofErr w:type="spellEnd"/>
+      <w:r>
+        <w:rPr>
+          <w:lang w:val="en-GB"/>
+        </w:rPr>
+        <w:t xml:space="preserve">”. Furthermore, the </w:t>
+      </w:r>
+      <w:proofErr w:type="spellStart"/>
+      <w:r>
+        <w:rPr>
+          <w:lang w:val="en-GB"/>
+        </w:rPr>
+        <w:t>definiton</w:t>
+      </w:r>
+      <w:proofErr w:type="spellEnd"/>
+      <w:r>
+        <w:rPr>
+          <w:lang w:val="en-GB"/>
+        </w:rPr>
+        <w:t xml:space="preserve"> and multiplicity of the referenced type is also inherited if it is not specifically defined for the type in question. </w:t>
       </w:r>
     </w:p>
     <w:p>
@@ -3393,11 +3862,20 @@
           <w:lang w:val="en-GB"/>
         </w:rPr>
       </w:pPr>
-      <w:r>
-        <w:rPr>
-          <w:lang w:val="en-GB"/>
-        </w:rPr>
-        <w:t>UML.Type = The type of the referenced property definition type</w:t>
+      <w:proofErr w:type="spellStart"/>
+      <w:r>
+        <w:rPr>
+          <w:lang w:val="en-GB"/>
+        </w:rPr>
+        <w:lastRenderedPageBreak/>
+        <w:t>UML.Type</w:t>
+      </w:r>
+      <w:proofErr w:type="spellEnd"/>
+      <w:r>
+        <w:rPr>
+          <w:lang w:val="en-GB"/>
+        </w:rPr>
+        <w:t xml:space="preserve"> = The type of the referenced property definition type</w:t>
       </w:r>
     </w:p>
     <w:p>
@@ -3416,7 +3894,6 @@
         <w:rPr>
           <w:lang w:val="en-GB"/>
         </w:rPr>
-        <w:lastRenderedPageBreak/>
         <w:t xml:space="preserve">If UML cardinality is </w:t>
       </w:r>
       <w:r>
@@ -3614,7 +4091,35 @@
         <w:rPr>
           <w:lang w:val="en-GB"/>
         </w:rPr>
-        <w:t>: The property type “connectors” in the “segment.yaml” schema in an array of stings, and is converted into the UML attribute “connectors” with value type “CharacterString” and multiplicity “0..*”</w:t>
+        <w:t>: The property type “connectors” in the “</w:t>
+      </w:r>
+      <w:proofErr w:type="spellStart"/>
+      <w:r>
+        <w:rPr>
+          <w:lang w:val="en-GB"/>
+        </w:rPr>
+        <w:t>segment.yaml</w:t>
+      </w:r>
+      <w:proofErr w:type="spellEnd"/>
+      <w:r>
+        <w:rPr>
+          <w:lang w:val="en-GB"/>
+        </w:rPr>
+        <w:t>” schema in an array of stings, and is converted into the UML attribute “connectors” with value type “</w:t>
+      </w:r>
+      <w:proofErr w:type="spellStart"/>
+      <w:r>
+        <w:rPr>
+          <w:lang w:val="en-GB"/>
+        </w:rPr>
+        <w:t>CharacterString</w:t>
+      </w:r>
+      <w:proofErr w:type="spellEnd"/>
+      <w:r>
+        <w:rPr>
+          <w:lang w:val="en-GB"/>
+        </w:rPr>
+        <w:t>” and multiplicity “0..*”</w:t>
       </w:r>
       <w:r>
         <w:rPr>
@@ -4242,7 +4747,14 @@
         <w:rPr>
           <w:lang w:val="en-GB"/>
         </w:rPr>
-        <w:t>The keyword “p</w:t>
+        <w:t>The keyword “</w:t>
+      </w:r>
+      <w:proofErr w:type="spellStart"/>
+      <w:r>
+        <w:rPr>
+          <w:lang w:val="en-GB"/>
+        </w:rPr>
+        <w:t>p</w:t>
       </w:r>
       <w:r>
         <w:rPr>
@@ -4250,6 +4762,7 @@
         </w:rPr>
         <w:t>refixItem</w:t>
       </w:r>
+      <w:proofErr w:type="spellEnd"/>
       <w:r>
         <w:rPr>
           <w:lang w:val="en-GB"/>
@@ -4330,8 +4843,13 @@
         <w:t xml:space="preserve">. </w:t>
       </w:r>
       <w:r>
-        <w:t>Speed prefixItem</w:t>
-      </w:r>
+        <w:t xml:space="preserve">Speed </w:t>
+      </w:r>
+      <w:proofErr w:type="spellStart"/>
+      <w:r>
+        <w:t>prefixItem</w:t>
+      </w:r>
+      <w:proofErr w:type="spellEnd"/>
       <w:r>
         <w:rPr>
           <w:lang w:val="en-GB"/>
@@ -4465,9 +4983,17 @@
         <w:rPr>
           <w:lang w:val="en-GB"/>
         </w:rPr>
-        <w:t>. Speed prefixItem</w:t>
+        <w:t xml:space="preserve">. Speed </w:t>
+      </w:r>
+      <w:proofErr w:type="spellStart"/>
+      <w:r>
+        <w:rPr>
+          <w:lang w:val="en-GB"/>
+        </w:rPr>
+        <w:t>prefixItem</w:t>
       </w:r>
       <w:bookmarkEnd w:id="10"/>
+      <w:proofErr w:type="spellEnd"/>
     </w:p>
     <w:p>
       <w:pPr>
@@ -4527,7 +5053,39 @@
           <w:highlight w:val="green"/>
           <w:lang w:val="en-GB"/>
         </w:rPr>
-        <w:t>TODO: OneOf, AllOf…</w:t>
+        <w:t xml:space="preserve">TODO: </w:t>
+      </w:r>
+      <w:proofErr w:type="spellStart"/>
+      <w:r>
+        <w:rPr>
+          <w:highlight w:val="green"/>
+          <w:lang w:val="en-GB"/>
+        </w:rPr>
+        <w:t>OneOf</w:t>
+      </w:r>
+      <w:proofErr w:type="spellEnd"/>
+      <w:r>
+        <w:rPr>
+          <w:highlight w:val="green"/>
+          <w:lang w:val="en-GB"/>
+        </w:rPr>
+        <w:t xml:space="preserve">, </w:t>
+      </w:r>
+      <w:proofErr w:type="spellStart"/>
+      <w:r>
+        <w:rPr>
+          <w:highlight w:val="green"/>
+          <w:lang w:val="en-GB"/>
+        </w:rPr>
+        <w:t>AllOf</w:t>
+      </w:r>
+      <w:proofErr w:type="spellEnd"/>
+      <w:r>
+        <w:rPr>
+          <w:highlight w:val="green"/>
+          <w:lang w:val="en-GB"/>
+        </w:rPr>
+        <w:t>…</w:t>
       </w:r>
     </w:p>
     <w:p>
@@ -4592,27 +5150,147 @@
           <w:lang w:val="en-GB"/>
         </w:rPr>
       </w:pPr>
+      <w:proofErr w:type="spellStart"/>
       <w:r>
         <w:rPr>
           <w:highlight w:val="green"/>
           <w:lang w:val="en-GB"/>
         </w:rPr>
-        <w:t xml:space="preserve">OneOf for value types: </w:t>
-      </w:r>
-    </w:p>
-    <w:p>
-      <w:pPr>
+        <w:t>OneOf</w:t>
+      </w:r>
+      <w:proofErr w:type="spellEnd"/>
+      <w:r>
         <w:rPr>
           <w:highlight w:val="green"/>
           <w:lang w:val="en-GB"/>
         </w:rPr>
-      </w:pPr>
-      <w:r>
+        <w:t xml:space="preserve"> for value types: </w:t>
+      </w:r>
+    </w:p>
+    <w:p>
+      <w:pPr>
         <w:rPr>
           <w:highlight w:val="green"/>
           <w:lang w:val="en-GB"/>
         </w:rPr>
-        <w:t>Last alternative</w:t>
+      </w:pPr>
+      <w:r>
+        <w:rPr>
+          <w:highlight w:val="green"/>
+          <w:lang w:val="en-GB"/>
+        </w:rPr>
+        <w:t>Simple</w:t>
+      </w:r>
+    </w:p>
+    <w:p>
+      <w:pPr>
+        <w:rPr>
+          <w:highlight w:val="green"/>
+          <w:lang w:val="en-GB"/>
+        </w:rPr>
+      </w:pPr>
+      <w:r>
+        <w:rPr>
+          <w:noProof/>
+        </w:rPr>
+        <w:drawing>
+          <wp:inline distT="0" distB="0" distL="0" distR="0" wp14:anchorId="2FFE5503" wp14:editId="4B10240A">
+            <wp:extent cx="4380952" cy="819048"/>
+            <wp:effectExtent l="0" t="0" r="635" b="635"/>
+            <wp:docPr id="1019314999" name="Bilde 1" descr="Et bilde som inneholder tekst, skjermbilde, Font, line&#10;&#10;Automatisk generert beskrivelse"/>
+            <wp:cNvGraphicFramePr>
+              <a:graphicFrameLocks xmlns:a="http://schemas.openxmlformats.org/drawingml/2006/main" noChangeAspect="1"/>
+            </wp:cNvGraphicFramePr>
+            <a:graphic xmlns:a="http://schemas.openxmlformats.org/drawingml/2006/main">
+              <a:graphicData uri="http://schemas.openxmlformats.org/drawingml/2006/picture">
+                <pic:pic xmlns:pic="http://schemas.openxmlformats.org/drawingml/2006/picture">
+                  <pic:nvPicPr>
+                    <pic:cNvPr id="1019314999" name="Bilde 1" descr="Et bilde som inneholder tekst, skjermbilde, Font, line&#10;&#10;Automatisk generert beskrivelse"/>
+                    <pic:cNvPicPr/>
+                  </pic:nvPicPr>
+                  <pic:blipFill>
+                    <a:blip r:embed="rId25"/>
+                    <a:stretch>
+                      <a:fillRect/>
+                    </a:stretch>
+                  </pic:blipFill>
+                  <pic:spPr>
+                    <a:xfrm>
+                      <a:off x="0" y="0"/>
+                      <a:ext cx="4380952" cy="819048"/>
+                    </a:xfrm>
+                    <a:prstGeom prst="rect">
+                      <a:avLst/>
+                    </a:prstGeom>
+                  </pic:spPr>
+                </pic:pic>
+              </a:graphicData>
+            </a:graphic>
+          </wp:inline>
+        </w:drawing>
+      </w:r>
+    </w:p>
+    <w:p>
+      <w:pPr>
+        <w:rPr>
+          <w:highlight w:val="green"/>
+          <w:lang w:val="en-GB"/>
+        </w:rPr>
+      </w:pPr>
+      <w:r>
+        <w:rPr>
+          <w:noProof/>
+        </w:rPr>
+        <w:drawing>
+          <wp:inline distT="0" distB="0" distL="0" distR="0" wp14:anchorId="4A414479" wp14:editId="44EC9FE9">
+            <wp:extent cx="3933333" cy="1800000"/>
+            <wp:effectExtent l="0" t="0" r="0" b="0"/>
+            <wp:docPr id="1915731873" name="Bilde 1" descr="Et bilde som inneholder tekst, skjermbilde, Font, nummer&#10;&#10;Automatisk generert beskrivelse"/>
+            <wp:cNvGraphicFramePr>
+              <a:graphicFrameLocks xmlns:a="http://schemas.openxmlformats.org/drawingml/2006/main" noChangeAspect="1"/>
+            </wp:cNvGraphicFramePr>
+            <a:graphic xmlns:a="http://schemas.openxmlformats.org/drawingml/2006/main">
+              <a:graphicData uri="http://schemas.openxmlformats.org/drawingml/2006/picture">
+                <pic:pic xmlns:pic="http://schemas.openxmlformats.org/drawingml/2006/picture">
+                  <pic:nvPicPr>
+                    <pic:cNvPr id="1915731873" name="Bilde 1" descr="Et bilde som inneholder tekst, skjermbilde, Font, nummer&#10;&#10;Automatisk generert beskrivelse"/>
+                    <pic:cNvPicPr/>
+                  </pic:nvPicPr>
+                  <pic:blipFill>
+                    <a:blip r:embed="rId26"/>
+                    <a:stretch>
+                      <a:fillRect/>
+                    </a:stretch>
+                  </pic:blipFill>
+                  <pic:spPr>
+                    <a:xfrm>
+                      <a:off x="0" y="0"/>
+                      <a:ext cx="3933333" cy="1800000"/>
+                    </a:xfrm>
+                    <a:prstGeom prst="rect">
+                      <a:avLst/>
+                    </a:prstGeom>
+                  </pic:spPr>
+                </pic:pic>
+              </a:graphicData>
+            </a:graphic>
+          </wp:inline>
+        </w:drawing>
+      </w:r>
+    </w:p>
+    <w:p>
+      <w:pPr>
+        <w:rPr>
+          <w:highlight w:val="green"/>
+          <w:lang w:val="en-GB"/>
+        </w:rPr>
+      </w:pPr>
+      <w:r>
+        <w:rPr>
+          <w:highlight w:val="green"/>
+          <w:lang w:val="en-GB"/>
+        </w:rPr>
+        <w:t>If all of the same datatype: Use the data type</w:t>
       </w:r>
     </w:p>
     <w:p>
@@ -4642,7 +5320,7 @@
                     <pic:cNvPicPr/>
                   </pic:nvPicPr>
                   <pic:blipFill>
-                    <a:blip r:embed="rId25"/>
+                    <a:blip r:embed="rId27"/>
                     <a:stretch>
                       <a:fillRect/>
                     </a:stretch>
@@ -4674,11 +5352,12 @@
         <w:rPr>
           <w:noProof/>
         </w:rPr>
+        <w:lastRenderedPageBreak/>
         <w:drawing>
-          <wp:inline distT="0" distB="0" distL="0" distR="0" wp14:anchorId="47BCC910" wp14:editId="307A54D6">
-            <wp:extent cx="4380952" cy="819048"/>
+          <wp:inline distT="0" distB="0" distL="0" distR="0" wp14:anchorId="0E49B684" wp14:editId="3CEBA831">
+            <wp:extent cx="3714286" cy="3504762"/>
             <wp:effectExtent l="0" t="0" r="635" b="635"/>
-            <wp:docPr id="1019314999" name="Bilde 1" descr="Et bilde som inneholder tekst, skjermbilde, Font, line&#10;&#10;Automatisk generert beskrivelse"/>
+            <wp:docPr id="1522965852" name="Bilde 1" descr="Et bilde som inneholder tekst, skjermbilde, Font, nummer&#10;&#10;Automatisk generert beskrivelse"/>
             <wp:cNvGraphicFramePr>
               <a:graphicFrameLocks xmlns:a="http://schemas.openxmlformats.org/drawingml/2006/main" noChangeAspect="1"/>
             </wp:cNvGraphicFramePr>
@@ -4686,11 +5365,11 @@
               <a:graphicData uri="http://schemas.openxmlformats.org/drawingml/2006/picture">
                 <pic:pic xmlns:pic="http://schemas.openxmlformats.org/drawingml/2006/picture">
                   <pic:nvPicPr>
-                    <pic:cNvPr id="1019314999" name="Bilde 1" descr="Et bilde som inneholder tekst, skjermbilde, Font, line&#10;&#10;Automatisk generert beskrivelse"/>
+                    <pic:cNvPr id="1522965852" name="Bilde 1" descr="Et bilde som inneholder tekst, skjermbilde, Font, nummer&#10;&#10;Automatisk generert beskrivelse"/>
                     <pic:cNvPicPr/>
                   </pic:nvPicPr>
                   <pic:blipFill>
-                    <a:blip r:embed="rId26"/>
+                    <a:blip r:embed="rId28"/>
                     <a:stretch>
                       <a:fillRect/>
                     </a:stretch>
@@ -4698,7 +5377,7 @@
                   <pic:spPr>
                     <a:xfrm>
                       <a:off x="0" y="0"/>
-                      <a:ext cx="4380952" cy="819048"/>
+                      <a:ext cx="3714286" cy="3504762"/>
                     </a:xfrm>
                     <a:prstGeom prst="rect">
                       <a:avLst/>
@@ -4718,20 +5397,12 @@
           <w:lang w:val="en-GB"/>
         </w:rPr>
       </w:pPr>
-    </w:p>
-    <w:p>
-      <w:pPr>
+      <w:r>
         <w:rPr>
           <w:highlight w:val="green"/>
           <w:lang w:val="en-GB"/>
         </w:rPr>
-      </w:pPr>
-      <w:r>
-        <w:rPr>
-          <w:highlight w:val="green"/>
-          <w:lang w:val="en-GB"/>
-        </w:rPr>
-        <w:t>What if…</w:t>
+        <w:t>If different datatypes: No type + OCL</w:t>
       </w:r>
     </w:p>
     <w:p>
@@ -4761,7 +5432,7 @@
                     <pic:cNvPicPr/>
                   </pic:nvPicPr>
                   <pic:blipFill>
-                    <a:blip r:embed="rId27"/>
+                    <a:blip r:embed="rId29"/>
                     <a:stretch>
                       <a:fillRect/>
                     </a:stretch>
@@ -4789,6 +5460,95 @@
           <w:lang w:val="en-GB"/>
         </w:rPr>
       </w:pPr>
+      <w:r>
+        <w:rPr>
+          <w:noProof/>
+        </w:rPr>
+        <w:lastRenderedPageBreak/>
+        <w:drawing>
+          <wp:inline distT="0" distB="0" distL="0" distR="0" wp14:anchorId="42E8F776" wp14:editId="7472A366">
+            <wp:extent cx="5760720" cy="2054225"/>
+            <wp:effectExtent l="0" t="0" r="0" b="3175"/>
+            <wp:docPr id="615551364" name="Bilde 1" descr="Et bilde som inneholder tekst, skjermbilde, Font, display&#10;&#10;Automatisk generert beskrivelse"/>
+            <wp:cNvGraphicFramePr>
+              <a:graphicFrameLocks xmlns:a="http://schemas.openxmlformats.org/drawingml/2006/main" noChangeAspect="1"/>
+            </wp:cNvGraphicFramePr>
+            <a:graphic xmlns:a="http://schemas.openxmlformats.org/drawingml/2006/main">
+              <a:graphicData uri="http://schemas.openxmlformats.org/drawingml/2006/picture">
+                <pic:pic xmlns:pic="http://schemas.openxmlformats.org/drawingml/2006/picture">
+                  <pic:nvPicPr>
+                    <pic:cNvPr id="615551364" name="Bilde 1" descr="Et bilde som inneholder tekst, skjermbilde, Font, display&#10;&#10;Automatisk generert beskrivelse"/>
+                    <pic:cNvPicPr/>
+                  </pic:nvPicPr>
+                  <pic:blipFill>
+                    <a:blip r:embed="rId30"/>
+                    <a:stretch>
+                      <a:fillRect/>
+                    </a:stretch>
+                  </pic:blipFill>
+                  <pic:spPr>
+                    <a:xfrm>
+                      <a:off x="0" y="0"/>
+                      <a:ext cx="5760720" cy="2054225"/>
+                    </a:xfrm>
+                    <a:prstGeom prst="rect">
+                      <a:avLst/>
+                    </a:prstGeom>
+                  </pic:spPr>
+                </pic:pic>
+              </a:graphicData>
+            </a:graphic>
+          </wp:inline>
+        </w:drawing>
+      </w:r>
+    </w:p>
+    <w:p>
+      <w:pPr>
+        <w:rPr>
+          <w:highlight w:val="green"/>
+          <w:lang w:val="en-GB"/>
+        </w:rPr>
+      </w:pPr>
+      <w:r>
+        <w:rPr>
+          <w:noProof/>
+        </w:rPr>
+        <w:drawing>
+          <wp:inline distT="0" distB="0" distL="0" distR="0" wp14:anchorId="67DB619C" wp14:editId="2A63C546">
+            <wp:extent cx="5760720" cy="2530475"/>
+            <wp:effectExtent l="0" t="0" r="0" b="3175"/>
+            <wp:docPr id="789336384" name="Bilde 1" descr="Et bilde som inneholder tekst, skjermbilde, Font, display&#10;&#10;Automatisk generert beskrivelse"/>
+            <wp:cNvGraphicFramePr>
+              <a:graphicFrameLocks xmlns:a="http://schemas.openxmlformats.org/drawingml/2006/main" noChangeAspect="1"/>
+            </wp:cNvGraphicFramePr>
+            <a:graphic xmlns:a="http://schemas.openxmlformats.org/drawingml/2006/main">
+              <a:graphicData uri="http://schemas.openxmlformats.org/drawingml/2006/picture">
+                <pic:pic xmlns:pic="http://schemas.openxmlformats.org/drawingml/2006/picture">
+                  <pic:nvPicPr>
+                    <pic:cNvPr id="789336384" name="Bilde 1" descr="Et bilde som inneholder tekst, skjermbilde, Font, display&#10;&#10;Automatisk generert beskrivelse"/>
+                    <pic:cNvPicPr/>
+                  </pic:nvPicPr>
+                  <pic:blipFill>
+                    <a:blip r:embed="rId31"/>
+                    <a:stretch>
+                      <a:fillRect/>
+                    </a:stretch>
+                  </pic:blipFill>
+                  <pic:spPr>
+                    <a:xfrm>
+                      <a:off x="0" y="0"/>
+                      <a:ext cx="5760720" cy="2530475"/>
+                    </a:xfrm>
+                    <a:prstGeom prst="rect">
+                      <a:avLst/>
+                    </a:prstGeom>
+                  </pic:spPr>
+                </pic:pic>
+              </a:graphicData>
+            </a:graphic>
+          </wp:inline>
+        </w:drawing>
+      </w:r>
     </w:p>
     <w:p>
       <w:pPr>
@@ -4825,7 +5585,7 @@
                     <pic:cNvPicPr/>
                   </pic:nvPicPr>
                   <pic:blipFill>
-                    <a:blip r:embed="rId28"/>
+                    <a:blip r:embed="rId32"/>
                     <a:stretch>
                       <a:fillRect/>
                     </a:stretch>
@@ -4853,13 +5613,14 @@
           <w:lang w:val="en-GB"/>
         </w:rPr>
       </w:pPr>
-      <w:r>
+    </w:p>
+    <w:p>
+      <w:pPr>
         <w:rPr>
           <w:highlight w:val="green"/>
           <w:lang w:val="en-GB"/>
         </w:rPr>
-        <w:t>No type + OCL?</w:t>
-      </w:r>
+      </w:pPr>
     </w:p>
     <w:p>
       <w:pPr>
@@ -4870,110 +5631,27 @@
       </w:pPr>
       <w:r>
         <w:rPr>
-          <w:noProof/>
-        </w:rPr>
-        <w:lastRenderedPageBreak/>
-        <w:drawing>
-          <wp:inline distT="0" distB="0" distL="0" distR="0" wp14:anchorId="6E6E2FD9" wp14:editId="48BB59ED">
-            <wp:extent cx="5760720" cy="4594860"/>
-            <wp:effectExtent l="0" t="0" r="0" b="0"/>
-            <wp:docPr id="1019038081" name="Bilde 1" descr="Et bilde som inneholder tekst, skjermbilde, display, Font&#10;&#10;Automatisk generert beskrivelse"/>
-            <wp:cNvGraphicFramePr>
-              <a:graphicFrameLocks xmlns:a="http://schemas.openxmlformats.org/drawingml/2006/main" noChangeAspect="1"/>
-            </wp:cNvGraphicFramePr>
-            <a:graphic xmlns:a="http://schemas.openxmlformats.org/drawingml/2006/main">
-              <a:graphicData uri="http://schemas.openxmlformats.org/drawingml/2006/picture">
-                <pic:pic xmlns:pic="http://schemas.openxmlformats.org/drawingml/2006/picture">
-                  <pic:nvPicPr>
-                    <pic:cNvPr id="1019038081" name="Bilde 1" descr="Et bilde som inneholder tekst, skjermbilde, display, Font&#10;&#10;Automatisk generert beskrivelse"/>
-                    <pic:cNvPicPr/>
-                  </pic:nvPicPr>
-                  <pic:blipFill>
-                    <a:blip r:embed="rId29"/>
-                    <a:stretch>
-                      <a:fillRect/>
-                    </a:stretch>
-                  </pic:blipFill>
-                  <pic:spPr>
-                    <a:xfrm>
-                      <a:off x="0" y="0"/>
-                      <a:ext cx="5760720" cy="4594860"/>
-                    </a:xfrm>
-                    <a:prstGeom prst="rect">
-                      <a:avLst/>
-                    </a:prstGeom>
-                  </pic:spPr>
-                </pic:pic>
-              </a:graphicData>
-            </a:graphic>
-          </wp:inline>
-        </w:drawing>
-      </w:r>
-    </w:p>
-    <w:p>
-      <w:pPr>
-        <w:rPr>
           <w:highlight w:val="green"/>
           <w:lang w:val="en-GB"/>
         </w:rPr>
-      </w:pPr>
-      <w:r>
-        <w:rPr>
-          <w:noProof/>
-        </w:rPr>
-        <w:lastRenderedPageBreak/>
-        <w:drawing>
-          <wp:inline distT="0" distB="0" distL="0" distR="0" wp14:anchorId="49BA5066" wp14:editId="6B0104C0">
-            <wp:extent cx="5760720" cy="8245475"/>
-            <wp:effectExtent l="0" t="0" r="0" b="3175"/>
-            <wp:docPr id="49107034" name="Bilde 1" descr="Et bilde som inneholder tekst, skjermbilde, dokument, Font&#10;&#10;Automatisk generert beskrivelse"/>
-            <wp:cNvGraphicFramePr>
-              <a:graphicFrameLocks xmlns:a="http://schemas.openxmlformats.org/drawingml/2006/main" noChangeAspect="1"/>
-            </wp:cNvGraphicFramePr>
-            <a:graphic xmlns:a="http://schemas.openxmlformats.org/drawingml/2006/main">
-              <a:graphicData uri="http://schemas.openxmlformats.org/drawingml/2006/picture">
-                <pic:pic xmlns:pic="http://schemas.openxmlformats.org/drawingml/2006/picture">
-                  <pic:nvPicPr>
-                    <pic:cNvPr id="49107034" name="Bilde 1" descr="Et bilde som inneholder tekst, skjermbilde, dokument, Font&#10;&#10;Automatisk generert beskrivelse"/>
-                    <pic:cNvPicPr/>
-                  </pic:nvPicPr>
-                  <pic:blipFill>
-                    <a:blip r:embed="rId30"/>
-                    <a:stretch>
-                      <a:fillRect/>
-                    </a:stretch>
-                  </pic:blipFill>
-                  <pic:spPr>
-                    <a:xfrm>
-                      <a:off x="0" y="0"/>
-                      <a:ext cx="5760720" cy="8245475"/>
-                    </a:xfrm>
-                    <a:prstGeom prst="rect">
-                      <a:avLst/>
-                    </a:prstGeom>
-                  </pic:spPr>
-                </pic:pic>
-              </a:graphicData>
-            </a:graphic>
-          </wp:inline>
-        </w:drawing>
-      </w:r>
-    </w:p>
-    <w:p>
-      <w:pPr>
+        <w:t>“</w:t>
+      </w:r>
+      <w:proofErr w:type="spellStart"/>
+      <w:r>
         <w:rPr>
           <w:highlight w:val="green"/>
           <w:lang w:val="en-GB"/>
         </w:rPr>
-      </w:pPr>
-    </w:p>
-    <w:p>
-      <w:pPr>
+        <w:t>allOf</w:t>
+      </w:r>
+      <w:proofErr w:type="spellEnd"/>
+      <w:r>
         <w:rPr>
           <w:highlight w:val="green"/>
           <w:lang w:val="en-GB"/>
         </w:rPr>
-      </w:pPr>
+        <w:t xml:space="preserve">” for property types: remove “Container” and add new property referring to the container type. For basic properties and for properties within items. </w:t>
+      </w:r>
     </w:p>
     <w:p>
       <w:pPr>
@@ -4982,42 +5660,67 @@
           <w:lang w:val="en-GB"/>
         </w:rPr>
       </w:pPr>
-    </w:p>
-    <w:p>
-      <w:pPr>
+      <w:r>
         <w:rPr>
           <w:highlight w:val="green"/>
           <w:lang w:val="en-GB"/>
         </w:rPr>
-      </w:pPr>
+        <w:t>“</w:t>
+      </w:r>
+      <w:proofErr w:type="spellStart"/>
       <w:r>
         <w:rPr>
           <w:highlight w:val="green"/>
           <w:lang w:val="en-GB"/>
         </w:rPr>
-        <w:t xml:space="preserve">“allOf” for property types: remove “Container” and add new property referring to the container type. For basic properties and for properties within items. </w:t>
-      </w:r>
-    </w:p>
-    <w:p>
-      <w:pPr>
+        <w:t>allOf</w:t>
+      </w:r>
+      <w:proofErr w:type="spellEnd"/>
+      <w:r>
         <w:rPr>
           <w:highlight w:val="green"/>
           <w:lang w:val="en-GB"/>
         </w:rPr>
-      </w:pPr>
+        <w:t xml:space="preserve">” = </w:t>
+      </w:r>
       <w:r>
         <w:rPr>
           <w:highlight w:val="green"/>
           <w:lang w:val="en-GB"/>
         </w:rPr>
-        <w:t xml:space="preserve">“allOf” = </w:t>
-      </w:r>
+        <w:t xml:space="preserve">All shall have </w:t>
+      </w:r>
+      <w:proofErr w:type="spellStart"/>
       <w:r>
         <w:rPr>
           <w:highlight w:val="green"/>
           <w:lang w:val="en-GB"/>
         </w:rPr>
-        <w:t>All shall have LowerBound and UpperBound &gt;= 1</w:t>
+        <w:t>LowerBound</w:t>
+      </w:r>
+      <w:proofErr w:type="spellEnd"/>
+      <w:r>
+        <w:rPr>
+          <w:highlight w:val="green"/>
+          <w:lang w:val="en-GB"/>
+        </w:rPr>
+        <w:t xml:space="preserve"> and </w:t>
+      </w:r>
+      <w:proofErr w:type="spellStart"/>
+      <w:r>
+        <w:rPr>
+          <w:highlight w:val="green"/>
+          <w:lang w:val="en-GB"/>
+        </w:rPr>
+        <w:t>UpperBound</w:t>
+      </w:r>
+      <w:proofErr w:type="spellEnd"/>
+      <w:r>
+        <w:rPr>
+          <w:highlight w:val="green"/>
+          <w:lang w:val="en-GB"/>
+        </w:rPr>
+        <w:t xml:space="preserve"> &gt;= 1</w:t>
       </w:r>
     </w:p>
     <w:p>
@@ -5083,7 +5786,7 @@
                     <pic:cNvPicPr/>
                   </pic:nvPicPr>
                   <pic:blipFill>
-                    <a:blip r:embed="rId31"/>
+                    <a:blip r:embed="rId33"/>
                     <a:stretch>
                       <a:fillRect/>
                     </a:stretch>
@@ -5128,7 +5831,7 @@
                     <pic:cNvPicPr/>
                   </pic:nvPicPr>
                   <pic:blipFill>
-                    <a:blip r:embed="rId32"/>
+                    <a:blip r:embed="rId34"/>
                     <a:stretch>
                       <a:fillRect/>
                     </a:stretch>
@@ -5189,7 +5892,21 @@
         <w:rPr>
           <w:lang w:val="en-GB"/>
         </w:rPr>
-        <w:t>. SpeedlimitsContainer with mandatory properties from Containers</w:t>
+        <w:t xml:space="preserve">. </w:t>
+      </w:r>
+      <w:proofErr w:type="spellStart"/>
+      <w:r>
+        <w:rPr>
+          <w:lang w:val="en-GB"/>
+        </w:rPr>
+        <w:t>SpeedlimitsContainer</w:t>
+      </w:r>
+      <w:proofErr w:type="spellEnd"/>
+      <w:r>
+        <w:rPr>
+          <w:lang w:val="en-GB"/>
+        </w:rPr>
+        <w:t xml:space="preserve"> with mandatory properties from Containers</w:t>
       </w:r>
     </w:p>
     <w:p>
@@ -5220,7 +5937,7 @@
                     <pic:cNvPicPr/>
                   </pic:nvPicPr>
                   <pic:blipFill>
-                    <a:blip r:embed="rId33"/>
+                    <a:blip r:embed="rId35"/>
                     <a:stretch>
                       <a:fillRect/>
                     </a:stretch>
@@ -5265,7 +5982,7 @@
                     <pic:cNvPicPr/>
                   </pic:nvPicPr>
                   <pic:blipFill>
-                    <a:blip r:embed="rId34"/>
+                    <a:blip r:embed="rId36"/>
                     <a:stretch>
                       <a:fillRect/>
                     </a:stretch>
@@ -5325,7 +6042,21 @@
         <w:rPr>
           <w:lang w:val="en-GB"/>
         </w:rPr>
-        <w:t>. Connector and Segment classes with mandatory properites from Containers</w:t>
+        <w:t xml:space="preserve">. Connector and Segment classes with mandatory </w:t>
+      </w:r>
+      <w:proofErr w:type="spellStart"/>
+      <w:r>
+        <w:rPr>
+          <w:lang w:val="en-GB"/>
+        </w:rPr>
+        <w:t>properites</w:t>
+      </w:r>
+      <w:proofErr w:type="spellEnd"/>
+      <w:r>
+        <w:rPr>
+          <w:lang w:val="en-GB"/>
+        </w:rPr>
+        <w:t xml:space="preserve"> from Containers</w:t>
       </w:r>
     </w:p>
     <w:p>
@@ -5368,56 +6099,7 @@
           <w:highlight w:val="green"/>
           <w:lang w:val="en-GB"/>
         </w:rPr>
-        <w:t>RoadType.roadNames</w:t>
-      </w:r>
-      <w:r>
-        <w:rPr>
-          <w:highlight w:val="green"/>
-          <w:lang w:val="en-GB"/>
-        </w:rPr>
-        <w:sym w:font="Wingdings" w:char="F0E0"/>
-      </w:r>
-      <w:r>
-        <w:rPr>
-          <w:highlight w:val="green"/>
-          <w:lang w:val="en-GB"/>
-        </w:rPr>
-        <w:t xml:space="preserve"> </w:t>
-      </w:r>
-      <w:r>
-        <w:rPr>
-          <w:highlight w:val="green"/>
-          <w:lang w:val="en-GB"/>
-        </w:rPr>
-        <w:t>oneOf(</w:t>
-      </w:r>
-      <w:r>
-        <w:rPr>
-          <w:highlight w:val="green"/>
-          <w:lang w:val="en-GB"/>
-        </w:rPr>
-        <w:t xml:space="preserve">NamesType or </w:t>
-      </w:r>
-      <w:r>
-        <w:rPr>
-          <w:highlight w:val="green"/>
-          <w:lang w:val="en-GB"/>
-        </w:rPr>
-        <w:t>allOf(</w:t>
-      </w:r>
-      <w:r>
-        <w:rPr>
-          <w:highlight w:val="green"/>
-          <w:lang w:val="en-GB"/>
-        </w:rPr>
-        <w:t>array of AtRangeContainer + NamesType</w:t>
-      </w:r>
-      <w:r>
-        <w:rPr>
-          <w:highlight w:val="green"/>
-          <w:lang w:val="en-GB"/>
-        </w:rPr>
-        <w:t>))</w:t>
+        <w:t>Other alternatives for relational expression?</w:t>
       </w:r>
     </w:p>
     <w:p>
@@ -5432,226 +6114,68 @@
           <w:lang w:val="en-GB"/>
         </w:rPr>
       </w:pPr>
+      <w:proofErr w:type="spellStart"/>
       <w:r>
         <w:rPr>
           <w:highlight w:val="green"/>
           <w:lang w:val="en-GB"/>
         </w:rPr>
-        <w:t xml:space="preserve">RoadType.flags </w:t>
-      </w:r>
+        <w:t>Modescontainer</w:t>
+      </w:r>
+      <w:proofErr w:type="spellEnd"/>
       <w:r>
         <w:rPr>
           <w:highlight w:val="green"/>
           <w:lang w:val="en-GB"/>
         </w:rPr>
-        <w:sym w:font="Wingdings" w:char="F0E0"/>
-      </w:r>
-      <w:r>
+        <w:t>?</w:t>
+      </w:r>
+    </w:p>
+    <w:p>
+      <w:pPr>
         <w:rPr>
           <w:highlight w:val="green"/>
           <w:lang w:val="en-GB"/>
         </w:rPr>
-        <w:t xml:space="preserve"> Still “Array”</w:t>
-      </w:r>
+      </w:pPr>
+    </w:p>
+    <w:p>
+      <w:pPr>
+        <w:rPr>
+          <w:lang w:val="en-GB"/>
+        </w:rPr>
+      </w:pPr>
+      <w:proofErr w:type="spellStart"/>
       <w:r>
         <w:rPr>
           <w:highlight w:val="green"/>
           <w:lang w:val="en-GB"/>
         </w:rPr>
-        <w:t xml:space="preserve"> </w:t>
-      </w:r>
+        <w:t>OneOf</w:t>
+      </w:r>
+      <w:proofErr w:type="spellEnd"/>
       <w:r>
         <w:rPr>
           <w:highlight w:val="green"/>
           <w:lang w:val="en-GB"/>
         </w:rPr>
-        <w:sym w:font="Wingdings" w:char="F0E0"/>
-      </w:r>
+        <w:t xml:space="preserve"> = All optional (</w:t>
+      </w:r>
+      <w:proofErr w:type="spellStart"/>
       <w:r>
         <w:rPr>
           <w:highlight w:val="green"/>
           <w:lang w:val="en-GB"/>
         </w:rPr>
-        <w:t xml:space="preserve"> oneOf, allOf</w:t>
-      </w:r>
-    </w:p>
-    <w:p>
-      <w:pPr>
-        <w:pStyle w:val="Listeavsnitt"/>
-        <w:numPr>
-          <w:ilvl w:val="0"/>
-          <w:numId w:val="4"/>
-        </w:numPr>
+        <w:t>LowerBound</w:t>
+      </w:r>
+      <w:proofErr w:type="spellEnd"/>
+      <w:r>
         <w:rPr>
           <w:highlight w:val="green"/>
           <w:lang w:val="en-GB"/>
         </w:rPr>
-      </w:pPr>
-      <w:r>
-        <w:rPr>
-          <w:highlight w:val="green"/>
-          <w:lang w:val="en-GB"/>
-        </w:rPr>
-        <w:t xml:space="preserve">AccessContainer </w:t>
-      </w:r>
-      <w:r>
-        <w:rPr>
-          <w:highlight w:val="green"/>
-          <w:lang w:val="en-GB"/>
-        </w:rPr>
-        <w:sym w:font="Wingdings" w:char="F0E0"/>
-      </w:r>
-      <w:r>
-        <w:rPr>
-          <w:highlight w:val="green"/>
-          <w:lang w:val="en-GB"/>
-        </w:rPr>
-        <w:t xml:space="preserve"> Still empty</w:t>
-      </w:r>
-      <w:r>
-        <w:rPr>
-          <w:highlight w:val="green"/>
-          <w:lang w:val="en-GB"/>
-        </w:rPr>
-        <w:t xml:space="preserve"> </w:t>
-      </w:r>
-      <w:r>
-        <w:rPr>
-          <w:highlight w:val="green"/>
-          <w:lang w:val="en-GB"/>
-        </w:rPr>
-        <w:sym w:font="Wingdings" w:char="F0E0"/>
-      </w:r>
-      <w:r>
-        <w:rPr>
-          <w:highlight w:val="green"/>
-          <w:lang w:val="en-GB"/>
-        </w:rPr>
-        <w:t xml:space="preserve"> oneOf, allOf</w:t>
-      </w:r>
-    </w:p>
-    <w:p>
-      <w:pPr>
-        <w:pStyle w:val="Listeavsnitt"/>
-        <w:numPr>
-          <w:ilvl w:val="0"/>
-          <w:numId w:val="4"/>
-        </w:numPr>
-        <w:rPr>
-          <w:highlight w:val="green"/>
-          <w:lang w:val="en-GB"/>
-        </w:rPr>
-      </w:pPr>
-      <w:r>
-        <w:rPr>
-          <w:highlight w:val="green"/>
-          <w:lang w:val="en-GB"/>
-        </w:rPr>
-        <w:t xml:space="preserve">VehicleType </w:t>
-      </w:r>
-      <w:r>
-        <w:rPr>
-          <w:highlight w:val="green"/>
-          <w:lang w:val="en-GB"/>
-        </w:rPr>
-        <w:sym w:font="Wingdings" w:char="F0E0"/>
-      </w:r>
-      <w:r>
-        <w:rPr>
-          <w:highlight w:val="green"/>
-          <w:lang w:val="en-GB"/>
-        </w:rPr>
-        <w:t xml:space="preserve"> no value type for attributes</w:t>
-      </w:r>
-      <w:r>
-        <w:rPr>
-          <w:highlight w:val="green"/>
-          <w:lang w:val="en-GB"/>
-        </w:rPr>
-        <w:t xml:space="preserve">. </w:t>
-      </w:r>
-    </w:p>
-    <w:p>
-      <w:pPr>
-        <w:pStyle w:val="Listeavsnitt"/>
-        <w:numPr>
-          <w:ilvl w:val="1"/>
-          <w:numId w:val="4"/>
-        </w:numPr>
-        <w:rPr>
-          <w:highlight w:val="green"/>
-          <w:lang w:val="en-GB"/>
-        </w:rPr>
-      </w:pPr>
-      <w:r>
-        <w:rPr>
-          <w:highlight w:val="green"/>
-          <w:lang w:val="en-GB"/>
-        </w:rPr>
-        <w:t xml:space="preserve">YAML type = relationalExpression (in TransportationDefs) </w:t>
-      </w:r>
-      <w:r>
-        <w:rPr>
-          <w:highlight w:val="green"/>
-          <w:lang w:val="en-GB"/>
-        </w:rPr>
-        <w:sym w:font="Wingdings" w:char="F0E0"/>
-      </w:r>
-      <w:r>
-        <w:rPr>
-          <w:highlight w:val="green"/>
-          <w:lang w:val="en-GB"/>
-        </w:rPr>
-        <w:t xml:space="preserve"> </w:t>
-      </w:r>
-      <w:r>
-        <w:rPr>
-          <w:highlight w:val="green"/>
-          <w:lang w:val="en-GB"/>
-        </w:rPr>
-        <w:t>one of</w:t>
-      </w:r>
-    </w:p>
-    <w:p>
-      <w:pPr>
-        <w:pStyle w:val="Listeavsnitt"/>
-        <w:numPr>
-          <w:ilvl w:val="0"/>
-          <w:numId w:val="4"/>
-        </w:numPr>
-        <w:rPr>
-          <w:highlight w:val="green"/>
-          <w:lang w:val="en-GB"/>
-        </w:rPr>
-      </w:pPr>
-      <w:r>
-        <w:rPr>
-          <w:highlight w:val="green"/>
-          <w:lang w:val="en-GB"/>
-        </w:rPr>
-        <w:t>Modescontainer?</w:t>
-      </w:r>
-    </w:p>
-    <w:p>
-      <w:pPr>
-        <w:rPr>
-          <w:highlight w:val="green"/>
-          <w:lang w:val="en-GB"/>
-        </w:rPr>
-      </w:pPr>
-    </w:p>
-    <w:p>
-      <w:pPr>
-        <w:rPr>
-          <w:lang w:val="en-GB"/>
-        </w:rPr>
-      </w:pPr>
-      <w:r>
-        <w:rPr>
-          <w:highlight w:val="green"/>
-          <w:lang w:val="en-GB"/>
-        </w:rPr>
-        <w:t xml:space="preserve">OneOf = All optional (LowerBound = </w:t>
+        <w:t xml:space="preserve"> = </w:t>
       </w:r>
       <w:r>
         <w:rPr>
@@ -5695,7 +6219,7 @@
                     <pic:cNvPicPr/>
                   </pic:nvPicPr>
                   <pic:blipFill>
-                    <a:blip r:embed="rId35"/>
+                    <a:blip r:embed="rId37"/>
                     <a:stretch>
                       <a:fillRect/>
                     </a:stretch>
@@ -5733,7 +6257,49 @@
         <w:rPr>
           <w:lang w:val="en-GB"/>
         </w:rPr>
-        <w:t xml:space="preserve">Specific lower and upper bounds in YAML are specified with the keywords “minItems” and “maxItems”. Property types without these settings are considered to have UML multiplicity [0..1], except for arrays, which are considered to have default multiplicity [0..*]. Besides, “uniqueItems” can specify that duplicates are not allowed, and “default” can specify a default value for the property type. </w:t>
+        <w:t>Specific lower and upper bounds in YAML are specified with the keywords “</w:t>
+      </w:r>
+      <w:proofErr w:type="spellStart"/>
+      <w:r>
+        <w:rPr>
+          <w:lang w:val="en-GB"/>
+        </w:rPr>
+        <w:t>minItems</w:t>
+      </w:r>
+      <w:proofErr w:type="spellEnd"/>
+      <w:r>
+        <w:rPr>
+          <w:lang w:val="en-GB"/>
+        </w:rPr>
+        <w:t>” and “</w:t>
+      </w:r>
+      <w:proofErr w:type="spellStart"/>
+      <w:r>
+        <w:rPr>
+          <w:lang w:val="en-GB"/>
+        </w:rPr>
+        <w:t>maxItems</w:t>
+      </w:r>
+      <w:proofErr w:type="spellEnd"/>
+      <w:r>
+        <w:rPr>
+          <w:lang w:val="en-GB"/>
+        </w:rPr>
+        <w:t>”. Property types without these settings are considered to have UML multiplicity [0..1], except for arrays, which are considered to have default multiplicity [0..*]. Besides, “</w:t>
+      </w:r>
+      <w:proofErr w:type="spellStart"/>
+      <w:r>
+        <w:rPr>
+          <w:lang w:val="en-GB"/>
+        </w:rPr>
+        <w:t>uniqueItems</w:t>
+      </w:r>
+      <w:proofErr w:type="spellEnd"/>
+      <w:r>
+        <w:rPr>
+          <w:lang w:val="en-GB"/>
+        </w:rPr>
+        <w:t xml:space="preserve">” can specify that duplicates are not allowed, and “default” can specify a default value for the property type. </w:t>
       </w:r>
     </w:p>
     <w:p>
@@ -5747,7 +6313,21 @@
         <w:rPr>
           <w:lang w:val="en-GB"/>
         </w:rPr>
-        <w:t xml:space="preserve">NOTE: Some occurrences exists where a property type is not defined as required but has a “minItems” making it required. On this point, there seems to be some inconsistency in the schemas. </w:t>
+        <w:t>NOTE: Some occurrences exists where a property type is not defined as required but has a “</w:t>
+      </w:r>
+      <w:proofErr w:type="spellStart"/>
+      <w:r>
+        <w:rPr>
+          <w:lang w:val="en-GB"/>
+        </w:rPr>
+        <w:t>minItems</w:t>
+      </w:r>
+      <w:proofErr w:type="spellEnd"/>
+      <w:r>
+        <w:rPr>
+          <w:lang w:val="en-GB"/>
+        </w:rPr>
+        <w:t xml:space="preserve">” making it required. On this point, there seems to be some inconsistency in the schemas. </w:t>
       </w:r>
     </w:p>
     <w:p>
@@ -5787,11 +6367,19 @@
         </w:rPr>
         <w:t xml:space="preserve">Default: </w:t>
       </w:r>
-      <w:r>
-        <w:rPr>
-          <w:lang w:val="en-GB"/>
-        </w:rPr>
-        <w:t xml:space="preserve">UML.LowerBound = 0. </w:t>
+      <w:proofErr w:type="spellStart"/>
+      <w:r>
+        <w:rPr>
+          <w:lang w:val="en-GB"/>
+        </w:rPr>
+        <w:t>UML.LowerBound</w:t>
+      </w:r>
+      <w:proofErr w:type="spellEnd"/>
+      <w:r>
+        <w:rPr>
+          <w:lang w:val="en-GB"/>
+        </w:rPr>
+        <w:t xml:space="preserve"> = 0. </w:t>
       </w:r>
     </w:p>
     <w:p>
@@ -5810,7 +6398,14 @@
         <w:rPr>
           <w:lang w:val="en-GB"/>
         </w:rPr>
-        <w:t>If YAML.</w:t>
+        <w:t xml:space="preserve">If </w:t>
+      </w:r>
+      <w:proofErr w:type="spellStart"/>
+      <w:r>
+        <w:rPr>
+          <w:lang w:val="en-GB"/>
+        </w:rPr>
+        <w:t>YAML.</w:t>
       </w:r>
       <w:r>
         <w:rPr>
@@ -5820,6 +6415,7 @@
         </w:rPr>
         <w:t>required</w:t>
       </w:r>
+      <w:proofErr w:type="spellEnd"/>
       <w:r>
         <w:rPr>
           <w:lang w:val="en-GB"/>
@@ -5843,8 +6439,44 @@
         <w:rPr>
           <w:lang w:val="en-GB"/>
         </w:rPr>
-        <w:t>If YAML.minItems is set: UML.LowerBound = YAML.minItems</w:t>
-      </w:r>
+        <w:t xml:space="preserve">If </w:t>
+      </w:r>
+      <w:proofErr w:type="spellStart"/>
+      <w:r>
+        <w:rPr>
+          <w:lang w:val="en-GB"/>
+        </w:rPr>
+        <w:t>YAML.minItems</w:t>
+      </w:r>
+      <w:proofErr w:type="spellEnd"/>
+      <w:r>
+        <w:rPr>
+          <w:lang w:val="en-GB"/>
+        </w:rPr>
+        <w:t xml:space="preserve"> is set: </w:t>
+      </w:r>
+      <w:proofErr w:type="spellStart"/>
+      <w:r>
+        <w:rPr>
+          <w:lang w:val="en-GB"/>
+        </w:rPr>
+        <w:t>UML.LowerBound</w:t>
+      </w:r>
+      <w:proofErr w:type="spellEnd"/>
+      <w:r>
+        <w:rPr>
+          <w:lang w:val="en-GB"/>
+        </w:rPr>
+        <w:t xml:space="preserve"> = </w:t>
+      </w:r>
+      <w:proofErr w:type="spellStart"/>
+      <w:r>
+        <w:rPr>
+          <w:lang w:val="en-GB"/>
+        </w:rPr>
+        <w:t>YAML.minItems</w:t>
+      </w:r>
+      <w:proofErr w:type="spellEnd"/>
     </w:p>
     <w:p>
       <w:pPr>
@@ -5868,7 +6500,21 @@
         <w:rPr>
           <w:lang w:val="en-GB"/>
         </w:rPr>
-        <w:t>the value type is not “array”: UML.UpperBound = 1</w:t>
+        <w:t xml:space="preserve">the value type is not “array”: </w:t>
+      </w:r>
+      <w:proofErr w:type="spellStart"/>
+      <w:r>
+        <w:rPr>
+          <w:lang w:val="en-GB"/>
+        </w:rPr>
+        <w:t>UML.UpperBound</w:t>
+      </w:r>
+      <w:proofErr w:type="spellEnd"/>
+      <w:r>
+        <w:rPr>
+          <w:lang w:val="en-GB"/>
+        </w:rPr>
+        <w:t xml:space="preserve"> = 1</w:t>
       </w:r>
     </w:p>
     <w:p>
@@ -5894,7 +6540,21 @@
         <w:rPr>
           <w:lang w:val="en-GB"/>
         </w:rPr>
-        <w:t>the value type is “array”: UML.UpperBound = *</w:t>
+        <w:t xml:space="preserve">the value type is “array”: </w:t>
+      </w:r>
+      <w:proofErr w:type="spellStart"/>
+      <w:r>
+        <w:rPr>
+          <w:lang w:val="en-GB"/>
+        </w:rPr>
+        <w:t>UML.UpperBound</w:t>
+      </w:r>
+      <w:proofErr w:type="spellEnd"/>
+      <w:r>
+        <w:rPr>
+          <w:lang w:val="en-GB"/>
+        </w:rPr>
+        <w:t xml:space="preserve"> = *</w:t>
       </w:r>
     </w:p>
     <w:p>
@@ -5913,8 +6573,44 @@
         <w:rPr>
           <w:lang w:val="en-GB"/>
         </w:rPr>
-        <w:t>If YAML.maxItems is set: UML.UpperBound = YAML.maxItems</w:t>
-      </w:r>
+        <w:t xml:space="preserve">If </w:t>
+      </w:r>
+      <w:proofErr w:type="spellStart"/>
+      <w:r>
+        <w:rPr>
+          <w:lang w:val="en-GB"/>
+        </w:rPr>
+        <w:t>YAML.maxItems</w:t>
+      </w:r>
+      <w:proofErr w:type="spellEnd"/>
+      <w:r>
+        <w:rPr>
+          <w:lang w:val="en-GB"/>
+        </w:rPr>
+        <w:t xml:space="preserve"> is set: </w:t>
+      </w:r>
+      <w:proofErr w:type="spellStart"/>
+      <w:r>
+        <w:rPr>
+          <w:lang w:val="en-GB"/>
+        </w:rPr>
+        <w:t>UML.UpperBound</w:t>
+      </w:r>
+      <w:proofErr w:type="spellEnd"/>
+      <w:r>
+        <w:rPr>
+          <w:lang w:val="en-GB"/>
+        </w:rPr>
+        <w:t xml:space="preserve"> = </w:t>
+      </w:r>
+      <w:proofErr w:type="spellStart"/>
+      <w:r>
+        <w:rPr>
+          <w:lang w:val="en-GB"/>
+        </w:rPr>
+        <w:t>YAML.maxItems</w:t>
+      </w:r>
+      <w:proofErr w:type="spellEnd"/>
     </w:p>
     <w:p>
       <w:pPr>
@@ -5941,11 +6637,61 @@
           <w:lang w:val="en-GB"/>
         </w:rPr>
       </w:pPr>
-      <w:r>
-        <w:rPr>
-          <w:lang w:val="en-GB"/>
-        </w:rPr>
-        <w:t>YAML.uniqueItems is transformed to to UML.AllowDuplicates (isUnique)</w:t>
+      <w:proofErr w:type="spellStart"/>
+      <w:r>
+        <w:rPr>
+          <w:lang w:val="en-GB"/>
+        </w:rPr>
+        <w:t>YAML.uniqueItems</w:t>
+      </w:r>
+      <w:proofErr w:type="spellEnd"/>
+      <w:r>
+        <w:rPr>
+          <w:lang w:val="en-GB"/>
+        </w:rPr>
+        <w:t xml:space="preserve"> is transformed to </w:t>
+      </w:r>
+      <w:proofErr w:type="spellStart"/>
+      <w:r>
+        <w:rPr>
+          <w:lang w:val="en-GB"/>
+        </w:rPr>
+        <w:t>to</w:t>
+      </w:r>
+      <w:proofErr w:type="spellEnd"/>
+      <w:r>
+        <w:rPr>
+          <w:lang w:val="en-GB"/>
+        </w:rPr>
+        <w:t xml:space="preserve"> </w:t>
+      </w:r>
+      <w:proofErr w:type="spellStart"/>
+      <w:r>
+        <w:rPr>
+          <w:lang w:val="en-GB"/>
+        </w:rPr>
+        <w:t>UML.AllowDuplicates</w:t>
+      </w:r>
+      <w:proofErr w:type="spellEnd"/>
+      <w:r>
+        <w:rPr>
+          <w:lang w:val="en-GB"/>
+        </w:rPr>
+        <w:t xml:space="preserve"> (</w:t>
+      </w:r>
+      <w:proofErr w:type="spellStart"/>
+      <w:r>
+        <w:rPr>
+          <w:lang w:val="en-GB"/>
+        </w:rPr>
+        <w:t>isUnique</w:t>
+      </w:r>
+      <w:proofErr w:type="spellEnd"/>
+      <w:r>
+        <w:rPr>
+          <w:lang w:val="en-GB"/>
+        </w:rPr>
+        <w:t>)</w:t>
       </w:r>
     </w:p>
     <w:p>
@@ -5960,12 +6706,28 @@
           <w:lang w:val="en-GB"/>
         </w:rPr>
       </w:pPr>
-      <w:r>
-        <w:rPr>
-          <w:lang w:val="en-GB"/>
-        </w:rPr>
-        <w:t>YAML.default is transformed to UML.Default</w:t>
-      </w:r>
+      <w:proofErr w:type="spellStart"/>
+      <w:r>
+        <w:rPr>
+          <w:lang w:val="en-GB"/>
+        </w:rPr>
+        <w:t>YAML.default</w:t>
+      </w:r>
+      <w:proofErr w:type="spellEnd"/>
+      <w:r>
+        <w:rPr>
+          <w:lang w:val="en-GB"/>
+        </w:rPr>
+        <w:t xml:space="preserve"> is transformed to </w:t>
+      </w:r>
+      <w:proofErr w:type="spellStart"/>
+      <w:r>
+        <w:rPr>
+          <w:lang w:val="en-GB"/>
+        </w:rPr>
+        <w:t>UML.Default</w:t>
+      </w:r>
+      <w:proofErr w:type="spellEnd"/>
     </w:p>
     <w:p>
       <w:pPr>
@@ -5979,20 +6741,52 @@
           <w:highlight w:val="yellow"/>
           <w:lang w:val="en-GB"/>
         </w:rPr>
-        <w:t xml:space="preserve">Restriction object both as property definition type and inside the lane property type? Minor differences – prohibitedTransitions vs minOccupancy. </w:t>
-      </w:r>
-    </w:p>
-    <w:p>
-      <w:pPr>
-        <w:rPr>
-          <w:lang w:val="en-GB"/>
-        </w:rPr>
-      </w:pPr>
+        <w:t xml:space="preserve">Restriction object both as property definition type and inside the lane property type? Minor differences – </w:t>
+      </w:r>
+      <w:proofErr w:type="spellStart"/>
       <w:r>
         <w:rPr>
           <w:highlight w:val="yellow"/>
           <w:lang w:val="en-GB"/>
         </w:rPr>
+        <w:t>prohibitedTransitions</w:t>
+      </w:r>
+      <w:proofErr w:type="spellEnd"/>
+      <w:r>
+        <w:rPr>
+          <w:highlight w:val="yellow"/>
+          <w:lang w:val="en-GB"/>
+        </w:rPr>
+        <w:t xml:space="preserve"> vs </w:t>
+      </w:r>
+      <w:proofErr w:type="spellStart"/>
+      <w:r>
+        <w:rPr>
+          <w:highlight w:val="yellow"/>
+          <w:lang w:val="en-GB"/>
+        </w:rPr>
+        <w:t>minOccupancy</w:t>
+      </w:r>
+      <w:proofErr w:type="spellEnd"/>
+      <w:r>
+        <w:rPr>
+          <w:highlight w:val="yellow"/>
+          <w:lang w:val="en-GB"/>
+        </w:rPr>
+        <w:t xml:space="preserve">. </w:t>
+      </w:r>
+    </w:p>
+    <w:p>
+      <w:pPr>
+        <w:rPr>
+          <w:lang w:val="en-GB"/>
+        </w:rPr>
+      </w:pPr>
+      <w:r>
+        <w:rPr>
+          <w:highlight w:val="yellow"/>
+          <w:lang w:val="en-GB"/>
+        </w:rPr>
         <w:t xml:space="preserve">TODO: </w:t>
       </w:r>
       <w:r>
@@ -6000,7 +6794,23 @@
           <w:highlight w:val="yellow"/>
           <w:lang w:val="en-GB"/>
         </w:rPr>
-        <w:t>Add both? laneRestrictions as specialisation?</w:t>
+        <w:t xml:space="preserve">Add both? </w:t>
+      </w:r>
+      <w:proofErr w:type="spellStart"/>
+      <w:r>
+        <w:rPr>
+          <w:highlight w:val="yellow"/>
+          <w:lang w:val="en-GB"/>
+        </w:rPr>
+        <w:t>laneRestrictions</w:t>
+      </w:r>
+      <w:proofErr w:type="spellEnd"/>
+      <w:r>
+        <w:rPr>
+          <w:highlight w:val="yellow"/>
+          <w:lang w:val="en-GB"/>
+        </w:rPr>
+        <w:t xml:space="preserve"> as specialisation?</w:t>
       </w:r>
       <w:r>
         <w:rPr>
@@ -6075,28 +6885,46 @@
           <w:iCs/>
           <w:lang w:val="en-GB"/>
         </w:rPr>
-        <w:t>The value of properties must be an object. Each value in the object must be a json schema. The schemas in the object are applied to the instance object when the keys match.</w:t>
-      </w:r>
-      <w:r>
-        <w:rPr>
-          <w:lang w:val="en-GB"/>
-        </w:rPr>
-        <w:t>”</w:t>
-      </w:r>
+        <w:t xml:space="preserve">The value of properties must be an object. Each value in the object must be a </w:t>
+      </w:r>
+      <w:proofErr w:type="spellStart"/>
       <w:r>
         <w:rPr>
           <w:i/>
           <w:iCs/>
           <w:lang w:val="en-GB"/>
         </w:rPr>
-        <w:t>.”</w:t>
-      </w:r>
+        <w:t>json</w:t>
+      </w:r>
+      <w:proofErr w:type="spellEnd"/>
       <w:r>
         <w:rPr>
           <w:i/>
           <w:iCs/>
           <w:lang w:val="en-GB"/>
         </w:rPr>
+        <w:t xml:space="preserve"> schema. The schemas in the object are applied to the instance object when the keys match.</w:t>
+      </w:r>
+      <w:r>
+        <w:rPr>
+          <w:lang w:val="en-GB"/>
+        </w:rPr>
+        <w:t>”</w:t>
+      </w:r>
+      <w:r>
+        <w:rPr>
+          <w:i/>
+          <w:iCs/>
+          <w:lang w:val="en-GB"/>
+        </w:rPr>
+        <w:t>.”</w:t>
+      </w:r>
+      <w:r>
+        <w:rPr>
+          <w:i/>
+          <w:iCs/>
+          <w:lang w:val="en-GB"/>
+        </w:rPr>
         <w:t>(</w:t>
       </w:r>
       <w:r>
@@ -6105,7 +6933,7 @@
         </w:rPr>
         <w:t xml:space="preserve"> </w:t>
       </w:r>
-      <w:hyperlink r:id="rId36" w:history="1">
+      <w:hyperlink r:id="rId38" w:history="1">
         <w:r>
           <w:rPr>
             <w:rStyle w:val="Hyperkobling"/>
@@ -6240,7 +7068,21 @@
         <w:rPr>
           <w:lang w:val="en-GB"/>
         </w:rPr>
-        <w:t xml:space="preserve">Items in “enum” lists in the YAML schemas are equivalent to values in UML enumeration classifiers. </w:t>
+        <w:t>Items in “</w:t>
+      </w:r>
+      <w:proofErr w:type="spellStart"/>
+      <w:r>
+        <w:rPr>
+          <w:lang w:val="en-GB"/>
+        </w:rPr>
+        <w:t>enum</w:t>
+      </w:r>
+      <w:proofErr w:type="spellEnd"/>
+      <w:r>
+        <w:rPr>
+          <w:lang w:val="en-GB"/>
+        </w:rPr>
+        <w:t xml:space="preserve">” lists in the YAML schemas are equivalent to values in UML enumeration classifiers. </w:t>
       </w:r>
     </w:p>
     <w:p>
@@ -6363,7 +7205,21 @@
         <w:rPr>
           <w:lang w:val="en-GB"/>
         </w:rPr>
-        <w:t xml:space="preserve"> shows how the Overture Maps Base package has different enumerations for the property “subtype” in different Feature Types (Land, LandUse and Water). </w:t>
+        <w:t xml:space="preserve"> shows how the Overture Maps Base package has different enumerations for the property “subtype” in different Feature Types (Land, </w:t>
+      </w:r>
+      <w:proofErr w:type="spellStart"/>
+      <w:r>
+        <w:rPr>
+          <w:lang w:val="en-GB"/>
+        </w:rPr>
+        <w:t>LandUse</w:t>
+      </w:r>
+      <w:proofErr w:type="spellEnd"/>
+      <w:r>
+        <w:rPr>
+          <w:lang w:val="en-GB"/>
+        </w:rPr>
+        <w:t xml:space="preserve"> and Water). </w:t>
       </w:r>
     </w:p>
     <w:p>
@@ -6391,7 +7247,7 @@
                     <pic:cNvPicPr/>
                   </pic:nvPicPr>
                   <pic:blipFill>
-                    <a:blip r:embed="rId37">
+                    <a:blip r:embed="rId39">
                       <a:extLst>
                         <a:ext uri="{28A0092B-C50C-407E-A947-70E740481C1C}">
                           <a14:useLocalDpi xmlns:a14="http://schemas.microsoft.com/office/drawing/2010/main" val="0"/>
@@ -6494,7 +7350,7 @@
                     <pic:cNvPicPr/>
                   </pic:nvPicPr>
                   <pic:blipFill>
-                    <a:blip r:embed="rId38">
+                    <a:blip r:embed="rId40">
                       <a:extLst>
                         <a:ext uri="{28A0092B-C50C-407E-A947-70E740481C1C}">
                           <a14:useLocalDpi xmlns:a14="http://schemas.microsoft.com/office/drawing/2010/main" val="0"/>
@@ -6674,7 +7530,7 @@
       <w:r>
         <w:t xml:space="preserve">, p. 365,DOI: </w:t>
       </w:r>
-      <w:hyperlink r:id="rId39" w:history="1">
+      <w:hyperlink r:id="rId41" w:history="1">
         <w:r>
           <w:rPr>
             <w:rStyle w:val="Hyperkobling"/>

</xml_diff>